<commit_message>
richtlinien in der softwaredoku eingefuegt
</commit_message>
<xml_diff>
--- a/docs/Softwaredoku.docx
+++ b/docs/Softwaredoku.docx
@@ -1,6 +1,6 @@
 
 <file path=word/document.xml><?xml version="1.0" encoding="utf-8"?>
-<w:document xmlns:wpc="http://schemas.microsoft.com/office/word/2010/wordprocessingCanvas" xmlns:mc="http://schemas.openxmlformats.org/markup-compatibility/2006" xmlns:o="urn:schemas-microsoft-com:office:office" xmlns:r="http://schemas.openxmlformats.org/officeDocument/2006/relationships" xmlns:m="http://schemas.openxmlformats.org/officeDocument/2006/math" xmlns:v="urn:schemas-microsoft-com:vml" xmlns:wp14="http://schemas.microsoft.com/office/word/2010/wordprocessingDrawing" xmlns:wp="http://schemas.openxmlformats.org/drawingml/2006/wordprocessingDrawing" xmlns:w10="urn:schemas-microsoft-com:office:word" xmlns:w="http://schemas.openxmlformats.org/wordprocessingml/2006/main" xmlns:w14="http://schemas.microsoft.com/office/word/2010/wordml" xmlns:wpg="http://schemas.microsoft.com/office/word/2010/wordprocessingGroup" xmlns:wpi="http://schemas.microsoft.com/office/word/2010/wordprocessingInk" xmlns:wne="http://schemas.microsoft.com/office/word/2006/wordml" xmlns:wps="http://schemas.microsoft.com/office/word/2010/wordprocessingShape" mc:Ignorable="w14 wp14">
+<w:document xmlns:ve="http://schemas.openxmlformats.org/markup-compatibility/2006" xmlns:o="urn:schemas-microsoft-com:office:office" xmlns:r="http://schemas.openxmlformats.org/officeDocument/2006/relationships" xmlns:m="http://schemas.openxmlformats.org/officeDocument/2006/math" xmlns:v="urn:schemas-microsoft-com:vml" xmlns:wp="http://schemas.openxmlformats.org/drawingml/2006/wordprocessingDrawing" xmlns:w10="urn:schemas-microsoft-com:office:word" xmlns:w="http://schemas.openxmlformats.org/wordprocessingml/2006/main" xmlns:wne="http://schemas.microsoft.com/office/word/2006/wordml">
   <w:body>
     <w:p>
       <w:r>
@@ -44,7 +44,6 @@
         </w:rPr>
         <w:br/>
       </w:r>
-      <w:proofErr w:type="spellStart"/>
       <w:r>
         <w:rPr>
           <w:rFonts w:ascii="HelveticaNeue LT 65 Medium" w:hAnsi="HelveticaNeue LT 65 Medium"/>
@@ -52,7 +51,6 @@
         </w:rPr>
         <w:t>LaserChess</w:t>
       </w:r>
-      <w:proofErr w:type="spellEnd"/>
       <w:r>
         <w:rPr>
           <w:rFonts w:ascii="HelveticaNeue LT 65 Medium" w:hAnsi="HelveticaNeue LT 65 Medium"/>
@@ -75,7 +73,7 @@
           <w:lang w:eastAsia="de-CH"/>
         </w:rPr>
         <w:drawing>
-          <wp:inline distT="0" distB="0" distL="0" distR="0" wp14:anchorId="44735CA5" wp14:editId="77EE84C9">
+          <wp:inline distT="0" distB="0" distL="0" distR="0">
             <wp:extent cx="5619750" cy="4391025"/>
             <wp:effectExtent l="0" t="0" r="0" b="9525"/>
             <wp:docPr id="8" name="Grafik 8"/>
@@ -92,10 +90,10 @@
                     </pic:cNvPicPr>
                   </pic:nvPicPr>
                   <pic:blipFill>
-                    <a:blip r:embed="rId16">
+                    <a:blip r:embed="rId15" cstate="print">
                       <a:extLst>
                         <a:ext uri="{28A0092B-C50C-407E-A947-70E740481C1C}">
-                          <a14:useLocalDpi xmlns:a14="http://schemas.microsoft.com/office/drawing/2010/main" val="0"/>
+                          <a14:useLocalDpi xmlns:a14="http://schemas.microsoft.com/office/drawing/2010/main" xmlns:wps="http://schemas.microsoft.com/office/word/2010/wordprocessingShape" xmlns:wpi="http://schemas.microsoft.com/office/word/2010/wordprocessingInk" xmlns:wpg="http://schemas.microsoft.com/office/word/2010/wordprocessingGroup" xmlns:w14="http://schemas.microsoft.com/office/word/2010/wordml" xmlns:w="http://schemas.openxmlformats.org/wordprocessingml/2006/main" xmlns:w10="urn:schemas-microsoft-com:office:word" xmlns:wp14="http://schemas.microsoft.com/office/word/2010/wordprocessingDrawing" xmlns:v="urn:schemas-microsoft-com:vml" xmlns:o="urn:schemas-microsoft-com:office:office" xmlns:mc="http://schemas.openxmlformats.org/markup-compatibility/2006" xmlns:wpc="http://schemas.microsoft.com/office/word/2010/wordprocessingCanvas" xmlns="" val="0"/>
                         </a:ext>
                       </a:extLst>
                     </a:blip>
@@ -135,13 +133,8 @@
         <w:t xml:space="preserve">Dozent: </w:t>
       </w:r>
       <w:r>
-        <w:t xml:space="preserve">Ivo </w:t>
-      </w:r>
-      <w:proofErr w:type="spellStart"/>
-      <w:r>
-        <w:t>Oesch</w:t>
-      </w:r>
-      <w:proofErr w:type="spellEnd"/>
+        <w:t>Ivo Oesch</w:t>
+      </w:r>
     </w:p>
     <w:p/>
     <w:p>
@@ -153,40 +146,14 @@
         <w:t xml:space="preserve"> </w:t>
       </w:r>
       <w:r>
-        <w:t xml:space="preserve">Marcel </w:t>
-      </w:r>
-      <w:proofErr w:type="spellStart"/>
-      <w:r>
-        <w:t>Bärtschi</w:t>
-      </w:r>
-      <w:proofErr w:type="spellEnd"/>
-      <w:r>
-        <w:t xml:space="preserve">, </w:t>
-      </w:r>
-      <w:proofErr w:type="spellStart"/>
-      <w:r>
-        <w:t>Jascha</w:t>
-      </w:r>
-      <w:proofErr w:type="spellEnd"/>
-      <w:r>
-        <w:t xml:space="preserve"> </w:t>
-      </w:r>
-      <w:proofErr w:type="spellStart"/>
-      <w:r>
-        <w:t>Haldemann</w:t>
-      </w:r>
-      <w:proofErr w:type="spellEnd"/>
-      <w:r>
-        <w:t>, Nicola Käser</w:t>
-      </w:r>
-      <w:r>
-        <w:t xml:space="preserve">, Cyril </w:t>
-      </w:r>
-      <w:proofErr w:type="spellStart"/>
-      <w:r>
-        <w:t>Stoller</w:t>
-      </w:r>
-      <w:proofErr w:type="spellEnd"/>
+        <w:t>Marcel Bärtschi</w:t>
+      </w:r>
+      <w:r>
+        <w:t>, Jascha Haldemann, Nicola Käser</w:t>
+      </w:r>
+      <w:r>
+        <w:t>, Cyril Stoller</w:t>
+      </w:r>
     </w:p>
     <w:p>
       <w:r>
@@ -205,8 +172,8 @@
     <w:p>
       <w:pPr>
         <w:sectPr>
-          <w:headerReference w:type="default" r:id="rId17"/>
-          <w:headerReference w:type="first" r:id="rId18"/>
+          <w:headerReference w:type="default" r:id="rId16"/>
+          <w:headerReference w:type="first" r:id="rId17"/>
           <w:pgSz w:w="11906" w:h="16838"/>
           <w:pgMar w:top="1669" w:right="1133" w:bottom="1276" w:left="1417" w:header="708" w:footer="708" w:gutter="0"/>
           <w:cols w:space="708"/>
@@ -223,7 +190,6 @@
           <w:sz w:val="48"/>
         </w:rPr>
       </w:pPr>
-      <w:proofErr w:type="spellStart"/>
       <w:r>
         <w:rPr>
           <w:b/>
@@ -232,7 +198,6 @@
         <w:lastRenderedPageBreak/>
         <w:t>Zusamenfassung</w:t>
       </w:r>
-      <w:proofErr w:type="spellEnd"/>
     </w:p>
     <w:p/>
     <w:p/>
@@ -1095,8 +1060,8 @@
     <w:p>
       <w:pPr>
         <w:sectPr>
-          <w:headerReference w:type="even" r:id="rId19"/>
-          <w:headerReference w:type="first" r:id="rId20"/>
+          <w:headerReference w:type="even" r:id="rId18"/>
+          <w:headerReference w:type="first" r:id="rId19"/>
           <w:pgSz w:w="11906" w:h="16838"/>
           <w:pgMar w:top="1669" w:right="1133" w:bottom="1276" w:left="1417" w:header="708" w:footer="708" w:gutter="0"/>
           <w:pgNumType w:fmt="upperRoman" w:start="1"/>
@@ -1150,9 +1115,216 @@
       <w:bookmarkEnd w:id="2"/>
     </w:p>
     <w:p>
-      <w:pPr>
-        <w:spacing w:after="200" w:line="276" w:lineRule="auto"/>
-        <w:jc w:val="center"/>
+      <w:bookmarkStart w:id="3" w:name="_Toc323756496"/>
+      <w:r>
+        <w:t>Für dieses Projekt gelten folgende Richtlinien:</w:t>
+      </w:r>
+    </w:p>
+    <w:p>
+      <w:r>
+        <w:t>Jedes Modul besteht grundsätzlich aus zwei Dateien, einer Schnittstellendefinitionsdatei (Headerdatei .h-File) und einer Implementationsdatei (.c-File). Die main()-Fuktion ist in der Haupt-C-Datei LaserChess.C enthalten. Alle projektweite Typendefinitionen sind in der Datei LaserChess.H enthalten. Die Namen der Header und der Implementationsdatei entsprechen jeweils dem Modulnamen, soweit möglich und sinnvoll.</w:t>
+      </w:r>
+    </w:p>
+    <w:p>
+      <w:r>
+        <w:t>Der Selbstschutz in den Headerdateien erfolgt in der Form</w:t>
+      </w:r>
+    </w:p>
+    <w:p>
+      <w:pPr>
+        <w:rPr>
+          <w:rFonts w:ascii="Courier New" w:hAnsi="Courier New" w:cs="Courier New"/>
+        </w:rPr>
+      </w:pPr>
+      <w:r>
+        <w:rPr>
+          <w:rFonts w:ascii="Courier New" w:hAnsi="Courier New" w:cs="Courier New"/>
+        </w:rPr>
+        <w:t>#ifndef NAME</w:t>
+      </w:r>
+    </w:p>
+    <w:p>
+      <w:pPr>
+        <w:rPr>
+          <w:rFonts w:ascii="Courier New" w:hAnsi="Courier New" w:cs="Courier New"/>
+        </w:rPr>
+      </w:pPr>
+      <w:r>
+        <w:rPr>
+          <w:rFonts w:ascii="Courier New" w:hAnsi="Courier New" w:cs="Courier New"/>
+        </w:rPr>
+        <w:t>#define NAME</w:t>
+      </w:r>
+    </w:p>
+    <w:p>
+      <w:pPr>
+        <w:rPr>
+          <w:rFonts w:ascii="Courier New" w:hAnsi="Courier New" w:cs="Courier New"/>
+        </w:rPr>
+      </w:pPr>
+      <w:r>
+        <w:rPr>
+          <w:rFonts w:ascii="Courier New" w:hAnsi="Courier New" w:cs="Courier New"/>
+        </w:rPr>
+        <w:t>&lt;</w:t>
+      </w:r>
+      <w:r>
+        <w:rPr>
+          <w:rFonts w:ascii="Courier New" w:hAnsi="Courier New" w:cs="Courier New"/>
+        </w:rPr>
+        <w:t>Schnittstellendefinition</w:t>
+      </w:r>
+      <w:r>
+        <w:rPr>
+          <w:rFonts w:ascii="Courier New" w:hAnsi="Courier New" w:cs="Courier New"/>
+        </w:rPr>
+        <w:t>&gt;</w:t>
+      </w:r>
+    </w:p>
+    <w:p>
+      <w:pPr>
+        <w:rPr>
+          <w:rFonts w:ascii="Courier New" w:hAnsi="Courier New" w:cs="Courier New"/>
+        </w:rPr>
+      </w:pPr>
+      <w:r>
+        <w:rPr>
+          <w:rFonts w:ascii="Courier New" w:hAnsi="Courier New" w:cs="Courier New"/>
+        </w:rPr>
+        <w:t>#endif</w:t>
+      </w:r>
+    </w:p>
+    <w:p>
+      <w:r>
+        <w:t xml:space="preserve">Wobei </w:t>
+      </w:r>
+      <w:r>
+        <w:rPr>
+          <w:rFonts w:ascii="Courier New" w:hAnsi="Courier New" w:cs="Courier New"/>
+        </w:rPr>
+        <w:t>NAME</w:t>
+      </w:r>
+      <w:r>
+        <w:t xml:space="preserve"> wie folgt aufgebaut ist </w:t>
+      </w:r>
+      <w:r>
+        <w:rPr>
+          <w:rFonts w:ascii="Courier New" w:hAnsi="Courier New" w:cs="Courier New"/>
+        </w:rPr>
+        <w:t>DATEINAME_H</w:t>
+      </w:r>
+      <w:r>
+        <w:t>. Jedes Modul ist mit einem Modulheader ausgestattet, jeweils in der Schnittstellen und der Impl</w:t>
+      </w:r>
+      <w:r>
+        <w:t>e</w:t>
+      </w:r>
+      <w:r>
+        <w:t xml:space="preserve">mentationsdatei. Der Header enthält den Modulnamen, den Dateinamen, einen kurzen Funktionsbeschrieb zum Modul, die Namen aller zur Verfügung gestellten Funktionen und den Namen des ursprünglichen Autors. Die History jedes Files kann auf </w:t>
+      </w:r>
+      <w:hyperlink r:id="rId20" w:history="1">
+        <w:r>
+          <w:rPr>
+            <w:rStyle w:val="Hyperlink"/>
+          </w:rPr>
+          <w:t>https://github.com/stocyr/LaserChess/tree/master/src</w:t>
+        </w:r>
+      </w:hyperlink>
+      <w:r>
+        <w:t xml:space="preserve"> angesehen werden. Zuerst klickt man auf den Namen des gewünschten Files, dann auf den Button </w:t>
+      </w:r>
+      <w:r>
+        <w:rPr>
+          <w:rFonts w:ascii="Courier New" w:hAnsi="Courier New" w:cs="Courier New"/>
+        </w:rPr>
+        <w:t>Blame</w:t>
+      </w:r>
+      <w:r>
+        <w:t xml:space="preserve"> oben rechts.</w:t>
+      </w:r>
+    </w:p>
+    <w:p>
+      <w:r>
+        <w:t>Jede Funktion ist mit einem Funktionsheader ausgestattet. Der Header enthält den Funktionsnamen, einen kurzen Funktionsbeschrieb, die N</w:t>
+      </w:r>
+      <w:r>
+        <w:t>a</w:t>
+      </w:r>
+      <w:r>
+        <w:t>men und Funktion der Argumente, eine Beschreibung des Rückgabewertes, und den Namen des Autors. Funktionen sollen klar definierte Au</w:t>
+      </w:r>
+      <w:r>
+        <w:t>f</w:t>
+      </w:r>
+      <w:r>
+        <w:t>gaben haben. Namen von Bezeichnern sollen Aussagekräftig sein, und die Funktion des entsprechenden Objektes erklären oder andeuten.</w:t>
+      </w:r>
+    </w:p>
+    <w:p>
+      <w:r>
+        <w:t xml:space="preserve">Modul- und Funktionsheader werden in englischer Sprache geschrieben. Kommentare im Code drin jedoch sind auf Deutsch verfasst und immer in der Art </w:t>
+      </w:r>
+      <w:r>
+        <w:rPr>
+          <w:rFonts w:ascii="Courier New" w:hAnsi="Courier New" w:cs="Courier New"/>
+        </w:rPr>
+        <w:t>// &lt;Kommentar&gt;</w:t>
+      </w:r>
+      <w:r>
+        <w:t xml:space="preserve">, damit ganze Codeblöcke zu debug-Zwecken mit </w:t>
+      </w:r>
+      <w:r>
+        <w:rPr>
+          <w:rFonts w:ascii="Courier New" w:hAnsi="Courier New" w:cs="Courier New"/>
+        </w:rPr>
+        <w:t>/* ... */</w:t>
+      </w:r>
+      <w:r>
+        <w:t xml:space="preserve"> auskommentiert werden können. Der Code ist grundsät</w:t>
+      </w:r>
+      <w:r>
+        <w:t>z</w:t>
+      </w:r>
+      <w:r>
+        <w:t>lich mit sinnvollem und aussagekräftigem Kommentar zu versehen.</w:t>
+      </w:r>
+    </w:p>
+    <w:p>
+      <w:r>
+        <w:t>Makros (</w:t>
+      </w:r>
+      <w:r>
+        <w:rPr>
+          <w:rFonts w:ascii="Courier New" w:hAnsi="Courier New" w:cs="Courier New"/>
+        </w:rPr>
+        <w:t>#define</w:t>
+      </w:r>
+      <w:r>
+        <w:t xml:space="preserve">) werden grundsätzlich in Grossbuchstaben geschrieben, zu Strukturierung können Underscores verwendet werden. Beispiele: </w:t>
+      </w:r>
+      <w:r>
+        <w:rPr>
+          <w:rFonts w:ascii="Courier New" w:hAnsi="Courier New" w:cs="Courier New"/>
+        </w:rPr>
+        <w:t>PI</w:t>
+      </w:r>
+      <w:r>
+        <w:t xml:space="preserve">, </w:t>
+      </w:r>
+      <w:r>
+        <w:rPr>
+          <w:rFonts w:ascii="Courier New" w:hAnsi="Courier New" w:cs="Courier New"/>
+        </w:rPr>
+        <w:t>MAXIMAL_FIELD_WIDTH</w:t>
+      </w:r>
+    </w:p>
+    <w:p>
+      <w:r>
+        <w:t>Enums werden grundsätzlich mit einem grossen Anfangsbuchstaben geschrieben. Structs werden grundsätzlich klein geschrieben. Variablen werden grundsätzlich klein geschribenen und nötigenfalls mit Underscore "_" in Wörter aufgeteilt. Funktionen werden grundsätzlich klein geschribenen und nötigenfalls mit Underscore "_" in Wörter aufgeteilt.</w:t>
+      </w:r>
+    </w:p>
+    <w:p>
+      <w:pPr>
         <w:rPr>
           <w:rFonts w:eastAsiaTheme="majorEastAsia" w:cstheme="majorBidi"/>
           <w:b/>
@@ -1161,7 +1333,15 @@
           <w:szCs w:val="28"/>
         </w:rPr>
       </w:pPr>
-      <w:bookmarkStart w:id="3" w:name="_Toc323756496"/>
+      <w:r>
+        <w:t>Für jedes Modul ist grundsätzlich ein Programmierer verantwortlich. Dieser ist für die Sauberkeit und das Nachführen des Modulheaders zustä</w:t>
+      </w:r>
+      <w:r>
+        <w:t>n</w:t>
+      </w:r>
+      <w:r>
+        <w:t>dig. Andere Programmierer dürfen jedoch ebenfalls Änderungen in diesem Modul vornehmen.</w:t>
+      </w:r>
       <w:r>
         <w:br w:type="page"/>
       </w:r>
@@ -1343,11 +1523,9 @@
           <w:numId w:val="41"/>
         </w:numPr>
       </w:pPr>
-      <w:proofErr w:type="spellStart"/>
       <w:r>
         <w:t>Styleguideline</w:t>
       </w:r>
-      <w:proofErr w:type="spellEnd"/>
     </w:p>
     <w:p>
       <w:pPr>
@@ -1369,7 +1547,7 @@
 </file>
 
 <file path=word/endnotes.xml><?xml version="1.0" encoding="utf-8"?>
-<w:endnotes xmlns:wpc="http://schemas.microsoft.com/office/word/2010/wordprocessingCanvas" xmlns:mc="http://schemas.openxmlformats.org/markup-compatibility/2006" xmlns:o="urn:schemas-microsoft-com:office:office" xmlns:r="http://schemas.openxmlformats.org/officeDocument/2006/relationships" xmlns:m="http://schemas.openxmlformats.org/officeDocument/2006/math" xmlns:v="urn:schemas-microsoft-com:vml" xmlns:wp14="http://schemas.microsoft.com/office/word/2010/wordprocessingDrawing" xmlns:wp="http://schemas.openxmlformats.org/drawingml/2006/wordprocessingDrawing" xmlns:w10="urn:schemas-microsoft-com:office:word" xmlns:w="http://schemas.openxmlformats.org/wordprocessingml/2006/main" xmlns:w14="http://schemas.microsoft.com/office/word/2010/wordml" xmlns:wpg="http://schemas.microsoft.com/office/word/2010/wordprocessingGroup" xmlns:wpi="http://schemas.microsoft.com/office/word/2010/wordprocessingInk" xmlns:wne="http://schemas.microsoft.com/office/word/2006/wordml" xmlns:wps="http://schemas.microsoft.com/office/word/2010/wordprocessingShape" mc:Ignorable="w14 wp14">
+<w:endnotes xmlns:ve="http://schemas.openxmlformats.org/markup-compatibility/2006" xmlns:o="urn:schemas-microsoft-com:office:office" xmlns:r="http://schemas.openxmlformats.org/officeDocument/2006/relationships" xmlns:m="http://schemas.openxmlformats.org/officeDocument/2006/math" xmlns:v="urn:schemas-microsoft-com:vml" xmlns:wp="http://schemas.openxmlformats.org/drawingml/2006/wordprocessingDrawing" xmlns:w10="urn:schemas-microsoft-com:office:word" xmlns:w="http://schemas.openxmlformats.org/wordprocessingml/2006/main" xmlns:wne="http://schemas.microsoft.com/office/word/2006/wordml">
   <w:endnote w:type="separator" w:id="-1">
     <w:p>
       <w:pPr>
@@ -1401,7 +1579,7 @@
 </file>
 
 <file path=word/footnotes.xml><?xml version="1.0" encoding="utf-8"?>
-<w:footnotes xmlns:wpc="http://schemas.microsoft.com/office/word/2010/wordprocessingCanvas" xmlns:mc="http://schemas.openxmlformats.org/markup-compatibility/2006" xmlns:o="urn:schemas-microsoft-com:office:office" xmlns:r="http://schemas.openxmlformats.org/officeDocument/2006/relationships" xmlns:m="http://schemas.openxmlformats.org/officeDocument/2006/math" xmlns:v="urn:schemas-microsoft-com:vml" xmlns:wp14="http://schemas.microsoft.com/office/word/2010/wordprocessingDrawing" xmlns:wp="http://schemas.openxmlformats.org/drawingml/2006/wordprocessingDrawing" xmlns:w10="urn:schemas-microsoft-com:office:word" xmlns:w="http://schemas.openxmlformats.org/wordprocessingml/2006/main" xmlns:w14="http://schemas.microsoft.com/office/word/2010/wordml" xmlns:wpg="http://schemas.microsoft.com/office/word/2010/wordprocessingGroup" xmlns:wpi="http://schemas.microsoft.com/office/word/2010/wordprocessingInk" xmlns:wne="http://schemas.microsoft.com/office/word/2006/wordml" xmlns:wps="http://schemas.microsoft.com/office/word/2010/wordprocessingShape" mc:Ignorable="w14 wp14">
+<w:footnotes xmlns:ve="http://schemas.openxmlformats.org/markup-compatibility/2006" xmlns:o="urn:schemas-microsoft-com:office:office" xmlns:r="http://schemas.openxmlformats.org/officeDocument/2006/relationships" xmlns:m="http://schemas.openxmlformats.org/officeDocument/2006/math" xmlns:v="urn:schemas-microsoft-com:vml" xmlns:wp="http://schemas.openxmlformats.org/drawingml/2006/wordprocessingDrawing" xmlns:w10="urn:schemas-microsoft-com:office:word" xmlns:w="http://schemas.openxmlformats.org/wordprocessingml/2006/main" xmlns:wne="http://schemas.microsoft.com/office/word/2006/wordml">
   <w:footnote w:type="separator" w:id="-1">
     <w:p>
       <w:pPr>
@@ -1433,7 +1611,7 @@
 </file>
 
 <file path=word/header1.xml><?xml version="1.0" encoding="utf-8"?>
-<w:hdr xmlns:wpc="http://schemas.microsoft.com/office/word/2010/wordprocessingCanvas" xmlns:mc="http://schemas.openxmlformats.org/markup-compatibility/2006" xmlns:o="urn:schemas-microsoft-com:office:office" xmlns:r="http://schemas.openxmlformats.org/officeDocument/2006/relationships" xmlns:m="http://schemas.openxmlformats.org/officeDocument/2006/math" xmlns:v="urn:schemas-microsoft-com:vml" xmlns:wp14="http://schemas.microsoft.com/office/word/2010/wordprocessingDrawing" xmlns:wp="http://schemas.openxmlformats.org/drawingml/2006/wordprocessingDrawing" xmlns:w10="urn:schemas-microsoft-com:office:word" xmlns:w="http://schemas.openxmlformats.org/wordprocessingml/2006/main" xmlns:w14="http://schemas.microsoft.com/office/word/2010/wordml" xmlns:wpg="http://schemas.microsoft.com/office/word/2010/wordprocessingGroup" xmlns:wpi="http://schemas.microsoft.com/office/word/2010/wordprocessingInk" xmlns:wne="http://schemas.microsoft.com/office/word/2006/wordml" xmlns:wps="http://schemas.microsoft.com/office/word/2010/wordprocessingShape" mc:Ignorable="w14 wp14">
+<w:hdr xmlns:ve="http://schemas.openxmlformats.org/markup-compatibility/2006" xmlns:o="urn:schemas-microsoft-com:office:office" xmlns:r="http://schemas.openxmlformats.org/officeDocument/2006/relationships" xmlns:m="http://schemas.openxmlformats.org/officeDocument/2006/math" xmlns:v="urn:schemas-microsoft-com:vml" xmlns:wp="http://schemas.openxmlformats.org/drawingml/2006/wordprocessingDrawing" xmlns:w10="urn:schemas-microsoft-com:office:word" xmlns:w="http://schemas.openxmlformats.org/wordprocessingml/2006/main" xmlns:wne="http://schemas.microsoft.com/office/word/2006/wordml">
   <w:p>
     <w:pPr>
       <w:pStyle w:val="Kopfzeile"/>
@@ -1482,7 +1660,7 @@
 </file>
 
 <file path=word/header2.xml><?xml version="1.0" encoding="utf-8"?>
-<w:hdr xmlns:wpc="http://schemas.microsoft.com/office/word/2010/wordprocessingCanvas" xmlns:mc="http://schemas.openxmlformats.org/markup-compatibility/2006" xmlns:o="urn:schemas-microsoft-com:office:office" xmlns:r="http://schemas.openxmlformats.org/officeDocument/2006/relationships" xmlns:m="http://schemas.openxmlformats.org/officeDocument/2006/math" xmlns:v="urn:schemas-microsoft-com:vml" xmlns:wp14="http://schemas.microsoft.com/office/word/2010/wordprocessingDrawing" xmlns:wp="http://schemas.openxmlformats.org/drawingml/2006/wordprocessingDrawing" xmlns:w10="urn:schemas-microsoft-com:office:word" xmlns:w="http://schemas.openxmlformats.org/wordprocessingml/2006/main" xmlns:w14="http://schemas.microsoft.com/office/word/2010/wordml" xmlns:wpg="http://schemas.microsoft.com/office/word/2010/wordprocessingGroup" xmlns:wpi="http://schemas.microsoft.com/office/word/2010/wordprocessingInk" xmlns:wne="http://schemas.microsoft.com/office/word/2006/wordml" xmlns:wps="http://schemas.microsoft.com/office/word/2010/wordprocessingShape" mc:Ignorable="w14 wp14">
+<w:hdr xmlns:ve="http://schemas.openxmlformats.org/markup-compatibility/2006" xmlns:o="urn:schemas-microsoft-com:office:office" xmlns:r="http://schemas.openxmlformats.org/officeDocument/2006/relationships" xmlns:m="http://schemas.openxmlformats.org/officeDocument/2006/math" xmlns:v="urn:schemas-microsoft-com:vml" xmlns:wp="http://schemas.openxmlformats.org/drawingml/2006/wordprocessingDrawing" xmlns:w10="urn:schemas-microsoft-com:office:word" xmlns:w="http://schemas.openxmlformats.org/wordprocessingml/2006/main" xmlns:wne="http://schemas.microsoft.com/office/word/2006/wordml">
   <w:p>
     <w:pPr>
       <w:pStyle w:val="Kopfzeile"/>
@@ -1493,7 +1671,7 @@
         <w:lang w:eastAsia="de-CH"/>
       </w:rPr>
       <w:drawing>
-        <wp:inline distT="0" distB="0" distL="0" distR="0" wp14:anchorId="74CBA498" wp14:editId="43766430">
+        <wp:inline distT="0" distB="0" distL="0" distR="0">
           <wp:extent cx="3298701" cy="371475"/>
           <wp:effectExtent l="0" t="0" r="0" b="0"/>
           <wp:docPr id="1" name="Grafik 1"/>
@@ -1511,7 +1689,7 @@
                   <a:blip r:embed="rId1">
                     <a:extLst>
                       <a:ext uri="{28A0092B-C50C-407E-A947-70E740481C1C}">
-                        <a14:useLocalDpi xmlns:a14="http://schemas.microsoft.com/office/drawing/2010/main" val="0"/>
+                        <a14:useLocalDpi xmlns:a14="http://schemas.microsoft.com/office/drawing/2010/main" xmlns:wps="http://schemas.microsoft.com/office/word/2010/wordprocessingShape" xmlns:wpi="http://schemas.microsoft.com/office/word/2010/wordprocessingInk" xmlns:wpg="http://schemas.microsoft.com/office/word/2010/wordprocessingGroup" xmlns:w14="http://schemas.microsoft.com/office/word/2010/wordml" xmlns:w="http://schemas.openxmlformats.org/wordprocessingml/2006/main" xmlns:w10="urn:schemas-microsoft-com:office:word" xmlns:wp14="http://schemas.microsoft.com/office/word/2010/wordprocessingDrawing" xmlns:v="urn:schemas-microsoft-com:vml" xmlns:o="urn:schemas-microsoft-com:office:office" xmlns:mc="http://schemas.openxmlformats.org/markup-compatibility/2006" xmlns:wpc="http://schemas.microsoft.com/office/word/2010/wordprocessingCanvas" xmlns="" val="0"/>
                       </a:ext>
                     </a:extLst>
                   </a:blip>
@@ -1539,7 +1717,7 @@
 </file>
 
 <file path=word/header3.xml><?xml version="1.0" encoding="utf-8"?>
-<w:hdr xmlns:wpc="http://schemas.microsoft.com/office/word/2010/wordprocessingCanvas" xmlns:mc="http://schemas.openxmlformats.org/markup-compatibility/2006" xmlns:o="urn:schemas-microsoft-com:office:office" xmlns:r="http://schemas.openxmlformats.org/officeDocument/2006/relationships" xmlns:m="http://schemas.openxmlformats.org/officeDocument/2006/math" xmlns:v="urn:schemas-microsoft-com:vml" xmlns:wp14="http://schemas.microsoft.com/office/word/2010/wordprocessingDrawing" xmlns:wp="http://schemas.openxmlformats.org/drawingml/2006/wordprocessingDrawing" xmlns:w10="urn:schemas-microsoft-com:office:word" xmlns:w="http://schemas.openxmlformats.org/wordprocessingml/2006/main" xmlns:w14="http://schemas.microsoft.com/office/word/2010/wordml" xmlns:wpg="http://schemas.microsoft.com/office/word/2010/wordprocessingGroup" xmlns:wpi="http://schemas.microsoft.com/office/word/2010/wordprocessingInk" xmlns:wne="http://schemas.microsoft.com/office/word/2006/wordml" xmlns:wps="http://schemas.microsoft.com/office/word/2010/wordprocessingShape" mc:Ignorable="w14 wp14">
+<w:hdr xmlns:ve="http://schemas.openxmlformats.org/markup-compatibility/2006" xmlns:o="urn:schemas-microsoft-com:office:office" xmlns:r="http://schemas.openxmlformats.org/officeDocument/2006/relationships" xmlns:m="http://schemas.openxmlformats.org/officeDocument/2006/math" xmlns:v="urn:schemas-microsoft-com:vml" xmlns:wp="http://schemas.openxmlformats.org/drawingml/2006/wordprocessingDrawing" xmlns:w10="urn:schemas-microsoft-com:office:word" xmlns:w="http://schemas.openxmlformats.org/wordprocessingml/2006/main" xmlns:wne="http://schemas.microsoft.com/office/word/2006/wordml">
   <w:p>
     <w:pPr>
       <w:pStyle w:val="Kopfzeile"/>
@@ -1588,7 +1766,7 @@
 </file>
 
 <file path=word/header4.xml><?xml version="1.0" encoding="utf-8"?>
-<w:hdr xmlns:wpc="http://schemas.microsoft.com/office/word/2010/wordprocessingCanvas" xmlns:mc="http://schemas.openxmlformats.org/markup-compatibility/2006" xmlns:o="urn:schemas-microsoft-com:office:office" xmlns:r="http://schemas.openxmlformats.org/officeDocument/2006/relationships" xmlns:m="http://schemas.openxmlformats.org/officeDocument/2006/math" xmlns:v="urn:schemas-microsoft-com:vml" xmlns:wp14="http://schemas.microsoft.com/office/word/2010/wordprocessingDrawing" xmlns:wp="http://schemas.openxmlformats.org/drawingml/2006/wordprocessingDrawing" xmlns:w10="urn:schemas-microsoft-com:office:word" xmlns:w="http://schemas.openxmlformats.org/wordprocessingml/2006/main" xmlns:w14="http://schemas.microsoft.com/office/word/2010/wordml" xmlns:wpg="http://schemas.microsoft.com/office/word/2010/wordprocessingGroup" xmlns:wpi="http://schemas.microsoft.com/office/word/2010/wordprocessingInk" xmlns:wne="http://schemas.microsoft.com/office/word/2006/wordml" xmlns:wps="http://schemas.microsoft.com/office/word/2010/wordprocessingShape" mc:Ignorable="w14 wp14">
+<w:hdr xmlns:ve="http://schemas.openxmlformats.org/markup-compatibility/2006" xmlns:o="urn:schemas-microsoft-com:office:office" xmlns:r="http://schemas.openxmlformats.org/officeDocument/2006/relationships" xmlns:m="http://schemas.openxmlformats.org/officeDocument/2006/math" xmlns:v="urn:schemas-microsoft-com:vml" xmlns:wp="http://schemas.openxmlformats.org/drawingml/2006/wordprocessingDrawing" xmlns:w10="urn:schemas-microsoft-com:office:word" xmlns:w="http://schemas.openxmlformats.org/wordprocessingml/2006/main" xmlns:wne="http://schemas.microsoft.com/office/word/2006/wordml">
   <w:p>
     <w:pPr>
       <w:pStyle w:val="Kopfzeile"/>
@@ -1631,7 +1809,7 @@
 </file>
 
 <file path=word/header5.xml><?xml version="1.0" encoding="utf-8"?>
-<w:hdr xmlns:wpc="http://schemas.microsoft.com/office/word/2010/wordprocessingCanvas" xmlns:mc="http://schemas.openxmlformats.org/markup-compatibility/2006" xmlns:o="urn:schemas-microsoft-com:office:office" xmlns:r="http://schemas.openxmlformats.org/officeDocument/2006/relationships" xmlns:m="http://schemas.openxmlformats.org/officeDocument/2006/math" xmlns:v="urn:schemas-microsoft-com:vml" xmlns:wp14="http://schemas.microsoft.com/office/word/2010/wordprocessingDrawing" xmlns:wp="http://schemas.openxmlformats.org/drawingml/2006/wordprocessingDrawing" xmlns:w10="urn:schemas-microsoft-com:office:word" xmlns:w="http://schemas.openxmlformats.org/wordprocessingml/2006/main" xmlns:w14="http://schemas.microsoft.com/office/word/2010/wordml" xmlns:wpg="http://schemas.microsoft.com/office/word/2010/wordprocessingGroup" xmlns:wpi="http://schemas.microsoft.com/office/word/2010/wordprocessingInk" xmlns:wne="http://schemas.microsoft.com/office/word/2006/wordml" xmlns:wps="http://schemas.microsoft.com/office/word/2010/wordprocessingShape" mc:Ignorable="w14 wp14">
+<w:hdr xmlns:ve="http://schemas.openxmlformats.org/markup-compatibility/2006" xmlns:o="urn:schemas-microsoft-com:office:office" xmlns:r="http://schemas.openxmlformats.org/officeDocument/2006/relationships" xmlns:m="http://schemas.openxmlformats.org/officeDocument/2006/math" xmlns:v="urn:schemas-microsoft-com:vml" xmlns:wp="http://schemas.openxmlformats.org/drawingml/2006/wordprocessingDrawing" xmlns:w10="urn:schemas-microsoft-com:office:word" xmlns:w="http://schemas.openxmlformats.org/wordprocessingml/2006/main" xmlns:wne="http://schemas.microsoft.com/office/word/2006/wordml">
   <w:p>
     <w:pPr>
       <w:pStyle w:val="Kopfzeile"/>
@@ -1662,7 +1840,7 @@
 </file>
 
 <file path=word/header6.xml><?xml version="1.0" encoding="utf-8"?>
-<w:hdr xmlns:wpc="http://schemas.microsoft.com/office/word/2010/wordprocessingCanvas" xmlns:mc="http://schemas.openxmlformats.org/markup-compatibility/2006" xmlns:o="urn:schemas-microsoft-com:office:office" xmlns:r="http://schemas.openxmlformats.org/officeDocument/2006/relationships" xmlns:m="http://schemas.openxmlformats.org/officeDocument/2006/math" xmlns:v="urn:schemas-microsoft-com:vml" xmlns:wp14="http://schemas.microsoft.com/office/word/2010/wordprocessingDrawing" xmlns:wp="http://schemas.openxmlformats.org/drawingml/2006/wordprocessingDrawing" xmlns:w10="urn:schemas-microsoft-com:office:word" xmlns:w="http://schemas.openxmlformats.org/wordprocessingml/2006/main" xmlns:w14="http://schemas.microsoft.com/office/word/2010/wordml" xmlns:wpg="http://schemas.microsoft.com/office/word/2010/wordprocessingGroup" xmlns:wpi="http://schemas.microsoft.com/office/word/2010/wordprocessingInk" xmlns:wne="http://schemas.microsoft.com/office/word/2006/wordml" xmlns:wps="http://schemas.microsoft.com/office/word/2010/wordprocessingShape" mc:Ignorable="w14 wp14">
+<w:hdr xmlns:ve="http://schemas.openxmlformats.org/markup-compatibility/2006" xmlns:o="urn:schemas-microsoft-com:office:office" xmlns:r="http://schemas.openxmlformats.org/officeDocument/2006/relationships" xmlns:m="http://schemas.openxmlformats.org/officeDocument/2006/math" xmlns:v="urn:schemas-microsoft-com:vml" xmlns:wp="http://schemas.openxmlformats.org/drawingml/2006/wordprocessingDrawing" xmlns:w10="urn:schemas-microsoft-com:office:word" xmlns:w="http://schemas.openxmlformats.org/wordprocessingml/2006/main" xmlns:wne="http://schemas.microsoft.com/office/word/2006/wordml">
   <w:p>
     <w:pPr>
       <w:pStyle w:val="Kopfzeile"/>
@@ -1693,7 +1871,7 @@
 </file>
 
 <file path=word/numbering.xml><?xml version="1.0" encoding="utf-8"?>
-<w:numbering xmlns:wpc="http://schemas.microsoft.com/office/word/2010/wordprocessingCanvas" xmlns:mc="http://schemas.openxmlformats.org/markup-compatibility/2006" xmlns:o="urn:schemas-microsoft-com:office:office" xmlns:r="http://schemas.openxmlformats.org/officeDocument/2006/relationships" xmlns:m="http://schemas.openxmlformats.org/officeDocument/2006/math" xmlns:v="urn:schemas-microsoft-com:vml" xmlns:wp14="http://schemas.microsoft.com/office/word/2010/wordprocessingDrawing" xmlns:wp="http://schemas.openxmlformats.org/drawingml/2006/wordprocessingDrawing" xmlns:w10="urn:schemas-microsoft-com:office:word" xmlns:w="http://schemas.openxmlformats.org/wordprocessingml/2006/main" xmlns:w14="http://schemas.microsoft.com/office/word/2010/wordml" xmlns:wpg="http://schemas.microsoft.com/office/word/2010/wordprocessingGroup" xmlns:wpi="http://schemas.microsoft.com/office/word/2010/wordprocessingInk" xmlns:wne="http://schemas.microsoft.com/office/word/2006/wordml" xmlns:wps="http://schemas.microsoft.com/office/word/2010/wordprocessingShape" mc:Ignorable="w14 wp14">
+<w:numbering xmlns:ve="http://schemas.openxmlformats.org/markup-compatibility/2006" xmlns:o="urn:schemas-microsoft-com:office:office" xmlns:r="http://schemas.openxmlformats.org/officeDocument/2006/relationships" xmlns:m="http://schemas.openxmlformats.org/officeDocument/2006/math" xmlns:v="urn:schemas-microsoft-com:vml" xmlns:wp="http://schemas.openxmlformats.org/drawingml/2006/wordprocessingDrawing" xmlns:w10="urn:schemas-microsoft-com:office:word" xmlns:w="http://schemas.openxmlformats.org/wordprocessingml/2006/main" xmlns:wne="http://schemas.microsoft.com/office/word/2006/wordml">
   <w:abstractNum w:abstractNumId="0">
     <w:nsid w:val="00000002"/>
     <w:multiLevelType w:val="multilevel"/>
@@ -3881,7 +4059,7 @@
 </file>
 
 <file path=word/styles.xml><?xml version="1.0" encoding="utf-8"?>
-<w:styles xmlns:mc="http://schemas.openxmlformats.org/markup-compatibility/2006" xmlns:r="http://schemas.openxmlformats.org/officeDocument/2006/relationships" xmlns:w="http://schemas.openxmlformats.org/wordprocessingml/2006/main" xmlns:w14="http://schemas.microsoft.com/office/word/2010/wordml" mc:Ignorable="w14">
+<w:styles xmlns:r="http://schemas.openxmlformats.org/officeDocument/2006/relationships" xmlns:w="http://schemas.openxmlformats.org/wordprocessingml/2006/main">
   <w:docDefaults>
     <w:rPrDefault>
       <w:rPr>
@@ -4292,6 +4470,7 @@
     <w:uiPriority w:val="99"/>
     <w:semiHidden/>
     <w:unhideWhenUsed/>
+    <w:qFormat/>
     <w:tblPr>
       <w:tblInd w:w="0" w:type="dxa"/>
       <w:tblCellMar>
@@ -4606,11 +4785,11 @@
       <w:lang w:eastAsia="de-CH"/>
     </w:rPr>
   </w:style>
-  <w:style w:type="paragraph" w:styleId="Zitat">
+  <w:style w:type="paragraph" w:styleId="Anfhrungszeichen">
     <w:name w:val="Quote"/>
     <w:basedOn w:val="Standard"/>
     <w:next w:val="Standard"/>
-    <w:link w:val="ZitatZchn"/>
+    <w:link w:val="AnfhrungszeichenZchn"/>
     <w:uiPriority w:val="29"/>
     <w:qFormat/>
     <w:rsid w:val="00910194"/>
@@ -4659,10 +4838,10 @@
       <w:szCs w:val="24"/>
     </w:rPr>
   </w:style>
-  <w:style w:type="character" w:customStyle="1" w:styleId="ZitatZchn">
-    <w:name w:val="Zitat Zchn"/>
+  <w:style w:type="character" w:customStyle="1" w:styleId="AnfhrungszeichenZchn">
+    <w:name w:val="Anführungszeichen Zchn"/>
     <w:basedOn w:val="Absatz-Standardschriftart"/>
-    <w:link w:val="Zitat"/>
+    <w:link w:val="Anfhrungszeichen"/>
     <w:uiPriority w:val="29"/>
     <w:rsid w:val="00910194"/>
     <w:rPr>
@@ -4727,7 +4906,7 @@
       <w:jc w:val="left"/>
     </w:pPr>
   </w:style>
-  <w:style w:type="table" w:styleId="Tabellenraster">
+  <w:style w:type="table" w:styleId="Tabellengitternetz">
     <w:name w:val="Table Grid"/>
     <w:basedOn w:val="NormaleTabelle"/>
     <w:uiPriority w:val="59"/>
@@ -6472,6 +6651,14 @@
 </file>
 
 <file path=customXml/itemProps1.xml><?xml version="1.0" encoding="utf-8"?>
+<ds:datastoreItem xmlns:ds="http://schemas.openxmlformats.org/officeDocument/2006/customXml" ds:itemID="{C39BA628-290A-479E-AD91-673621CC6065}">
+  <ds:schemaRefs>
+    <ds:schemaRef ds:uri="http://schemas.openxmlformats.org/officeDocument/2006/bibliography"/>
+  </ds:schemaRefs>
+</ds:datastoreItem>
+</file>
+
+<file path=customXml/itemProps2.xml><?xml version="1.0" encoding="utf-8"?>
 <ds:datastoreItem xmlns:ds="http://schemas.openxmlformats.org/officeDocument/2006/customXml" ds:itemID="{FD1E76E1-F6F7-4C94-BC4E-4F01FC5141B6}">
   <ds:schemaRefs>
     <ds:schemaRef ds:uri="http://schemas.openxmlformats.org/officeDocument/2006/bibliography"/>
@@ -6479,16 +6666,8 @@
 </ds:datastoreItem>
 </file>
 
-<file path=customXml/itemProps2.xml><?xml version="1.0" encoding="utf-8"?>
-<ds:datastoreItem xmlns:ds="http://schemas.openxmlformats.org/officeDocument/2006/customXml" ds:itemID="{C39BA628-290A-479E-AD91-673621CC6065}">
-  <ds:schemaRefs>
-    <ds:schemaRef ds:uri="http://schemas.openxmlformats.org/officeDocument/2006/bibliography"/>
-  </ds:schemaRefs>
-</ds:datastoreItem>
-</file>
-
 <file path=customXml/itemProps3.xml><?xml version="1.0" encoding="utf-8"?>
-<ds:datastoreItem xmlns:ds="http://schemas.openxmlformats.org/officeDocument/2006/customXml" ds:itemID="{70802E4F-1EE2-4C6D-A4BD-B8A376DC0028}">
+<ds:datastoreItem xmlns:ds="http://schemas.openxmlformats.org/officeDocument/2006/customXml" ds:itemID="{C49300D3-EF00-4958-B190-43DD892B2DDD}">
   <ds:schemaRefs>
     <ds:schemaRef ds:uri="http://schemas.openxmlformats.org/officeDocument/2006/bibliography"/>
   </ds:schemaRefs>
@@ -6496,6 +6675,14 @@
 </file>
 
 <file path=customXml/itemProps4.xml><?xml version="1.0" encoding="utf-8"?>
+<ds:datastoreItem xmlns:ds="http://schemas.openxmlformats.org/officeDocument/2006/customXml" ds:itemID="{84A034BF-8EB8-46CB-B997-40453254BA2B}">
+  <ds:schemaRefs>
+    <ds:schemaRef ds:uri="http://schemas.openxmlformats.org/officeDocument/2006/bibliography"/>
+  </ds:schemaRefs>
+</ds:datastoreItem>
+</file>
+
+<file path=customXml/itemProps5.xml><?xml version="1.0" encoding="utf-8"?>
 <ds:datastoreItem xmlns:ds="http://schemas.openxmlformats.org/officeDocument/2006/customXml" ds:itemID="{8E12D4CE-ECA5-4F7D-B796-B6CC78DF8BF4}">
   <ds:schemaRefs>
     <ds:schemaRef ds:uri="http://schemas.openxmlformats.org/officeDocument/2006/bibliography"/>
@@ -6503,16 +6690,8 @@
 </ds:datastoreItem>
 </file>
 
-<file path=customXml/itemProps5.xml><?xml version="1.0" encoding="utf-8"?>
-<ds:datastoreItem xmlns:ds="http://schemas.openxmlformats.org/officeDocument/2006/customXml" ds:itemID="{84A034BF-8EB8-46CB-B997-40453254BA2B}">
-  <ds:schemaRefs>
-    <ds:schemaRef ds:uri="http://schemas.openxmlformats.org/officeDocument/2006/bibliography"/>
-  </ds:schemaRefs>
-</ds:datastoreItem>
-</file>
-
 <file path=customXml/itemProps6.xml><?xml version="1.0" encoding="utf-8"?>
-<ds:datastoreItem xmlns:ds="http://schemas.openxmlformats.org/officeDocument/2006/customXml" ds:itemID="{C49300D3-EF00-4958-B190-43DD892B2DDD}">
+<ds:datastoreItem xmlns:ds="http://schemas.openxmlformats.org/officeDocument/2006/customXml" ds:itemID="{873D0A8A-2373-440E-AD93-ED9C1B0697AF}">
   <ds:schemaRefs>
     <ds:schemaRef ds:uri="http://schemas.openxmlformats.org/officeDocument/2006/bibliography"/>
   </ds:schemaRefs>
@@ -6520,7 +6699,7 @@
 </file>
 
 <file path=customXml/itemProps7.xml><?xml version="1.0" encoding="utf-8"?>
-<ds:datastoreItem xmlns:ds="http://schemas.openxmlformats.org/officeDocument/2006/customXml" ds:itemID="{30CFFFA4-5590-4F07-A76D-FB5D3291D080}">
+<ds:datastoreItem xmlns:ds="http://schemas.openxmlformats.org/officeDocument/2006/customXml" ds:itemID="{13F6DC01-2EA6-4C88-8150-F91BF7F308F0}">
   <ds:schemaRefs>
     <ds:schemaRef ds:uri="http://schemas.openxmlformats.org/officeDocument/2006/bibliography"/>
   </ds:schemaRefs>
@@ -6528,7 +6707,7 @@
 </file>
 
 <file path=customXml/itemProps8.xml><?xml version="1.0" encoding="utf-8"?>
-<ds:datastoreItem xmlns:ds="http://schemas.openxmlformats.org/officeDocument/2006/customXml" ds:itemID="{F3E7A69A-8ED7-40F9-94DD-16954065C453}">
+<ds:datastoreItem xmlns:ds="http://schemas.openxmlformats.org/officeDocument/2006/customXml" ds:itemID="{36E25D35-3AF0-41F7-9018-A2C07C36AC90}">
   <ds:schemaRefs>
     <ds:schemaRef ds:uri="http://schemas.openxmlformats.org/officeDocument/2006/bibliography"/>
   </ds:schemaRefs>

</xml_diff>

<commit_message>
added struktogramme zu doku (houptsach EN + DE)
</commit_message>
<xml_diff>
--- a/docs/Softwaredoku.docx
+++ b/docs/Softwaredoku.docx
@@ -15,9 +15,6 @@
         <w:pStyle w:val="Untertitel"/>
       </w:pPr>
     </w:p>
-    <w:p/>
-    <w:p/>
-    <w:p/>
     <w:p>
       <w:pPr>
         <w:pStyle w:val="Titel"/>
@@ -44,6 +41,7 @@
         </w:rPr>
         <w:br/>
       </w:r>
+      <w:proofErr w:type="spellStart"/>
       <w:r>
         <w:rPr>
           <w:rFonts w:ascii="HelveticaNeue LT 65 Medium" w:hAnsi="HelveticaNeue LT 65 Medium"/>
@@ -51,6 +49,7 @@
         </w:rPr>
         <w:t>LaserChess</w:t>
       </w:r>
+      <w:proofErr w:type="spellEnd"/>
       <w:r>
         <w:rPr>
           <w:rFonts w:ascii="HelveticaNeue LT 65 Medium" w:hAnsi="HelveticaNeue LT 65 Medium"/>
@@ -74,9 +73,9 @@
         </w:rPr>
         <w:drawing>
           <wp:inline distT="0" distB="0" distL="0" distR="0">
-            <wp:extent cx="5619750" cy="4391025"/>
-            <wp:effectExtent l="0" t="0" r="0" b="9525"/>
-            <wp:docPr id="8" name="Grafik 8"/>
+            <wp:extent cx="5934710" cy="4641215"/>
+            <wp:effectExtent l="171450" t="133350" r="370840" b="311785"/>
+            <wp:docPr id="11" name="Bild 9" descr="C:\Users\Cyril\Pictures\Screenpresso\2012-06-09_12h01_47.png"/>
             <wp:cNvGraphicFramePr>
               <a:graphicFrameLocks xmlns:a="http://schemas.openxmlformats.org/drawingml/2006/main" noChangeAspect="1"/>
             </wp:cNvGraphicFramePr>
@@ -84,19 +83,13 @@
               <a:graphicData uri="http://schemas.openxmlformats.org/drawingml/2006/picture">
                 <pic:pic xmlns:pic="http://schemas.openxmlformats.org/drawingml/2006/picture">
                   <pic:nvPicPr>
-                    <pic:cNvPr id="0" name="Picture 1"/>
+                    <pic:cNvPr id="0" name="Picture 9" descr="C:\Users\Cyril\Pictures\Screenpresso\2012-06-09_12h01_47.png"/>
                     <pic:cNvPicPr>
                       <a:picLocks noChangeAspect="1" noChangeArrowheads="1"/>
                     </pic:cNvPicPr>
                   </pic:nvPicPr>
                   <pic:blipFill>
-                    <a:blip r:embed="rId15" cstate="print">
-                      <a:extLst>
-                        <a:ext uri="{28A0092B-C50C-407E-A947-70E740481C1C}">
-                          <a14:useLocalDpi xmlns:a14="http://schemas.microsoft.com/office/drawing/2010/main" xmlns:wps="http://schemas.microsoft.com/office/word/2010/wordprocessingShape" xmlns:wpi="http://schemas.microsoft.com/office/word/2010/wordprocessingInk" xmlns:wpg="http://schemas.microsoft.com/office/word/2010/wordprocessingGroup" xmlns:w14="http://schemas.microsoft.com/office/word/2010/wordml" xmlns:w="http://schemas.openxmlformats.org/wordprocessingml/2006/main" xmlns:w10="urn:schemas-microsoft-com:office:word" xmlns:wp14="http://schemas.microsoft.com/office/word/2010/wordprocessingDrawing" xmlns:v="urn:schemas-microsoft-com:vml" xmlns:o="urn:schemas-microsoft-com:office:office" xmlns:mc="http://schemas.openxmlformats.org/markup-compatibility/2006" xmlns:wpc="http://schemas.microsoft.com/office/word/2010/wordprocessingCanvas" xmlns="" val="0"/>
-                        </a:ext>
-                      </a:extLst>
-                    </a:blip>
+                    <a:blip r:embed="rId15" cstate="print"/>
                     <a:srcRect/>
                     <a:stretch>
                       <a:fillRect/>
@@ -105,7 +98,1662 @@
                   <pic:spPr bwMode="auto">
                     <a:xfrm>
                       <a:off x="0" y="0"/>
-                      <a:ext cx="5619750" cy="4391025"/>
+                      <a:ext cx="5934710" cy="4641215"/>
+                    </a:xfrm>
+                    <a:prstGeom prst="rect">
+                      <a:avLst/>
+                    </a:prstGeom>
+                    <a:ln>
+                      <a:noFill/>
+                    </a:ln>
+                    <a:effectLst>
+                      <a:outerShdw blurRad="292100" dist="139700" dir="2700000" algn="tl" rotWithShape="0">
+                        <a:srgbClr val="333333">
+                          <a:alpha val="65000"/>
+                        </a:srgbClr>
+                      </a:outerShdw>
+                    </a:effectLst>
+                  </pic:spPr>
+                </pic:pic>
+              </a:graphicData>
+            </a:graphic>
+          </wp:inline>
+        </w:drawing>
+      </w:r>
+    </w:p>
+    <w:p>
+      <w:r>
+        <w:t xml:space="preserve">Dozent: </w:t>
+      </w:r>
+      <w:r>
+        <w:t>Ivo Oesch</w:t>
+      </w:r>
+    </w:p>
+    <w:p/>
+    <w:p>
+      <w:r>
+        <w:t>Autoren:</w:t>
+      </w:r>
+      <w:r>
+        <w:t xml:space="preserve"> </w:t>
+      </w:r>
+      <w:r>
+        <w:t>Marcel Bärtschi</w:t>
+      </w:r>
+      <w:r>
+        <w:t>, Jascha Haldemann, Nicola Käser</w:t>
+      </w:r>
+      <w:r>
+        <w:t>, Cyril Stoller</w:t>
+      </w:r>
+    </w:p>
+    <w:p>
+      <w:r>
+        <w:t>2 Semester</w:t>
+      </w:r>
+      <w:r>
+        <w:t xml:space="preserve"> 2012</w:t>
+      </w:r>
+      <w:bookmarkStart w:id="0" w:name="_GoBack"/>
+      <w:bookmarkEnd w:id="0"/>
+      <w:r>
+        <w:br w:type="page"/>
+      </w:r>
+    </w:p>
+    <w:p/>
+    <w:p>
+      <w:pPr>
+        <w:sectPr>
+          <w:headerReference w:type="default" r:id="rId16"/>
+          <w:headerReference w:type="first" r:id="rId17"/>
+          <w:pgSz w:w="11906" w:h="16838"/>
+          <w:pgMar w:top="1669" w:right="1133" w:bottom="1276" w:left="1417" w:header="708" w:footer="708" w:gutter="0"/>
+          <w:cols w:space="708"/>
+          <w:titlePg/>
+          <w:docGrid w:linePitch="360"/>
+        </w:sectPr>
+      </w:pPr>
+    </w:p>
+    <w:p>
+      <w:pPr>
+        <w:jc w:val="center"/>
+        <w:rPr>
+          <w:b/>
+          <w:sz w:val="48"/>
+        </w:rPr>
+      </w:pPr>
+      <w:proofErr w:type="spellStart"/>
+      <w:r>
+        <w:rPr>
+          <w:b/>
+          <w:sz w:val="48"/>
+        </w:rPr>
+        <w:lastRenderedPageBreak/>
+        <w:t>Zusamenfassung</w:t>
+      </w:r>
+      <w:proofErr w:type="spellEnd"/>
+    </w:p>
+    <w:p/>
+    <w:p/>
+    <w:p>
+      <w:pPr>
+        <w:rPr>
+          <w:b/>
+        </w:rPr>
+      </w:pPr>
+      <w:r>
+        <w:rPr>
+          <w:b/>
+        </w:rPr>
+        <w:br w:type="page"/>
+      </w:r>
+    </w:p>
+    <w:p>
+      <w:pPr>
+        <w:jc w:val="center"/>
+        <w:rPr>
+          <w:b/>
+          <w:sz w:val="48"/>
+        </w:rPr>
+      </w:pPr>
+      <w:r>
+        <w:rPr>
+          <w:b/>
+          <w:sz w:val="48"/>
+        </w:rPr>
+        <w:lastRenderedPageBreak/>
+        <w:t>Inhaltsverzeichnis</w:t>
+      </w:r>
+    </w:p>
+    <w:p>
+      <w:pPr>
+        <w:pStyle w:val="Verzeichnis1"/>
+        <w:rPr>
+          <w:rFonts w:asciiTheme="minorHAnsi" w:eastAsiaTheme="minorEastAsia" w:hAnsiTheme="minorHAnsi"/>
+          <w:b w:val="0"/>
+          <w:noProof/>
+          <w:sz w:val="22"/>
+          <w:lang w:eastAsia="de-CH"/>
+        </w:rPr>
+      </w:pPr>
+      <w:r>
+        <w:fldChar w:fldCharType="begin"/>
+      </w:r>
+      <w:r>
+        <w:instrText xml:space="preserve"> TOC \o "1-3" \u </w:instrText>
+      </w:r>
+      <w:r>
+        <w:fldChar w:fldCharType="separate"/>
+      </w:r>
+      <w:r>
+        <w:rPr>
+          <w:noProof/>
+        </w:rPr>
+        <w:t>1</w:t>
+      </w:r>
+      <w:r>
+        <w:rPr>
+          <w:rFonts w:asciiTheme="minorHAnsi" w:eastAsiaTheme="minorEastAsia" w:hAnsiTheme="minorHAnsi"/>
+          <w:b w:val="0"/>
+          <w:noProof/>
+          <w:sz w:val="22"/>
+          <w:lang w:eastAsia="de-CH"/>
+        </w:rPr>
+        <w:tab/>
+      </w:r>
+      <w:r>
+        <w:rPr>
+          <w:noProof/>
+        </w:rPr>
+        <w:t>Aufgabenstellung</w:t>
+      </w:r>
+      <w:r>
+        <w:rPr>
+          <w:noProof/>
+        </w:rPr>
+        <w:tab/>
+      </w:r>
+      <w:r>
+        <w:rPr>
+          <w:noProof/>
+        </w:rPr>
+        <w:fldChar w:fldCharType="begin"/>
+      </w:r>
+      <w:r>
+        <w:rPr>
+          <w:noProof/>
+        </w:rPr>
+        <w:instrText xml:space="preserve"> PAGEREF _Toc326657990 \h </w:instrText>
+      </w:r>
+      <w:r>
+        <w:rPr>
+          <w:noProof/>
+        </w:rPr>
+      </w:r>
+      <w:r>
+        <w:rPr>
+          <w:noProof/>
+        </w:rPr>
+        <w:fldChar w:fldCharType="separate"/>
+      </w:r>
+      <w:r>
+        <w:rPr>
+          <w:noProof/>
+        </w:rPr>
+        <w:t>1-1</w:t>
+      </w:r>
+      <w:r>
+        <w:rPr>
+          <w:noProof/>
+        </w:rPr>
+        <w:fldChar w:fldCharType="end"/>
+      </w:r>
+    </w:p>
+    <w:p>
+      <w:pPr>
+        <w:pStyle w:val="Verzeichnis1"/>
+        <w:rPr>
+          <w:rFonts w:asciiTheme="minorHAnsi" w:eastAsiaTheme="minorEastAsia" w:hAnsiTheme="minorHAnsi"/>
+          <w:b w:val="0"/>
+          <w:noProof/>
+          <w:sz w:val="22"/>
+          <w:lang w:eastAsia="de-CH"/>
+        </w:rPr>
+      </w:pPr>
+      <w:r>
+        <w:rPr>
+          <w:noProof/>
+        </w:rPr>
+        <w:t>2</w:t>
+      </w:r>
+      <w:r>
+        <w:rPr>
+          <w:rFonts w:asciiTheme="minorHAnsi" w:eastAsiaTheme="minorEastAsia" w:hAnsiTheme="minorHAnsi"/>
+          <w:b w:val="0"/>
+          <w:noProof/>
+          <w:sz w:val="22"/>
+          <w:lang w:eastAsia="de-CH"/>
+        </w:rPr>
+        <w:tab/>
+      </w:r>
+      <w:r>
+        <w:rPr>
+          <w:noProof/>
+        </w:rPr>
+        <w:t>Richtlinien</w:t>
+      </w:r>
+      <w:r>
+        <w:rPr>
+          <w:noProof/>
+        </w:rPr>
+        <w:tab/>
+      </w:r>
+      <w:r>
+        <w:rPr>
+          <w:noProof/>
+        </w:rPr>
+        <w:fldChar w:fldCharType="begin"/>
+      </w:r>
+      <w:r>
+        <w:rPr>
+          <w:noProof/>
+        </w:rPr>
+        <w:instrText xml:space="preserve"> PAGEREF _Toc326657991 \h </w:instrText>
+      </w:r>
+      <w:r>
+        <w:rPr>
+          <w:noProof/>
+        </w:rPr>
+      </w:r>
+      <w:r>
+        <w:rPr>
+          <w:noProof/>
+        </w:rPr>
+        <w:fldChar w:fldCharType="separate"/>
+      </w:r>
+      <w:r>
+        <w:rPr>
+          <w:noProof/>
+        </w:rPr>
+        <w:t>2-2</w:t>
+      </w:r>
+      <w:r>
+        <w:rPr>
+          <w:noProof/>
+        </w:rPr>
+        <w:fldChar w:fldCharType="end"/>
+      </w:r>
+    </w:p>
+    <w:p>
+      <w:pPr>
+        <w:pStyle w:val="Verzeichnis1"/>
+        <w:rPr>
+          <w:rFonts w:asciiTheme="minorHAnsi" w:eastAsiaTheme="minorEastAsia" w:hAnsiTheme="minorHAnsi"/>
+          <w:b w:val="0"/>
+          <w:noProof/>
+          <w:sz w:val="22"/>
+          <w:lang w:eastAsia="de-CH"/>
+        </w:rPr>
+      </w:pPr>
+      <w:r>
+        <w:rPr>
+          <w:noProof/>
+        </w:rPr>
+        <w:t>3</w:t>
+      </w:r>
+      <w:r>
+        <w:rPr>
+          <w:rFonts w:asciiTheme="minorHAnsi" w:eastAsiaTheme="minorEastAsia" w:hAnsiTheme="minorHAnsi"/>
+          <w:b w:val="0"/>
+          <w:noProof/>
+          <w:sz w:val="22"/>
+          <w:lang w:eastAsia="de-CH"/>
+        </w:rPr>
+        <w:tab/>
+      </w:r>
+      <w:r>
+        <w:rPr>
+          <w:noProof/>
+        </w:rPr>
+        <w:t>Analyse</w:t>
+      </w:r>
+      <w:r>
+        <w:rPr>
+          <w:noProof/>
+        </w:rPr>
+        <w:tab/>
+      </w:r>
+      <w:r>
+        <w:rPr>
+          <w:noProof/>
+        </w:rPr>
+        <w:fldChar w:fldCharType="begin"/>
+      </w:r>
+      <w:r>
+        <w:rPr>
+          <w:noProof/>
+        </w:rPr>
+        <w:instrText xml:space="preserve"> PAGEREF _Toc326657992 \h </w:instrText>
+      </w:r>
+      <w:r>
+        <w:rPr>
+          <w:noProof/>
+        </w:rPr>
+      </w:r>
+      <w:r>
+        <w:rPr>
+          <w:noProof/>
+        </w:rPr>
+        <w:fldChar w:fldCharType="separate"/>
+      </w:r>
+      <w:r>
+        <w:rPr>
+          <w:noProof/>
+        </w:rPr>
+        <w:t>3-3</w:t>
+      </w:r>
+      <w:r>
+        <w:rPr>
+          <w:noProof/>
+        </w:rPr>
+        <w:fldChar w:fldCharType="end"/>
+      </w:r>
+    </w:p>
+    <w:p>
+      <w:pPr>
+        <w:pStyle w:val="Verzeichnis1"/>
+        <w:rPr>
+          <w:rFonts w:asciiTheme="minorHAnsi" w:eastAsiaTheme="minorEastAsia" w:hAnsiTheme="minorHAnsi"/>
+          <w:b w:val="0"/>
+          <w:noProof/>
+          <w:sz w:val="22"/>
+          <w:lang w:eastAsia="de-CH"/>
+        </w:rPr>
+      </w:pPr>
+      <w:r>
+        <w:rPr>
+          <w:noProof/>
+        </w:rPr>
+        <w:t>4</w:t>
+      </w:r>
+      <w:r>
+        <w:rPr>
+          <w:rFonts w:asciiTheme="minorHAnsi" w:eastAsiaTheme="minorEastAsia" w:hAnsiTheme="minorHAnsi"/>
+          <w:b w:val="0"/>
+          <w:noProof/>
+          <w:sz w:val="22"/>
+          <w:lang w:eastAsia="de-CH"/>
+        </w:rPr>
+        <w:tab/>
+      </w:r>
+      <w:r>
+        <w:rPr>
+          <w:noProof/>
+        </w:rPr>
+        <w:t>Design</w:t>
+      </w:r>
+      <w:r>
+        <w:rPr>
+          <w:noProof/>
+        </w:rPr>
+        <w:tab/>
+      </w:r>
+      <w:r>
+        <w:rPr>
+          <w:noProof/>
+        </w:rPr>
+        <w:fldChar w:fldCharType="begin"/>
+      </w:r>
+      <w:r>
+        <w:rPr>
+          <w:noProof/>
+        </w:rPr>
+        <w:instrText xml:space="preserve"> PAGEREF _Toc326657993 \h </w:instrText>
+      </w:r>
+      <w:r>
+        <w:rPr>
+          <w:noProof/>
+        </w:rPr>
+      </w:r>
+      <w:r>
+        <w:rPr>
+          <w:noProof/>
+        </w:rPr>
+        <w:fldChar w:fldCharType="separate"/>
+      </w:r>
+      <w:r>
+        <w:rPr>
+          <w:noProof/>
+        </w:rPr>
+        <w:t>4-4</w:t>
+      </w:r>
+      <w:r>
+        <w:rPr>
+          <w:noProof/>
+        </w:rPr>
+        <w:fldChar w:fldCharType="end"/>
+      </w:r>
+    </w:p>
+    <w:p>
+      <w:pPr>
+        <w:pStyle w:val="Verzeichnis2"/>
+        <w:rPr>
+          <w:rFonts w:asciiTheme="minorHAnsi" w:eastAsiaTheme="minorEastAsia" w:hAnsiTheme="minorHAnsi"/>
+          <w:noProof/>
+          <w:sz w:val="22"/>
+          <w:lang w:eastAsia="de-CH"/>
+        </w:rPr>
+      </w:pPr>
+      <w:r>
+        <w:rPr>
+          <w:noProof/>
+        </w:rPr>
+        <w:t>4.1</w:t>
+      </w:r>
+      <w:r>
+        <w:rPr>
+          <w:rFonts w:asciiTheme="minorHAnsi" w:eastAsiaTheme="minorEastAsia" w:hAnsiTheme="minorHAnsi"/>
+          <w:noProof/>
+          <w:sz w:val="22"/>
+          <w:lang w:eastAsia="de-CH"/>
+        </w:rPr>
+        <w:tab/>
+      </w:r>
+      <w:r>
+        <w:rPr>
+          <w:noProof/>
+        </w:rPr>
+        <w:t>Grobdesign</w:t>
+      </w:r>
+      <w:r>
+        <w:rPr>
+          <w:noProof/>
+        </w:rPr>
+        <w:tab/>
+      </w:r>
+      <w:r>
+        <w:rPr>
+          <w:noProof/>
+        </w:rPr>
+        <w:fldChar w:fldCharType="begin"/>
+      </w:r>
+      <w:r>
+        <w:rPr>
+          <w:noProof/>
+        </w:rPr>
+        <w:instrText xml:space="preserve"> PAGEREF _Toc326657994 \h </w:instrText>
+      </w:r>
+      <w:r>
+        <w:rPr>
+          <w:noProof/>
+        </w:rPr>
+      </w:r>
+      <w:r>
+        <w:rPr>
+          <w:noProof/>
+        </w:rPr>
+        <w:fldChar w:fldCharType="separate"/>
+      </w:r>
+      <w:r>
+        <w:rPr>
+          <w:noProof/>
+        </w:rPr>
+        <w:t>4-4</w:t>
+      </w:r>
+      <w:r>
+        <w:rPr>
+          <w:noProof/>
+        </w:rPr>
+        <w:fldChar w:fldCharType="end"/>
+      </w:r>
+    </w:p>
+    <w:p>
+      <w:pPr>
+        <w:pStyle w:val="Verzeichnis2"/>
+        <w:rPr>
+          <w:rFonts w:asciiTheme="minorHAnsi" w:eastAsiaTheme="minorEastAsia" w:hAnsiTheme="minorHAnsi"/>
+          <w:noProof/>
+          <w:sz w:val="22"/>
+          <w:lang w:eastAsia="de-CH"/>
+        </w:rPr>
+      </w:pPr>
+      <w:r>
+        <w:rPr>
+          <w:noProof/>
+        </w:rPr>
+        <w:t>4.2</w:t>
+      </w:r>
+      <w:r>
+        <w:rPr>
+          <w:rFonts w:asciiTheme="minorHAnsi" w:eastAsiaTheme="minorEastAsia" w:hAnsiTheme="minorHAnsi"/>
+          <w:noProof/>
+          <w:sz w:val="22"/>
+          <w:lang w:eastAsia="de-CH"/>
+        </w:rPr>
+        <w:tab/>
+      </w:r>
+      <w:r>
+        <w:rPr>
+          <w:noProof/>
+        </w:rPr>
+        <w:t>Detaildesign</w:t>
+      </w:r>
+      <w:r>
+        <w:rPr>
+          <w:noProof/>
+        </w:rPr>
+        <w:tab/>
+      </w:r>
+      <w:r>
+        <w:rPr>
+          <w:noProof/>
+        </w:rPr>
+        <w:fldChar w:fldCharType="begin"/>
+      </w:r>
+      <w:r>
+        <w:rPr>
+          <w:noProof/>
+        </w:rPr>
+        <w:instrText xml:space="preserve"> PAGEREF _Toc326657995 \h </w:instrText>
+      </w:r>
+      <w:r>
+        <w:rPr>
+          <w:noProof/>
+        </w:rPr>
+      </w:r>
+      <w:r>
+        <w:rPr>
+          <w:noProof/>
+        </w:rPr>
+        <w:fldChar w:fldCharType="separate"/>
+      </w:r>
+      <w:r>
+        <w:rPr>
+          <w:noProof/>
+        </w:rPr>
+        <w:t>4-4</w:t>
+      </w:r>
+      <w:r>
+        <w:rPr>
+          <w:noProof/>
+        </w:rPr>
+        <w:fldChar w:fldCharType="end"/>
+      </w:r>
+    </w:p>
+    <w:p>
+      <w:pPr>
+        <w:pStyle w:val="Verzeichnis2"/>
+        <w:rPr>
+          <w:rFonts w:asciiTheme="minorHAnsi" w:eastAsiaTheme="minorEastAsia" w:hAnsiTheme="minorHAnsi"/>
+          <w:noProof/>
+          <w:sz w:val="22"/>
+          <w:lang w:eastAsia="de-CH"/>
+        </w:rPr>
+      </w:pPr>
+      <w:r>
+        <w:rPr>
+          <w:noProof/>
+        </w:rPr>
+        <w:t>4.3</w:t>
+      </w:r>
+      <w:r>
+        <w:rPr>
+          <w:rFonts w:asciiTheme="minorHAnsi" w:eastAsiaTheme="minorEastAsia" w:hAnsiTheme="minorHAnsi"/>
+          <w:noProof/>
+          <w:sz w:val="22"/>
+          <w:lang w:eastAsia="de-CH"/>
+        </w:rPr>
+        <w:tab/>
+      </w:r>
+      <w:r>
+        <w:rPr>
+          <w:noProof/>
+        </w:rPr>
+        <w:t>Modulbeschreibungen</w:t>
+      </w:r>
+      <w:r>
+        <w:rPr>
+          <w:noProof/>
+        </w:rPr>
+        <w:tab/>
+      </w:r>
+      <w:r>
+        <w:rPr>
+          <w:noProof/>
+        </w:rPr>
+        <w:fldChar w:fldCharType="begin"/>
+      </w:r>
+      <w:r>
+        <w:rPr>
+          <w:noProof/>
+        </w:rPr>
+        <w:instrText xml:space="preserve"> PAGEREF _Toc326657996 \h </w:instrText>
+      </w:r>
+      <w:r>
+        <w:rPr>
+          <w:noProof/>
+        </w:rPr>
+      </w:r>
+      <w:r>
+        <w:rPr>
+          <w:noProof/>
+        </w:rPr>
+        <w:fldChar w:fldCharType="separate"/>
+      </w:r>
+      <w:r>
+        <w:rPr>
+          <w:noProof/>
+        </w:rPr>
+        <w:t>4-4</w:t>
+      </w:r>
+      <w:r>
+        <w:rPr>
+          <w:noProof/>
+        </w:rPr>
+        <w:fldChar w:fldCharType="end"/>
+      </w:r>
+    </w:p>
+    <w:p>
+      <w:pPr>
+        <w:pStyle w:val="Verzeichnis2"/>
+        <w:rPr>
+          <w:rFonts w:asciiTheme="minorHAnsi" w:eastAsiaTheme="minorEastAsia" w:hAnsiTheme="minorHAnsi"/>
+          <w:noProof/>
+          <w:sz w:val="22"/>
+          <w:lang w:eastAsia="de-CH"/>
+        </w:rPr>
+      </w:pPr>
+      <w:r>
+        <w:rPr>
+          <w:noProof/>
+        </w:rPr>
+        <w:t>4.4</w:t>
+      </w:r>
+      <w:r>
+        <w:rPr>
+          <w:rFonts w:asciiTheme="minorHAnsi" w:eastAsiaTheme="minorEastAsia" w:hAnsiTheme="minorHAnsi"/>
+          <w:noProof/>
+          <w:sz w:val="22"/>
+          <w:lang w:eastAsia="de-CH"/>
+        </w:rPr>
+        <w:tab/>
+      </w:r>
+      <w:r>
+        <w:rPr>
+          <w:noProof/>
+        </w:rPr>
+        <w:t>Datenstrukturen</w:t>
+      </w:r>
+      <w:r>
+        <w:rPr>
+          <w:noProof/>
+        </w:rPr>
+        <w:tab/>
+      </w:r>
+      <w:r>
+        <w:rPr>
+          <w:noProof/>
+        </w:rPr>
+        <w:fldChar w:fldCharType="begin"/>
+      </w:r>
+      <w:r>
+        <w:rPr>
+          <w:noProof/>
+        </w:rPr>
+        <w:instrText xml:space="preserve"> PAGEREF _Toc326657997 \h </w:instrText>
+      </w:r>
+      <w:r>
+        <w:rPr>
+          <w:noProof/>
+        </w:rPr>
+      </w:r>
+      <w:r>
+        <w:rPr>
+          <w:noProof/>
+        </w:rPr>
+        <w:fldChar w:fldCharType="separate"/>
+      </w:r>
+      <w:r>
+        <w:rPr>
+          <w:noProof/>
+        </w:rPr>
+        <w:t>4-4</w:t>
+      </w:r>
+      <w:r>
+        <w:rPr>
+          <w:noProof/>
+        </w:rPr>
+        <w:fldChar w:fldCharType="end"/>
+      </w:r>
+    </w:p>
+    <w:p>
+      <w:pPr>
+        <w:pStyle w:val="Verzeichnis1"/>
+        <w:rPr>
+          <w:rFonts w:asciiTheme="minorHAnsi" w:eastAsiaTheme="minorEastAsia" w:hAnsiTheme="minorHAnsi"/>
+          <w:b w:val="0"/>
+          <w:noProof/>
+          <w:sz w:val="22"/>
+          <w:lang w:eastAsia="de-CH"/>
+        </w:rPr>
+      </w:pPr>
+      <w:r>
+        <w:rPr>
+          <w:noProof/>
+        </w:rPr>
+        <w:t>5</w:t>
+      </w:r>
+      <w:r>
+        <w:rPr>
+          <w:rFonts w:asciiTheme="minorHAnsi" w:eastAsiaTheme="minorEastAsia" w:hAnsiTheme="minorHAnsi"/>
+          <w:b w:val="0"/>
+          <w:noProof/>
+          <w:sz w:val="22"/>
+          <w:lang w:eastAsia="de-CH"/>
+        </w:rPr>
+        <w:tab/>
+      </w:r>
+      <w:r>
+        <w:rPr>
+          <w:noProof/>
+        </w:rPr>
+        <w:t>Implementation</w:t>
+      </w:r>
+      <w:r>
+        <w:rPr>
+          <w:noProof/>
+        </w:rPr>
+        <w:tab/>
+      </w:r>
+      <w:r>
+        <w:rPr>
+          <w:noProof/>
+        </w:rPr>
+        <w:fldChar w:fldCharType="begin"/>
+      </w:r>
+      <w:r>
+        <w:rPr>
+          <w:noProof/>
+        </w:rPr>
+        <w:instrText xml:space="preserve"> PAGEREF _Toc326657998 \h </w:instrText>
+      </w:r>
+      <w:r>
+        <w:rPr>
+          <w:noProof/>
+        </w:rPr>
+      </w:r>
+      <w:r>
+        <w:rPr>
+          <w:noProof/>
+        </w:rPr>
+        <w:fldChar w:fldCharType="separate"/>
+      </w:r>
+      <w:r>
+        <w:rPr>
+          <w:noProof/>
+        </w:rPr>
+        <w:t>5-5</w:t>
+      </w:r>
+      <w:r>
+        <w:rPr>
+          <w:noProof/>
+        </w:rPr>
+        <w:fldChar w:fldCharType="end"/>
+      </w:r>
+    </w:p>
+    <w:p>
+      <w:pPr>
+        <w:pStyle w:val="Verzeichnis1"/>
+        <w:rPr>
+          <w:rFonts w:asciiTheme="minorHAnsi" w:eastAsiaTheme="minorEastAsia" w:hAnsiTheme="minorHAnsi"/>
+          <w:b w:val="0"/>
+          <w:noProof/>
+          <w:sz w:val="22"/>
+          <w:lang w:eastAsia="de-CH"/>
+        </w:rPr>
+      </w:pPr>
+      <w:r>
+        <w:rPr>
+          <w:noProof/>
+        </w:rPr>
+        <w:t>6</w:t>
+      </w:r>
+      <w:r>
+        <w:rPr>
+          <w:rFonts w:asciiTheme="minorHAnsi" w:eastAsiaTheme="minorEastAsia" w:hAnsiTheme="minorHAnsi"/>
+          <w:b w:val="0"/>
+          <w:noProof/>
+          <w:sz w:val="22"/>
+          <w:lang w:eastAsia="de-CH"/>
+        </w:rPr>
+        <w:tab/>
+      </w:r>
+      <w:r>
+        <w:rPr>
+          <w:noProof/>
+        </w:rPr>
+        <w:t>Test</w:t>
+      </w:r>
+      <w:r>
+        <w:rPr>
+          <w:noProof/>
+        </w:rPr>
+        <w:tab/>
+      </w:r>
+      <w:r>
+        <w:rPr>
+          <w:noProof/>
+        </w:rPr>
+        <w:fldChar w:fldCharType="begin"/>
+      </w:r>
+      <w:r>
+        <w:rPr>
+          <w:noProof/>
+        </w:rPr>
+        <w:instrText xml:space="preserve"> PAGEREF _Toc326657999 \h </w:instrText>
+      </w:r>
+      <w:r>
+        <w:rPr>
+          <w:noProof/>
+        </w:rPr>
+      </w:r>
+      <w:r>
+        <w:rPr>
+          <w:noProof/>
+        </w:rPr>
+        <w:fldChar w:fldCharType="separate"/>
+      </w:r>
+      <w:r>
+        <w:rPr>
+          <w:noProof/>
+        </w:rPr>
+        <w:t>6-6</w:t>
+      </w:r>
+      <w:r>
+        <w:rPr>
+          <w:noProof/>
+        </w:rPr>
+        <w:fldChar w:fldCharType="end"/>
+      </w:r>
+    </w:p>
+    <w:p>
+      <w:pPr>
+        <w:pStyle w:val="Verzeichnis1"/>
+        <w:rPr>
+          <w:rFonts w:asciiTheme="minorHAnsi" w:eastAsiaTheme="minorEastAsia" w:hAnsiTheme="minorHAnsi"/>
+          <w:b w:val="0"/>
+          <w:noProof/>
+          <w:sz w:val="22"/>
+          <w:lang w:eastAsia="de-CH"/>
+        </w:rPr>
+      </w:pPr>
+      <w:r>
+        <w:rPr>
+          <w:noProof/>
+        </w:rPr>
+        <w:t>7</w:t>
+      </w:r>
+      <w:r>
+        <w:rPr>
+          <w:rFonts w:asciiTheme="minorHAnsi" w:eastAsiaTheme="minorEastAsia" w:hAnsiTheme="minorHAnsi"/>
+          <w:b w:val="0"/>
+          <w:noProof/>
+          <w:sz w:val="22"/>
+          <w:lang w:eastAsia="de-CH"/>
+        </w:rPr>
+        <w:tab/>
+      </w:r>
+      <w:r>
+        <w:rPr>
+          <w:noProof/>
+        </w:rPr>
+        <w:t>Anhang</w:t>
+      </w:r>
+      <w:r>
+        <w:rPr>
+          <w:noProof/>
+        </w:rPr>
+        <w:tab/>
+      </w:r>
+      <w:r>
+        <w:rPr>
+          <w:noProof/>
+        </w:rPr>
+        <w:fldChar w:fldCharType="begin"/>
+      </w:r>
+      <w:r>
+        <w:rPr>
+          <w:noProof/>
+        </w:rPr>
+        <w:instrText xml:space="preserve"> PAGEREF _Toc326658000 \h </w:instrText>
+      </w:r>
+      <w:r>
+        <w:rPr>
+          <w:noProof/>
+        </w:rPr>
+      </w:r>
+      <w:r>
+        <w:rPr>
+          <w:noProof/>
+        </w:rPr>
+        <w:fldChar w:fldCharType="separate"/>
+      </w:r>
+      <w:r>
+        <w:rPr>
+          <w:noProof/>
+        </w:rPr>
+        <w:t>7-7</w:t>
+      </w:r>
+      <w:r>
+        <w:rPr>
+          <w:noProof/>
+        </w:rPr>
+        <w:fldChar w:fldCharType="end"/>
+      </w:r>
+    </w:p>
+    <w:p>
+      <w:pPr>
+        <w:sectPr>
+          <w:headerReference w:type="even" r:id="rId18"/>
+          <w:headerReference w:type="first" r:id="rId19"/>
+          <w:pgSz w:w="11906" w:h="16838"/>
+          <w:pgMar w:top="1669" w:right="1133" w:bottom="1276" w:left="1417" w:header="708" w:footer="708" w:gutter="0"/>
+          <w:pgNumType w:fmt="upperRoman" w:start="1"/>
+          <w:cols w:space="708"/>
+          <w:docGrid w:linePitch="360"/>
+        </w:sectPr>
+      </w:pPr>
+      <w:r>
+        <w:rPr>
+          <w:sz w:val="26"/>
+        </w:rPr>
+        <w:fldChar w:fldCharType="end"/>
+      </w:r>
+    </w:p>
+    <w:p>
+      <w:pPr>
+        <w:pStyle w:val="berschrift1"/>
+      </w:pPr>
+      <w:bookmarkStart w:id="1" w:name="_Toc326657990"/>
+      <w:r>
+        <w:lastRenderedPageBreak/>
+        <w:t>Aufgabenstellung</w:t>
+      </w:r>
+      <w:bookmarkEnd w:id="1"/>
+    </w:p>
+    <w:p>
+      <w:pPr>
+        <w:spacing w:after="200" w:line="276" w:lineRule="auto"/>
+        <w:jc w:val="left"/>
+        <w:rPr>
+          <w:rFonts w:eastAsiaTheme="majorEastAsia" w:cstheme="majorBidi"/>
+          <w:b/>
+          <w:bCs/>
+          <w:sz w:val="48"/>
+          <w:szCs w:val="28"/>
+        </w:rPr>
+      </w:pPr>
+      <w:r>
+        <w:br w:type="page"/>
+      </w:r>
+    </w:p>
+    <w:p>
+      <w:pPr>
+        <w:pStyle w:val="berschrift1"/>
+      </w:pPr>
+      <w:bookmarkStart w:id="2" w:name="_Toc326657991"/>
+      <w:r>
+        <w:lastRenderedPageBreak/>
+        <w:t>Richtlinien</w:t>
+      </w:r>
+      <w:bookmarkEnd w:id="2"/>
+    </w:p>
+    <w:p>
+      <w:bookmarkStart w:id="3" w:name="_Toc323756496"/>
+      <w:r>
+        <w:t>Für dieses Projekt gelten folgende Richtlinien:</w:t>
+      </w:r>
+    </w:p>
+    <w:p>
+      <w:r>
+        <w:t xml:space="preserve">Jedes Modul besteht grundsätzlich aus zwei Dateien, einer Schnittstellendefinitionsdatei (Headerdatei .h-File) und einer </w:t>
+      </w:r>
+      <w:proofErr w:type="spellStart"/>
+      <w:r>
+        <w:t>Implementationsdatei</w:t>
+      </w:r>
+      <w:proofErr w:type="spellEnd"/>
+      <w:r>
+        <w:t xml:space="preserve"> (.c-File). Die </w:t>
+      </w:r>
+      <w:proofErr w:type="spellStart"/>
+      <w:r>
+        <w:t>main</w:t>
+      </w:r>
+      <w:proofErr w:type="spellEnd"/>
+      <w:r>
+        <w:t>()-</w:t>
+      </w:r>
+      <w:proofErr w:type="spellStart"/>
+      <w:r>
+        <w:t>Fuktion</w:t>
+      </w:r>
+      <w:proofErr w:type="spellEnd"/>
+      <w:r>
+        <w:t xml:space="preserve"> ist in der Haupt-C-Datei </w:t>
+      </w:r>
+      <w:proofErr w:type="spellStart"/>
+      <w:r>
+        <w:t>LaserChess.C</w:t>
+      </w:r>
+      <w:proofErr w:type="spellEnd"/>
+      <w:r>
+        <w:t xml:space="preserve"> enthalten. Alle </w:t>
+      </w:r>
+      <w:proofErr w:type="gramStart"/>
+      <w:r>
+        <w:t>projektweite</w:t>
+      </w:r>
+      <w:proofErr w:type="gramEnd"/>
+      <w:r>
+        <w:t xml:space="preserve"> Typendefinitionen sind in der Datei </w:t>
+      </w:r>
+      <w:proofErr w:type="spellStart"/>
+      <w:r>
+        <w:t>LaserChess.H</w:t>
+      </w:r>
+      <w:proofErr w:type="spellEnd"/>
+      <w:r>
+        <w:t xml:space="preserve"> enthalten. Die Namen der Header und der </w:t>
+      </w:r>
+      <w:proofErr w:type="spellStart"/>
+      <w:r>
+        <w:t>Implementationsdatei</w:t>
+      </w:r>
+      <w:proofErr w:type="spellEnd"/>
+      <w:r>
+        <w:t xml:space="preserve"> entsprechen jeweils dem Modulnamen, soweit möglich und sinnvoll.</w:t>
+      </w:r>
+    </w:p>
+    <w:p>
+      <w:r>
+        <w:t>Der Selbstschutz in den Headerdateien erfolgt in der Form</w:t>
+      </w:r>
+    </w:p>
+    <w:p>
+      <w:pPr>
+        <w:rPr>
+          <w:rFonts w:ascii="Courier New" w:hAnsi="Courier New" w:cs="Courier New"/>
+        </w:rPr>
+      </w:pPr>
+      <w:r>
+        <w:rPr>
+          <w:rFonts w:ascii="Courier New" w:hAnsi="Courier New" w:cs="Courier New"/>
+        </w:rPr>
+        <w:t>#</w:t>
+      </w:r>
+      <w:proofErr w:type="spellStart"/>
+      <w:r>
+        <w:rPr>
+          <w:rFonts w:ascii="Courier New" w:hAnsi="Courier New" w:cs="Courier New"/>
+        </w:rPr>
+        <w:t>ifndef</w:t>
+      </w:r>
+      <w:proofErr w:type="spellEnd"/>
+      <w:r>
+        <w:rPr>
+          <w:rFonts w:ascii="Courier New" w:hAnsi="Courier New" w:cs="Courier New"/>
+        </w:rPr>
+        <w:t xml:space="preserve"> NAME</w:t>
+      </w:r>
+    </w:p>
+    <w:p>
+      <w:pPr>
+        <w:rPr>
+          <w:rFonts w:ascii="Courier New" w:hAnsi="Courier New" w:cs="Courier New"/>
+        </w:rPr>
+      </w:pPr>
+      <w:r>
+        <w:rPr>
+          <w:rFonts w:ascii="Courier New" w:hAnsi="Courier New" w:cs="Courier New"/>
+        </w:rPr>
+        <w:t>#</w:t>
+      </w:r>
+      <w:proofErr w:type="spellStart"/>
+      <w:r>
+        <w:rPr>
+          <w:rFonts w:ascii="Courier New" w:hAnsi="Courier New" w:cs="Courier New"/>
+        </w:rPr>
+        <w:t>define</w:t>
+      </w:r>
+      <w:proofErr w:type="spellEnd"/>
+      <w:r>
+        <w:rPr>
+          <w:rFonts w:ascii="Courier New" w:hAnsi="Courier New" w:cs="Courier New"/>
+        </w:rPr>
+        <w:t xml:space="preserve"> NAME</w:t>
+      </w:r>
+    </w:p>
+    <w:p>
+      <w:pPr>
+        <w:rPr>
+          <w:rFonts w:ascii="Courier New" w:hAnsi="Courier New" w:cs="Courier New"/>
+        </w:rPr>
+      </w:pPr>
+      <w:r>
+        <w:rPr>
+          <w:rFonts w:ascii="Courier New" w:hAnsi="Courier New" w:cs="Courier New"/>
+        </w:rPr>
+        <w:t>&lt;</w:t>
+      </w:r>
+      <w:r>
+        <w:rPr>
+          <w:rFonts w:ascii="Courier New" w:hAnsi="Courier New" w:cs="Courier New"/>
+        </w:rPr>
+        <w:t>Schnittstellendefinition</w:t>
+      </w:r>
+      <w:r>
+        <w:rPr>
+          <w:rFonts w:ascii="Courier New" w:hAnsi="Courier New" w:cs="Courier New"/>
+        </w:rPr>
+        <w:t>&gt;</w:t>
+      </w:r>
+    </w:p>
+    <w:p>
+      <w:pPr>
+        <w:rPr>
+          <w:rFonts w:ascii="Courier New" w:hAnsi="Courier New" w:cs="Courier New"/>
+        </w:rPr>
+      </w:pPr>
+      <w:r>
+        <w:rPr>
+          <w:rFonts w:ascii="Courier New" w:hAnsi="Courier New" w:cs="Courier New"/>
+        </w:rPr>
+        <w:t>#</w:t>
+      </w:r>
+      <w:proofErr w:type="spellStart"/>
+      <w:r>
+        <w:rPr>
+          <w:rFonts w:ascii="Courier New" w:hAnsi="Courier New" w:cs="Courier New"/>
+        </w:rPr>
+        <w:t>endif</w:t>
+      </w:r>
+      <w:proofErr w:type="spellEnd"/>
+    </w:p>
+    <w:p>
+      <w:r>
+        <w:t xml:space="preserve">Wobei </w:t>
+      </w:r>
+      <w:r>
+        <w:rPr>
+          <w:rFonts w:ascii="Courier New" w:hAnsi="Courier New" w:cs="Courier New"/>
+        </w:rPr>
+        <w:t>NAME</w:t>
+      </w:r>
+      <w:r>
+        <w:t xml:space="preserve"> wie folgt aufgebaut ist </w:t>
+      </w:r>
+      <w:r>
+        <w:rPr>
+          <w:rFonts w:ascii="Courier New" w:hAnsi="Courier New" w:cs="Courier New"/>
+        </w:rPr>
+        <w:t>DATEINAME_H</w:t>
+      </w:r>
+      <w:r>
+        <w:t xml:space="preserve">. Jedes Modul ist mit einem Modulheader ausgestattet, jeweils in der Schnittstellen und der </w:t>
+      </w:r>
+      <w:proofErr w:type="spellStart"/>
+      <w:r>
+        <w:t>Implementationsdatei</w:t>
+      </w:r>
+      <w:proofErr w:type="spellEnd"/>
+      <w:r>
+        <w:t xml:space="preserve">. Der Header enthält den Modulnamen, den Dateinamen, einen kurzen Funktionsbeschrieb zum Modul, die Namen aller zur Verfügung gestellten Funktionen und den Namen des ursprünglichen Autors. Die </w:t>
+      </w:r>
+      <w:proofErr w:type="spellStart"/>
+      <w:r>
+        <w:t>History</w:t>
+      </w:r>
+      <w:proofErr w:type="spellEnd"/>
+      <w:r>
+        <w:t xml:space="preserve"> jedes Files kann auf </w:t>
+      </w:r>
+      <w:hyperlink r:id="rId20" w:history="1">
+        <w:r>
+          <w:rPr>
+            <w:rStyle w:val="Hyperlink"/>
+          </w:rPr>
+          <w:t>https://github.com/stocyr/LaserChess/tree/master/src</w:t>
+        </w:r>
+      </w:hyperlink>
+      <w:r>
+        <w:t xml:space="preserve"> angesehen werden. Zuerst klickt man auf den Namen des gewünschten Files, dann auf den Button </w:t>
+      </w:r>
+      <w:proofErr w:type="spellStart"/>
+      <w:r>
+        <w:rPr>
+          <w:rFonts w:ascii="Courier New" w:hAnsi="Courier New" w:cs="Courier New"/>
+        </w:rPr>
+        <w:t>Blame</w:t>
+      </w:r>
+      <w:proofErr w:type="spellEnd"/>
+      <w:r>
+        <w:t xml:space="preserve"> oben rechts.</w:t>
+      </w:r>
+    </w:p>
+    <w:p>
+      <w:r>
+        <w:t>Jede Funktion ist mit einem Funktionsheader ausgestattet. Der Header enthält den Funktionsnamen, einen kurzen Funktionsbeschrieb, die N</w:t>
+      </w:r>
+      <w:r>
+        <w:t>a</w:t>
+      </w:r>
+      <w:r>
+        <w:t>men und Funktion der Argumente, eine Beschreibung des Rückgabewertes, und den Namen des Autors. Funktionen sollen klar definierte Au</w:t>
+      </w:r>
+      <w:r>
+        <w:t>f</w:t>
+      </w:r>
+      <w:r>
+        <w:t>gaben haben. Namen von Bezeichnern sollen Aussagekräftig sein, und die Funktion des entsprechenden Objektes erklären oder andeuten.</w:t>
+      </w:r>
+    </w:p>
+    <w:p>
+      <w:r>
+        <w:t xml:space="preserve">Modul- und Funktionsheader werden in englischer Sprache geschrieben. Kommentare im Code drin jedoch sind auf Deutsch verfasst und immer in der Art </w:t>
+      </w:r>
+      <w:r>
+        <w:rPr>
+          <w:rFonts w:ascii="Courier New" w:hAnsi="Courier New" w:cs="Courier New"/>
+        </w:rPr>
+        <w:t>// &lt;Kommentar&gt;</w:t>
+      </w:r>
+      <w:r>
+        <w:t xml:space="preserve">, damit ganze Codeblöcke zu </w:t>
+      </w:r>
+      <w:proofErr w:type="spellStart"/>
+      <w:r>
+        <w:t>debug</w:t>
+      </w:r>
+      <w:proofErr w:type="spellEnd"/>
+      <w:r>
+        <w:t xml:space="preserve">-Zwecken mit </w:t>
+      </w:r>
+      <w:r>
+        <w:rPr>
+          <w:rFonts w:ascii="Courier New" w:hAnsi="Courier New" w:cs="Courier New"/>
+        </w:rPr>
+        <w:t>/* ... */</w:t>
+      </w:r>
+      <w:r>
+        <w:t xml:space="preserve"> auskommentiert werden können. Der Code ist grundsätzlich mit sinnvollem und aussagekräftigem Kommentar zu versehen.</w:t>
+      </w:r>
+    </w:p>
+    <w:p>
+      <w:r>
+        <w:t>Makros (</w:t>
+      </w:r>
+      <w:r>
+        <w:rPr>
+          <w:rFonts w:ascii="Courier New" w:hAnsi="Courier New" w:cs="Courier New"/>
+        </w:rPr>
+        <w:t>#</w:t>
+      </w:r>
+      <w:proofErr w:type="spellStart"/>
+      <w:r>
+        <w:rPr>
+          <w:rFonts w:ascii="Courier New" w:hAnsi="Courier New" w:cs="Courier New"/>
+        </w:rPr>
+        <w:t>define</w:t>
+      </w:r>
+      <w:proofErr w:type="spellEnd"/>
+      <w:r>
+        <w:t xml:space="preserve">) werden grundsätzlich in Grossbuchstaben geschrieben, zu Strukturierung können </w:t>
+      </w:r>
+      <w:proofErr w:type="spellStart"/>
+      <w:r>
+        <w:t>Underscores</w:t>
+      </w:r>
+      <w:proofErr w:type="spellEnd"/>
+      <w:r>
+        <w:t xml:space="preserve"> verwendet werden. Beispiele: </w:t>
+      </w:r>
+      <w:r>
+        <w:rPr>
+          <w:rFonts w:ascii="Courier New" w:hAnsi="Courier New" w:cs="Courier New"/>
+        </w:rPr>
+        <w:t>PI</w:t>
+      </w:r>
+      <w:r>
+        <w:t xml:space="preserve">, </w:t>
+      </w:r>
+      <w:r>
+        <w:rPr>
+          <w:rFonts w:ascii="Courier New" w:hAnsi="Courier New" w:cs="Courier New"/>
+        </w:rPr>
+        <w:t>MAXIMAL_FIELD_WIDTH</w:t>
+      </w:r>
+    </w:p>
+    <w:p>
+      <w:proofErr w:type="spellStart"/>
+      <w:r>
+        <w:t>Enums</w:t>
+      </w:r>
+      <w:proofErr w:type="spellEnd"/>
+      <w:r>
+        <w:t xml:space="preserve"> werden grundsätzlich mit einem grossen Anfangsbuchstaben geschrieben. </w:t>
+      </w:r>
+      <w:proofErr w:type="spellStart"/>
+      <w:r>
+        <w:t>Structs</w:t>
+      </w:r>
+      <w:proofErr w:type="spellEnd"/>
+      <w:r>
+        <w:t xml:space="preserve"> werden grundsätzlich </w:t>
+      </w:r>
+      <w:proofErr w:type="spellStart"/>
+      <w:r>
+        <w:t>klein geschrieben</w:t>
+      </w:r>
+      <w:proofErr w:type="spellEnd"/>
+      <w:r>
+        <w:t xml:space="preserve">. Variablen werden grundsätzlich klein </w:t>
+      </w:r>
+      <w:proofErr w:type="spellStart"/>
+      <w:r>
+        <w:t>geschribenen</w:t>
+      </w:r>
+      <w:proofErr w:type="spellEnd"/>
+      <w:r>
+        <w:t xml:space="preserve"> und nötigenfalls mit </w:t>
+      </w:r>
+      <w:proofErr w:type="spellStart"/>
+      <w:r>
+        <w:t>Underscore</w:t>
+      </w:r>
+      <w:proofErr w:type="spellEnd"/>
+      <w:r>
+        <w:t xml:space="preserve"> "_" in Wörter aufgeteilt. Funktionen werden grundsätzlich klein </w:t>
+      </w:r>
+      <w:proofErr w:type="spellStart"/>
+      <w:r>
+        <w:t>geschribenen</w:t>
+      </w:r>
+      <w:proofErr w:type="spellEnd"/>
+      <w:r>
+        <w:t xml:space="preserve"> und nötigenfalls mit </w:t>
+      </w:r>
+      <w:proofErr w:type="spellStart"/>
+      <w:r>
+        <w:t>Underscore</w:t>
+      </w:r>
+      <w:proofErr w:type="spellEnd"/>
+      <w:r>
+        <w:t xml:space="preserve"> "_" in Wörter aufgeteilt.</w:t>
+      </w:r>
+    </w:p>
+    <w:p>
+      <w:pPr>
+        <w:rPr>
+          <w:rFonts w:eastAsiaTheme="majorEastAsia" w:cstheme="majorBidi"/>
+          <w:b/>
+          <w:bCs/>
+          <w:sz w:val="48"/>
+          <w:szCs w:val="28"/>
+        </w:rPr>
+      </w:pPr>
+      <w:r>
+        <w:t>Für jedes Modul ist grundsätzlich ein Programmierer verantwortlich. Dieser ist für die Sauberkeit und das Nachführen des Modulheaders zustä</w:t>
+      </w:r>
+      <w:r>
+        <w:t>n</w:t>
+      </w:r>
+      <w:r>
+        <w:t>dig. Andere Programmierer dürfen jedoch ebenfalls Änderungen in diesem Modul vornehmen.</w:t>
+      </w:r>
+      <w:r>
+        <w:br w:type="page"/>
+      </w:r>
+    </w:p>
+    <w:p>
+      <w:pPr>
+        <w:pStyle w:val="berschrift1"/>
+      </w:pPr>
+      <w:bookmarkStart w:id="4" w:name="_Toc326657992"/>
+      <w:r>
+        <w:lastRenderedPageBreak/>
+        <w:t>Analyse</w:t>
+      </w:r>
+      <w:bookmarkEnd w:id="4"/>
+    </w:p>
+    <w:p>
+      <w:pPr>
+        <w:pStyle w:val="berschrift1"/>
+      </w:pPr>
+      <w:bookmarkStart w:id="5" w:name="_Toc326657993"/>
+      <w:r>
+        <w:lastRenderedPageBreak/>
+        <w:t>Design</w:t>
+      </w:r>
+      <w:bookmarkEnd w:id="5"/>
+    </w:p>
+    <w:p/>
+    <w:p>
+      <w:pPr>
+        <w:pStyle w:val="berschrift2"/>
+      </w:pPr>
+      <w:bookmarkStart w:id="6" w:name="_Toc326657994"/>
+      <w:r>
+        <w:t>Grobdesign</w:t>
+      </w:r>
+      <w:bookmarkEnd w:id="6"/>
+    </w:p>
+    <w:p>
+      <w:pPr>
+        <w:pStyle w:val="berschrift2"/>
+      </w:pPr>
+      <w:bookmarkStart w:id="7" w:name="_Toc326657995"/>
+      <w:r>
+        <w:t>Detaildesign</w:t>
+      </w:r>
+      <w:bookmarkEnd w:id="7"/>
+    </w:p>
+    <w:p>
+      <w:pPr>
+        <w:pStyle w:val="berschrift2"/>
+      </w:pPr>
+      <w:bookmarkStart w:id="8" w:name="_Toc326657996"/>
+      <w:r>
+        <w:t>Modulbeschreibungen</w:t>
+      </w:r>
+      <w:bookmarkEnd w:id="8"/>
+    </w:p>
+    <w:p>
+      <w:pPr>
+        <w:pStyle w:val="berschrift2"/>
+      </w:pPr>
+      <w:proofErr w:type="spellStart"/>
+      <w:r>
+        <w:t>Struktogramme</w:t>
+      </w:r>
+      <w:proofErr w:type="spellEnd"/>
+      <w:r>
+        <w:t xml:space="preserve"> und Flussdiagramme</w:t>
+      </w:r>
+    </w:p>
+    <w:p>
+      <w:pPr>
+        <w:pStyle w:val="berschrift3"/>
+      </w:pPr>
+      <w:r>
+        <w:t>Modul</w:t>
+      </w:r>
+      <w:r>
+        <w:t xml:space="preserve"> </w:t>
+      </w:r>
+      <w:proofErr w:type="spellStart"/>
+      <w:r>
+        <w:t>LaserChess.c</w:t>
+      </w:r>
+      <w:proofErr w:type="spellEnd"/>
+    </w:p>
+    <w:p>
+      <w:pPr>
+        <w:pStyle w:val="berschrift3"/>
+      </w:pPr>
+      <w:r>
+        <w:t>Modul</w:t>
+      </w:r>
+      <w:r>
+        <w:t xml:space="preserve"> </w:t>
+      </w:r>
+      <w:proofErr w:type="spellStart"/>
+      <w:r>
+        <w:t>Spiel.c</w:t>
+      </w:r>
+      <w:proofErr w:type="spellEnd"/>
+    </w:p>
+    <w:p>
+      <w:pPr>
+        <w:pStyle w:val="berschrift3"/>
+        <w:rPr>
+          <w:lang w:val="fr-CH"/>
+        </w:rPr>
+      </w:pPr>
+      <w:proofErr w:type="spellStart"/>
+      <w:r>
+        <w:rPr>
+          <w:lang w:val="fr-CH"/>
+        </w:rPr>
+        <w:t>Modul</w:t>
+      </w:r>
+      <w:proofErr w:type="spellEnd"/>
+      <w:r>
+        <w:rPr>
+          <w:lang w:val="fr-CH"/>
+        </w:rPr>
+        <w:t xml:space="preserve"> </w:t>
+      </w:r>
+      <w:proofErr w:type="spellStart"/>
+      <w:r>
+        <w:rPr>
+          <w:lang w:val="fr-CH"/>
+        </w:rPr>
+        <w:t>Logik.c</w:t>
+      </w:r>
+      <w:proofErr w:type="spellEnd"/>
+    </w:p>
+    <w:p>
+      <w:pPr>
+        <w:pStyle w:val="berschrift4"/>
+        <w:rPr>
+          <w:lang w:val="fr-CH"/>
+        </w:rPr>
+      </w:pPr>
+      <w:proofErr w:type="gramStart"/>
+      <w:r>
+        <w:rPr>
+          <w:lang w:val="fr-CH"/>
+        </w:rPr>
+        <w:t>laser()</w:t>
+      </w:r>
+      <w:proofErr w:type="gramEnd"/>
+    </w:p>
+    <w:p>
+      <w:pPr>
+        <w:rPr>
+          <w:lang w:val="fr-CH"/>
+        </w:rPr>
+      </w:pPr>
+      <w:r>
+        <w:rPr>
+          <w:lang w:val="fr-CH"/>
+        </w:rPr>
+        <w:t>&lt;</w:t>
+      </w:r>
+      <w:proofErr w:type="spellStart"/>
+      <w:r>
+        <w:rPr>
+          <w:lang w:val="fr-CH"/>
+        </w:rPr>
+        <w:t>Flussdiagramm</w:t>
+      </w:r>
+      <w:proofErr w:type="spellEnd"/>
+      <w:r>
+        <w:rPr>
+          <w:lang w:val="fr-CH"/>
+        </w:rPr>
+        <w:t>&gt;</w:t>
+      </w:r>
+    </w:p>
+    <w:p>
+      <w:pPr>
+        <w:pStyle w:val="berschrift4"/>
+        <w:rPr>
+          <w:lang w:val="fr-CH"/>
+        </w:rPr>
+      </w:pPr>
+      <w:proofErr w:type="spellStart"/>
+      <w:r>
+        <w:rPr>
+          <w:lang w:val="fr-CH"/>
+        </w:rPr>
+        <w:t>is_inside_</w:t>
+      </w:r>
+      <w:proofErr w:type="gramStart"/>
+      <w:r>
+        <w:rPr>
+          <w:lang w:val="fr-CH"/>
+        </w:rPr>
+        <w:t>map</w:t>
+      </w:r>
+      <w:proofErr w:type="spellEnd"/>
+      <w:r>
+        <w:rPr>
+          <w:lang w:val="fr-CH"/>
+        </w:rPr>
+        <w:t>()</w:t>
+      </w:r>
+      <w:proofErr w:type="gramEnd"/>
+    </w:p>
+    <w:p>
+      <w:pPr>
+        <w:rPr>
+          <w:lang w:val="fr-CH"/>
+        </w:rPr>
+      </w:pPr>
+      <w:r>
+        <w:rPr>
+          <w:noProof/>
+          <w:lang w:eastAsia="de-CH"/>
+        </w:rPr>
+        <w:drawing>
+          <wp:inline distT="0" distB="0" distL="0" distR="0">
+            <wp:extent cx="2974120" cy="653506"/>
+            <wp:effectExtent l="19050" t="0" r="0" b="0"/>
+            <wp:docPr id="2" name="Bild 1" descr="G:\BFH\Struktogramme Logik.c\is_inside_map.png"/>
+            <wp:cNvGraphicFramePr>
+              <a:graphicFrameLocks xmlns:a="http://schemas.openxmlformats.org/drawingml/2006/main" noChangeAspect="1"/>
+            </wp:cNvGraphicFramePr>
+            <a:graphic xmlns:a="http://schemas.openxmlformats.org/drawingml/2006/main">
+              <a:graphicData uri="http://schemas.openxmlformats.org/drawingml/2006/picture">
+                <pic:pic xmlns:pic="http://schemas.openxmlformats.org/drawingml/2006/picture">
+                  <pic:nvPicPr>
+                    <pic:cNvPr id="0" name="Picture 1" descr="G:\BFH\Struktogramme Logik.c\is_inside_map.png"/>
+                    <pic:cNvPicPr>
+                      <a:picLocks noChangeAspect="1" noChangeArrowheads="1"/>
+                    </pic:cNvPicPr>
+                  </pic:nvPicPr>
+                  <pic:blipFill>
+                    <a:blip r:embed="rId21" cstate="print"/>
+                    <a:stretch>
+                      <a:fillRect/>
+                    </a:stretch>
+                  </pic:blipFill>
+                  <pic:spPr bwMode="auto">
+                    <a:xfrm>
+                      <a:off x="0" y="0"/>
+                      <a:ext cx="2974120" cy="653506"/>
                     </a:xfrm>
                     <a:prstGeom prst="rect">
                       <a:avLst/>
@@ -123,969 +1771,649 @@
       </w:r>
     </w:p>
     <w:p>
-      <w:r>
-        <w:t>Anderes Bild???</w:t>
-      </w:r>
-    </w:p>
-    <w:p/>
-    <w:p>
-      <w:r>
-        <w:t xml:space="preserve">Dozent: </w:t>
-      </w:r>
-      <w:r>
-        <w:t>Ivo Oesch</w:t>
-      </w:r>
-    </w:p>
-    <w:p/>
-    <w:p>
-      <w:r>
+      <w:pPr>
+        <w:pStyle w:val="berschrift4"/>
+        <w:rPr>
+          <w:lang w:val="fr-CH"/>
+        </w:rPr>
+      </w:pPr>
+      <w:proofErr w:type="spellStart"/>
+      <w:r>
+        <w:rPr>
+          <w:lang w:val="fr-CH"/>
+        </w:rPr>
+        <w:t>is_</w:t>
+      </w:r>
+      <w:proofErr w:type="gramStart"/>
+      <w:r>
+        <w:rPr>
+          <w:lang w:val="fr-CH"/>
+        </w:rPr>
+        <w:t>figure</w:t>
+      </w:r>
+      <w:proofErr w:type="spellEnd"/>
+      <w:r>
+        <w:rPr>
+          <w:lang w:val="fr-CH"/>
+        </w:rPr>
+        <w:t>()</w:t>
+      </w:r>
+      <w:proofErr w:type="gramEnd"/>
+    </w:p>
+    <w:p>
+      <w:pPr>
+        <w:rPr>
+          <w:lang w:val="fr-CH"/>
+        </w:rPr>
+      </w:pPr>
+      <w:r>
+        <w:rPr>
+          <w:noProof/>
+          <w:lang w:eastAsia="de-CH"/>
+        </w:rPr>
+        <w:drawing>
+          <wp:inline distT="0" distB="0" distL="0" distR="0">
+            <wp:extent cx="2974120" cy="653506"/>
+            <wp:effectExtent l="19050" t="0" r="0" b="0"/>
+            <wp:docPr id="3" name="Bild 2" descr="G:\BFH\Struktogramme Logik.c\is_figure.png"/>
+            <wp:cNvGraphicFramePr>
+              <a:graphicFrameLocks xmlns:a="http://schemas.openxmlformats.org/drawingml/2006/main" noChangeAspect="1"/>
+            </wp:cNvGraphicFramePr>
+            <a:graphic xmlns:a="http://schemas.openxmlformats.org/drawingml/2006/main">
+              <a:graphicData uri="http://schemas.openxmlformats.org/drawingml/2006/picture">
+                <pic:pic xmlns:pic="http://schemas.openxmlformats.org/drawingml/2006/picture">
+                  <pic:nvPicPr>
+                    <pic:cNvPr id="0" name="Picture 2" descr="G:\BFH\Struktogramme Logik.c\is_figure.png"/>
+                    <pic:cNvPicPr>
+                      <a:picLocks noChangeAspect="1" noChangeArrowheads="1"/>
+                    </pic:cNvPicPr>
+                  </pic:nvPicPr>
+                  <pic:blipFill>
+                    <a:blip r:embed="rId22" cstate="print"/>
+                    <a:srcRect/>
+                    <a:stretch>
+                      <a:fillRect/>
+                    </a:stretch>
+                  </pic:blipFill>
+                  <pic:spPr bwMode="auto">
+                    <a:xfrm>
+                      <a:off x="0" y="0"/>
+                      <a:ext cx="2974120" cy="653506"/>
+                    </a:xfrm>
+                    <a:prstGeom prst="rect">
+                      <a:avLst/>
+                    </a:prstGeom>
+                    <a:noFill/>
+                    <a:ln w="9525">
+                      <a:noFill/>
+                      <a:miter lim="800000"/>
+                      <a:headEnd/>
+                      <a:tailEnd/>
+                    </a:ln>
+                  </pic:spPr>
+                </pic:pic>
+              </a:graphicData>
+            </a:graphic>
+          </wp:inline>
+        </w:drawing>
+      </w:r>
+    </w:p>
+    <w:p>
+      <w:pPr>
+        <w:pStyle w:val="berschrift4"/>
+        <w:rPr>
+          <w:lang w:val="fr-CH"/>
+        </w:rPr>
+      </w:pPr>
+      <w:proofErr w:type="spellStart"/>
+      <w:r>
+        <w:rPr>
+          <w:lang w:val="fr-CH"/>
+        </w:rPr>
         <w:lastRenderedPageBreak/>
-        <w:t>Autoren:</w:t>
+        <w:t>move_</w:t>
+      </w:r>
+      <w:proofErr w:type="gramStart"/>
+      <w:r>
+        <w:rPr>
+          <w:lang w:val="fr-CH"/>
+        </w:rPr>
+        <w:t>figure</w:t>
+      </w:r>
+      <w:proofErr w:type="spellEnd"/>
+      <w:r>
+        <w:rPr>
+          <w:lang w:val="fr-CH"/>
+        </w:rPr>
+        <w:t>()</w:t>
+      </w:r>
+      <w:proofErr w:type="gramEnd"/>
+    </w:p>
+    <w:p>
+      <w:pPr>
+        <w:rPr>
+          <w:lang w:val="fr-CH"/>
+        </w:rPr>
+      </w:pPr>
+      <w:r>
+        <w:rPr>
+          <w:noProof/>
+          <w:lang w:eastAsia="de-CH"/>
+        </w:rPr>
+        <w:drawing>
+          <wp:inline distT="0" distB="0" distL="0" distR="0">
+            <wp:extent cx="2974120" cy="933580"/>
+            <wp:effectExtent l="19050" t="0" r="0" b="0"/>
+            <wp:docPr id="4" name="Bild 3" descr="G:\BFH\Struktogramme Logik.c\move_figure.png"/>
+            <wp:cNvGraphicFramePr>
+              <a:graphicFrameLocks xmlns:a="http://schemas.openxmlformats.org/drawingml/2006/main" noChangeAspect="1"/>
+            </wp:cNvGraphicFramePr>
+            <a:graphic xmlns:a="http://schemas.openxmlformats.org/drawingml/2006/main">
+              <a:graphicData uri="http://schemas.openxmlformats.org/drawingml/2006/picture">
+                <pic:pic xmlns:pic="http://schemas.openxmlformats.org/drawingml/2006/picture">
+                  <pic:nvPicPr>
+                    <pic:cNvPr id="0" name="Picture 3" descr="G:\BFH\Struktogramme Logik.c\move_figure.png"/>
+                    <pic:cNvPicPr>
+                      <a:picLocks noChangeAspect="1" noChangeArrowheads="1"/>
+                    </pic:cNvPicPr>
+                  </pic:nvPicPr>
+                  <pic:blipFill>
+                    <a:blip r:embed="rId23" cstate="print"/>
+                    <a:srcRect/>
+                    <a:stretch>
+                      <a:fillRect/>
+                    </a:stretch>
+                  </pic:blipFill>
+                  <pic:spPr bwMode="auto">
+                    <a:xfrm>
+                      <a:off x="0" y="0"/>
+                      <a:ext cx="2974120" cy="933580"/>
+                    </a:xfrm>
+                    <a:prstGeom prst="rect">
+                      <a:avLst/>
+                    </a:prstGeom>
+                    <a:noFill/>
+                    <a:ln w="9525">
+                      <a:noFill/>
+                      <a:miter lim="800000"/>
+                      <a:headEnd/>
+                      <a:tailEnd/>
+                    </a:ln>
+                  </pic:spPr>
+                </pic:pic>
+              </a:graphicData>
+            </a:graphic>
+          </wp:inline>
+        </w:drawing>
+      </w:r>
+    </w:p>
+    <w:p>
+      <w:pPr>
+        <w:pStyle w:val="berschrift4"/>
+        <w:rPr>
+          <w:lang w:val="fr-CH"/>
+        </w:rPr>
+      </w:pPr>
+      <w:proofErr w:type="spellStart"/>
+      <w:r>
+        <w:rPr>
+          <w:lang w:val="fr-CH"/>
+        </w:rPr>
+        <w:t>destroy_</w:t>
+      </w:r>
+      <w:proofErr w:type="gramStart"/>
+      <w:r>
+        <w:rPr>
+          <w:lang w:val="fr-CH"/>
+        </w:rPr>
+        <w:t>figure</w:t>
+      </w:r>
+      <w:proofErr w:type="spellEnd"/>
+      <w:r>
+        <w:rPr>
+          <w:lang w:val="fr-CH"/>
+        </w:rPr>
+        <w:t>()</w:t>
+      </w:r>
+      <w:proofErr w:type="gramEnd"/>
+    </w:p>
+    <w:p>
+      <w:pPr>
+        <w:rPr>
+          <w:lang w:val="fr-CH"/>
+        </w:rPr>
+      </w:pPr>
+      <w:r>
+        <w:rPr>
+          <w:noProof/>
+          <w:lang w:eastAsia="de-CH"/>
+        </w:rPr>
+        <w:drawing>
+          <wp:inline distT="0" distB="0" distL="0" distR="0">
+            <wp:extent cx="2974120" cy="346758"/>
+            <wp:effectExtent l="19050" t="0" r="0" b="0"/>
+            <wp:docPr id="5" name="Bild 4" descr="G:\BFH\Struktogramme Logik.c\destroy_figure.png"/>
+            <wp:cNvGraphicFramePr>
+              <a:graphicFrameLocks xmlns:a="http://schemas.openxmlformats.org/drawingml/2006/main" noChangeAspect="1"/>
+            </wp:cNvGraphicFramePr>
+            <a:graphic xmlns:a="http://schemas.openxmlformats.org/drawingml/2006/main">
+              <a:graphicData uri="http://schemas.openxmlformats.org/drawingml/2006/picture">
+                <pic:pic xmlns:pic="http://schemas.openxmlformats.org/drawingml/2006/picture">
+                  <pic:nvPicPr>
+                    <pic:cNvPr id="0" name="Picture 4" descr="G:\BFH\Struktogramme Logik.c\destroy_figure.png"/>
+                    <pic:cNvPicPr>
+                      <a:picLocks noChangeAspect="1" noChangeArrowheads="1"/>
+                    </pic:cNvPicPr>
+                  </pic:nvPicPr>
+                  <pic:blipFill>
+                    <a:blip r:embed="rId24" cstate="print"/>
+                    <a:srcRect/>
+                    <a:stretch>
+                      <a:fillRect/>
+                    </a:stretch>
+                  </pic:blipFill>
+                  <pic:spPr bwMode="auto">
+                    <a:xfrm>
+                      <a:off x="0" y="0"/>
+                      <a:ext cx="2974120" cy="346758"/>
+                    </a:xfrm>
+                    <a:prstGeom prst="rect">
+                      <a:avLst/>
+                    </a:prstGeom>
+                    <a:noFill/>
+                    <a:ln w="9525">
+                      <a:noFill/>
+                      <a:miter lim="800000"/>
+                      <a:headEnd/>
+                      <a:tailEnd/>
+                    </a:ln>
+                  </pic:spPr>
+                </pic:pic>
+              </a:graphicData>
+            </a:graphic>
+          </wp:inline>
+        </w:drawing>
+      </w:r>
+    </w:p>
+    <w:p>
+      <w:pPr>
+        <w:pStyle w:val="berschrift4"/>
+        <w:rPr>
+          <w:lang w:val="fr-CH"/>
+        </w:rPr>
+      </w:pPr>
+      <w:proofErr w:type="spellStart"/>
+      <w:r>
+        <w:rPr>
+          <w:lang w:val="fr-CH"/>
+        </w:rPr>
+        <w:t>mouseclick_to_</w:t>
+      </w:r>
+      <w:proofErr w:type="gramStart"/>
+      <w:r>
+        <w:rPr>
+          <w:lang w:val="fr-CH"/>
+        </w:rPr>
+        <w:t>map</w:t>
+      </w:r>
+      <w:proofErr w:type="spellEnd"/>
+      <w:r>
+        <w:rPr>
+          <w:lang w:val="fr-CH"/>
+        </w:rPr>
+        <w:t>()</w:t>
+      </w:r>
+      <w:proofErr w:type="gramEnd"/>
+    </w:p>
+    <w:p>
+      <w:pPr>
+        <w:rPr>
+          <w:lang w:val="fr-CH"/>
+        </w:rPr>
+      </w:pPr>
+      <w:r>
+        <w:rPr>
+          <w:noProof/>
+          <w:lang w:eastAsia="de-CH"/>
+        </w:rPr>
+        <w:drawing>
+          <wp:inline distT="0" distB="0" distL="0" distR="0">
+            <wp:extent cx="2974120" cy="1507066"/>
+            <wp:effectExtent l="19050" t="0" r="0" b="0"/>
+            <wp:docPr id="6" name="Bild 5" descr="G:\BFH\Struktogramme Logik.c\mouseclick_to_map.png"/>
+            <wp:cNvGraphicFramePr>
+              <a:graphicFrameLocks xmlns:a="http://schemas.openxmlformats.org/drawingml/2006/main" noChangeAspect="1"/>
+            </wp:cNvGraphicFramePr>
+            <a:graphic xmlns:a="http://schemas.openxmlformats.org/drawingml/2006/main">
+              <a:graphicData uri="http://schemas.openxmlformats.org/drawingml/2006/picture">
+                <pic:pic xmlns:pic="http://schemas.openxmlformats.org/drawingml/2006/picture">
+                  <pic:nvPicPr>
+                    <pic:cNvPr id="0" name="Picture 5" descr="G:\BFH\Struktogramme Logik.c\mouseclick_to_map.png"/>
+                    <pic:cNvPicPr>
+                      <a:picLocks noChangeAspect="1" noChangeArrowheads="1"/>
+                    </pic:cNvPicPr>
+                  </pic:nvPicPr>
+                  <pic:blipFill>
+                    <a:blip r:embed="rId25" cstate="print"/>
+                    <a:srcRect/>
+                    <a:stretch>
+                      <a:fillRect/>
+                    </a:stretch>
+                  </pic:blipFill>
+                  <pic:spPr bwMode="auto">
+                    <a:xfrm>
+                      <a:off x="0" y="0"/>
+                      <a:ext cx="2974120" cy="1507066"/>
+                    </a:xfrm>
+                    <a:prstGeom prst="rect">
+                      <a:avLst/>
+                    </a:prstGeom>
+                    <a:noFill/>
+                    <a:ln w="9525">
+                      <a:noFill/>
+                      <a:miter lim="800000"/>
+                      <a:headEnd/>
+                      <a:tailEnd/>
+                    </a:ln>
+                  </pic:spPr>
+                </pic:pic>
+              </a:graphicData>
+            </a:graphic>
+          </wp:inline>
+        </w:drawing>
+      </w:r>
+    </w:p>
+    <w:p>
+      <w:pPr>
+        <w:pStyle w:val="berschrift4"/>
+        <w:rPr>
+          <w:lang w:val="fr-CH"/>
+        </w:rPr>
+      </w:pPr>
+      <w:proofErr w:type="spellStart"/>
+      <w:r>
+        <w:rPr>
+          <w:lang w:val="fr-CH"/>
+        </w:rPr>
+        <w:t>path_</w:t>
+      </w:r>
+      <w:proofErr w:type="gramStart"/>
+      <w:r>
+        <w:rPr>
+          <w:lang w:val="fr-CH"/>
+        </w:rPr>
+        <w:t>handler</w:t>
+      </w:r>
+      <w:proofErr w:type="spellEnd"/>
+      <w:r>
+        <w:rPr>
+          <w:lang w:val="fr-CH"/>
+        </w:rPr>
+        <w:t>()</w:t>
+      </w:r>
+      <w:proofErr w:type="gramEnd"/>
+    </w:p>
+    <w:p>
+      <w:pPr>
+        <w:rPr>
+          <w:lang w:val="fr-CH"/>
+        </w:rPr>
+      </w:pPr>
+      <w:r>
+        <w:rPr>
+          <w:noProof/>
+          <w:lang w:eastAsia="de-CH"/>
+        </w:rPr>
+        <w:drawing>
+          <wp:inline distT="0" distB="0" distL="0" distR="0">
+            <wp:extent cx="2974120" cy="1240328"/>
+            <wp:effectExtent l="19050" t="0" r="0" b="0"/>
+            <wp:docPr id="7" name="Bild 6" descr="G:\BFH\Struktogramme Logik.c\path_handler.png"/>
+            <wp:cNvGraphicFramePr>
+              <a:graphicFrameLocks xmlns:a="http://schemas.openxmlformats.org/drawingml/2006/main" noChangeAspect="1"/>
+            </wp:cNvGraphicFramePr>
+            <a:graphic xmlns:a="http://schemas.openxmlformats.org/drawingml/2006/main">
+              <a:graphicData uri="http://schemas.openxmlformats.org/drawingml/2006/picture">
+                <pic:pic xmlns:pic="http://schemas.openxmlformats.org/drawingml/2006/picture">
+                  <pic:nvPicPr>
+                    <pic:cNvPr id="0" name="Picture 6" descr="G:\BFH\Struktogramme Logik.c\path_handler.png"/>
+                    <pic:cNvPicPr>
+                      <a:picLocks noChangeAspect="1" noChangeArrowheads="1"/>
+                    </pic:cNvPicPr>
+                  </pic:nvPicPr>
+                  <pic:blipFill>
+                    <a:blip r:embed="rId26" cstate="print"/>
+                    <a:srcRect/>
+                    <a:stretch>
+                      <a:fillRect/>
+                    </a:stretch>
+                  </pic:blipFill>
+                  <pic:spPr bwMode="auto">
+                    <a:xfrm>
+                      <a:off x="0" y="0"/>
+                      <a:ext cx="2974120" cy="1240328"/>
+                    </a:xfrm>
+                    <a:prstGeom prst="rect">
+                      <a:avLst/>
+                    </a:prstGeom>
+                    <a:noFill/>
+                    <a:ln w="9525">
+                      <a:noFill/>
+                      <a:miter lim="800000"/>
+                      <a:headEnd/>
+                      <a:tailEnd/>
+                    </a:ln>
+                  </pic:spPr>
+                </pic:pic>
+              </a:graphicData>
+            </a:graphic>
+          </wp:inline>
+        </w:drawing>
+      </w:r>
+    </w:p>
+    <w:p>
+      <w:pPr>
+        <w:pStyle w:val="berschrift4"/>
+        <w:rPr>
+          <w:lang w:val="fr-CH"/>
+        </w:rPr>
+      </w:pPr>
+      <w:proofErr w:type="spellStart"/>
+      <w:r>
+        <w:rPr>
+          <w:lang w:val="fr-CH"/>
+        </w:rPr>
+        <w:t>map_extension_</w:t>
+      </w:r>
+      <w:proofErr w:type="gramStart"/>
+      <w:r>
+        <w:rPr>
+          <w:lang w:val="fr-CH"/>
+        </w:rPr>
+        <w:t>handler</w:t>
+      </w:r>
+      <w:proofErr w:type="spellEnd"/>
+      <w:r>
+        <w:rPr>
+          <w:lang w:val="fr-CH"/>
+        </w:rPr>
+        <w:t>()</w:t>
+      </w:r>
+      <w:proofErr w:type="gramEnd"/>
+    </w:p>
+    <w:p>
+      <w:pPr>
+        <w:rPr>
+          <w:lang w:val="fr-CH"/>
+        </w:rPr>
+      </w:pPr>
+      <w:r>
+        <w:rPr>
+          <w:noProof/>
+          <w:lang w:eastAsia="de-CH"/>
+        </w:rPr>
+        <w:drawing>
+          <wp:inline distT="0" distB="0" distL="0" distR="0">
+            <wp:extent cx="3374226" cy="1400370"/>
+            <wp:effectExtent l="19050" t="0" r="0" b="0"/>
+            <wp:docPr id="9" name="Bild 7" descr="G:\BFH\Struktogramme Logik.c\map_extension_handler.png"/>
+            <wp:cNvGraphicFramePr>
+              <a:graphicFrameLocks xmlns:a="http://schemas.openxmlformats.org/drawingml/2006/main" noChangeAspect="1"/>
+            </wp:cNvGraphicFramePr>
+            <a:graphic xmlns:a="http://schemas.openxmlformats.org/drawingml/2006/main">
+              <a:graphicData uri="http://schemas.openxmlformats.org/drawingml/2006/picture">
+                <pic:pic xmlns:pic="http://schemas.openxmlformats.org/drawingml/2006/picture">
+                  <pic:nvPicPr>
+                    <pic:cNvPr id="0" name="Picture 7" descr="G:\BFH\Struktogramme Logik.c\map_extension_handler.png"/>
+                    <pic:cNvPicPr>
+                      <a:picLocks noChangeAspect="1" noChangeArrowheads="1"/>
+                    </pic:cNvPicPr>
+                  </pic:nvPicPr>
+                  <pic:blipFill>
+                    <a:blip r:embed="rId27" cstate="print"/>
+                    <a:srcRect/>
+                    <a:stretch>
+                      <a:fillRect/>
+                    </a:stretch>
+                  </pic:blipFill>
+                  <pic:spPr bwMode="auto">
+                    <a:xfrm>
+                      <a:off x="0" y="0"/>
+                      <a:ext cx="3374226" cy="1400370"/>
+                    </a:xfrm>
+                    <a:prstGeom prst="rect">
+                      <a:avLst/>
+                    </a:prstGeom>
+                    <a:noFill/>
+                    <a:ln w="9525">
+                      <a:noFill/>
+                      <a:miter lim="800000"/>
+                      <a:headEnd/>
+                      <a:tailEnd/>
+                    </a:ln>
+                  </pic:spPr>
+                </pic:pic>
+              </a:graphicData>
+            </a:graphic>
+          </wp:inline>
+        </w:drawing>
+      </w:r>
+    </w:p>
+    <w:p>
+      <w:pPr>
+        <w:pStyle w:val="berschrift4"/>
+        <w:rPr>
+          <w:lang w:val="fr-CH"/>
+        </w:rPr>
+      </w:pPr>
+      <w:proofErr w:type="spellStart"/>
+      <w:r>
+        <w:rPr>
+          <w:lang w:val="fr-CH"/>
+        </w:rPr>
+        <w:lastRenderedPageBreak/>
+        <w:t>play_</w:t>
+      </w:r>
+      <w:proofErr w:type="gramStart"/>
+      <w:r>
+        <w:rPr>
+          <w:lang w:val="fr-CH"/>
+        </w:rPr>
+        <w:t>sound</w:t>
+      </w:r>
+      <w:proofErr w:type="spellEnd"/>
+      <w:r>
+        <w:rPr>
+          <w:lang w:val="fr-CH"/>
+        </w:rPr>
+        <w:t>()</w:t>
+      </w:r>
+      <w:proofErr w:type="gramEnd"/>
+    </w:p>
+    <w:p>
+      <w:pPr>
+        <w:rPr>
+          <w:lang w:val="fr-CH"/>
+        </w:rPr>
+      </w:pPr>
+      <w:r>
+        <w:rPr>
+          <w:noProof/>
+          <w:lang w:eastAsia="de-CH"/>
+        </w:rPr>
+        <w:drawing>
+          <wp:inline distT="0" distB="0" distL="0" distR="0">
+            <wp:extent cx="2427309" cy="8048797"/>
+            <wp:effectExtent l="19050" t="0" r="0" b="0"/>
+            <wp:docPr id="10" name="Bild 8" descr="G:\BFH\Struktogramme Logik.c\play_sound.png"/>
+            <wp:cNvGraphicFramePr>
+              <a:graphicFrameLocks xmlns:a="http://schemas.openxmlformats.org/drawingml/2006/main" noChangeAspect="1"/>
+            </wp:cNvGraphicFramePr>
+            <a:graphic xmlns:a="http://schemas.openxmlformats.org/drawingml/2006/main">
+              <a:graphicData uri="http://schemas.openxmlformats.org/drawingml/2006/picture">
+                <pic:pic xmlns:pic="http://schemas.openxmlformats.org/drawingml/2006/picture">
+                  <pic:nvPicPr>
+                    <pic:cNvPr id="0" name="Picture 8" descr="G:\BFH\Struktogramme Logik.c\play_sound.png"/>
+                    <pic:cNvPicPr>
+                      <a:picLocks noChangeAspect="1" noChangeArrowheads="1"/>
+                    </pic:cNvPicPr>
+                  </pic:nvPicPr>
+                  <pic:blipFill>
+                    <a:blip r:embed="rId28" cstate="print"/>
+                    <a:srcRect/>
+                    <a:stretch>
+                      <a:fillRect/>
+                    </a:stretch>
+                  </pic:blipFill>
+                  <pic:spPr bwMode="auto">
+                    <a:xfrm>
+                      <a:off x="0" y="0"/>
+                      <a:ext cx="2427309" cy="8048797"/>
+                    </a:xfrm>
+                    <a:prstGeom prst="rect">
+                      <a:avLst/>
+                    </a:prstGeom>
+                    <a:noFill/>
+                    <a:ln w="9525">
+                      <a:noFill/>
+                      <a:miter lim="800000"/>
+                      <a:headEnd/>
+                      <a:tailEnd/>
+                    </a:ln>
+                  </pic:spPr>
+                </pic:pic>
+              </a:graphicData>
+            </a:graphic>
+          </wp:inline>
+        </w:drawing>
+      </w:r>
+    </w:p>
+    <w:p>
+      <w:pPr>
+        <w:pStyle w:val="berschrift3"/>
+      </w:pPr>
+      <w:r>
+        <w:lastRenderedPageBreak/>
+        <w:t>Modul</w:t>
       </w:r>
       <w:r>
         <w:t xml:space="preserve"> </w:t>
       </w:r>
-      <w:r>
-        <w:t>Marcel Bärtschi</w:t>
-      </w:r>
-      <w:r>
-        <w:t>, Jascha Haldemann, Nicola Käser</w:t>
-      </w:r>
-      <w:r>
-        <w:t>, Cyril Stoller</w:t>
-      </w:r>
-    </w:p>
-    <w:p>
-      <w:r>
-        <w:t>2 Semester</w:t>
-      </w:r>
-      <w:r>
-        <w:t xml:space="preserve"> 2012</w:t>
-      </w:r>
-      <w:bookmarkStart w:id="0" w:name="_GoBack"/>
-      <w:bookmarkEnd w:id="0"/>
-      <w:r>
-        <w:br w:type="page"/>
-      </w:r>
-    </w:p>
-    <w:p/>
-    <w:p>
-      <w:pPr>
-        <w:sectPr>
-          <w:headerReference w:type="default" r:id="rId16"/>
-          <w:headerReference w:type="first" r:id="rId17"/>
-          <w:pgSz w:w="11906" w:h="16838"/>
-          <w:pgMar w:top="1669" w:right="1133" w:bottom="1276" w:left="1417" w:header="708" w:footer="708" w:gutter="0"/>
-          <w:cols w:space="708"/>
-          <w:titlePg/>
-          <w:docGrid w:linePitch="360"/>
-        </w:sectPr>
-      </w:pPr>
-    </w:p>
-    <w:p>
-      <w:pPr>
-        <w:jc w:val="center"/>
-        <w:rPr>
-          <w:b/>
-          <w:sz w:val="48"/>
-        </w:rPr>
-      </w:pPr>
-      <w:r>
-        <w:rPr>
-          <w:b/>
-          <w:sz w:val="48"/>
-        </w:rPr>
-        <w:lastRenderedPageBreak/>
-        <w:t>Zusamenfassung</w:t>
-      </w:r>
-    </w:p>
-    <w:p/>
-    <w:p/>
-    <w:p>
-      <w:pPr>
-        <w:rPr>
-          <w:b/>
-        </w:rPr>
-      </w:pPr>
-      <w:r>
-        <w:rPr>
-          <w:b/>
-        </w:rPr>
-        <w:br w:type="page"/>
-      </w:r>
-    </w:p>
-    <w:p>
-      <w:pPr>
-        <w:jc w:val="center"/>
-        <w:rPr>
-          <w:b/>
-          <w:sz w:val="48"/>
-        </w:rPr>
-      </w:pPr>
-      <w:r>
-        <w:rPr>
-          <w:b/>
-          <w:sz w:val="48"/>
-        </w:rPr>
-        <w:lastRenderedPageBreak/>
-        <w:t>Inhaltsverzeichnis</w:t>
-      </w:r>
-    </w:p>
-    <w:p>
-      <w:pPr>
-        <w:pStyle w:val="Verzeichnis1"/>
-        <w:rPr>
-          <w:rFonts w:asciiTheme="minorHAnsi" w:eastAsiaTheme="minorEastAsia" w:hAnsiTheme="minorHAnsi"/>
-          <w:b w:val="0"/>
-          <w:noProof/>
-          <w:sz w:val="22"/>
-          <w:lang w:eastAsia="de-CH"/>
-        </w:rPr>
-      </w:pPr>
-      <w:r>
-        <w:fldChar w:fldCharType="begin"/>
-      </w:r>
-      <w:r>
-        <w:instrText xml:space="preserve"> TOC \o "1-3" \u </w:instrText>
-      </w:r>
-      <w:r>
-        <w:fldChar w:fldCharType="separate"/>
-      </w:r>
-      <w:r>
-        <w:rPr>
-          <w:noProof/>
-        </w:rPr>
-        <w:t>1</w:t>
-      </w:r>
-      <w:r>
-        <w:rPr>
-          <w:rFonts w:asciiTheme="minorHAnsi" w:eastAsiaTheme="minorEastAsia" w:hAnsiTheme="minorHAnsi"/>
-          <w:b w:val="0"/>
-          <w:noProof/>
-          <w:sz w:val="22"/>
-          <w:lang w:eastAsia="de-CH"/>
-        </w:rPr>
-        <w:tab/>
-      </w:r>
-      <w:r>
-        <w:rPr>
-          <w:noProof/>
-        </w:rPr>
-        <w:t>Aufgabenstellung</w:t>
-      </w:r>
-      <w:r>
-        <w:rPr>
-          <w:noProof/>
-        </w:rPr>
-        <w:tab/>
-      </w:r>
-      <w:r>
-        <w:rPr>
-          <w:noProof/>
-        </w:rPr>
-        <w:fldChar w:fldCharType="begin"/>
-      </w:r>
-      <w:r>
-        <w:rPr>
-          <w:noProof/>
-        </w:rPr>
-        <w:instrText xml:space="preserve"> PAGEREF _Toc326657990 \h </w:instrText>
-      </w:r>
-      <w:r>
-        <w:rPr>
-          <w:noProof/>
-        </w:rPr>
-      </w:r>
-      <w:r>
-        <w:rPr>
-          <w:noProof/>
-        </w:rPr>
-        <w:fldChar w:fldCharType="separate"/>
-      </w:r>
-      <w:r>
-        <w:rPr>
-          <w:noProof/>
-        </w:rPr>
-        <w:t>1-1</w:t>
-      </w:r>
-      <w:r>
-        <w:rPr>
-          <w:noProof/>
-        </w:rPr>
-        <w:fldChar w:fldCharType="end"/>
-      </w:r>
-    </w:p>
-    <w:p>
-      <w:pPr>
-        <w:pStyle w:val="Verzeichnis1"/>
-        <w:rPr>
-          <w:rFonts w:asciiTheme="minorHAnsi" w:eastAsiaTheme="minorEastAsia" w:hAnsiTheme="minorHAnsi"/>
-          <w:b w:val="0"/>
-          <w:noProof/>
-          <w:sz w:val="22"/>
-          <w:lang w:eastAsia="de-CH"/>
-        </w:rPr>
-      </w:pPr>
-      <w:r>
-        <w:rPr>
-          <w:noProof/>
-        </w:rPr>
-        <w:t>2</w:t>
-      </w:r>
-      <w:r>
-        <w:rPr>
-          <w:rFonts w:asciiTheme="minorHAnsi" w:eastAsiaTheme="minorEastAsia" w:hAnsiTheme="minorHAnsi"/>
-          <w:b w:val="0"/>
-          <w:noProof/>
-          <w:sz w:val="22"/>
-          <w:lang w:eastAsia="de-CH"/>
-        </w:rPr>
-        <w:tab/>
-      </w:r>
-      <w:r>
-        <w:rPr>
-          <w:noProof/>
-        </w:rPr>
-        <w:t>Richtlinien</w:t>
-      </w:r>
-      <w:r>
-        <w:rPr>
-          <w:noProof/>
-        </w:rPr>
-        <w:tab/>
-      </w:r>
-      <w:r>
-        <w:rPr>
-          <w:noProof/>
-        </w:rPr>
-        <w:fldChar w:fldCharType="begin"/>
-      </w:r>
-      <w:r>
-        <w:rPr>
-          <w:noProof/>
-        </w:rPr>
-        <w:instrText xml:space="preserve"> PAGEREF _Toc326657991 \h </w:instrText>
-      </w:r>
-      <w:r>
-        <w:rPr>
-          <w:noProof/>
-        </w:rPr>
-      </w:r>
-      <w:r>
-        <w:rPr>
-          <w:noProof/>
-        </w:rPr>
-        <w:fldChar w:fldCharType="separate"/>
-      </w:r>
-      <w:r>
-        <w:rPr>
-          <w:noProof/>
-        </w:rPr>
-        <w:t>2-2</w:t>
-      </w:r>
-      <w:r>
-        <w:rPr>
-          <w:noProof/>
-        </w:rPr>
-        <w:fldChar w:fldCharType="end"/>
-      </w:r>
-    </w:p>
-    <w:p>
-      <w:pPr>
-        <w:pStyle w:val="Verzeichnis1"/>
-        <w:rPr>
-          <w:rFonts w:asciiTheme="minorHAnsi" w:eastAsiaTheme="minorEastAsia" w:hAnsiTheme="minorHAnsi"/>
-          <w:b w:val="0"/>
-          <w:noProof/>
-          <w:sz w:val="22"/>
-          <w:lang w:eastAsia="de-CH"/>
-        </w:rPr>
-      </w:pPr>
-      <w:r>
-        <w:rPr>
-          <w:noProof/>
-        </w:rPr>
-        <w:t>3</w:t>
-      </w:r>
-      <w:r>
-        <w:rPr>
-          <w:rFonts w:asciiTheme="minorHAnsi" w:eastAsiaTheme="minorEastAsia" w:hAnsiTheme="minorHAnsi"/>
-          <w:b w:val="0"/>
-          <w:noProof/>
-          <w:sz w:val="22"/>
-          <w:lang w:eastAsia="de-CH"/>
-        </w:rPr>
-        <w:tab/>
-      </w:r>
-      <w:r>
-        <w:rPr>
-          <w:noProof/>
-        </w:rPr>
-        <w:t>Analyse</w:t>
-      </w:r>
-      <w:r>
-        <w:rPr>
-          <w:noProof/>
-        </w:rPr>
-        <w:tab/>
-      </w:r>
-      <w:r>
-        <w:rPr>
-          <w:noProof/>
-        </w:rPr>
-        <w:fldChar w:fldCharType="begin"/>
-      </w:r>
-      <w:r>
-        <w:rPr>
-          <w:noProof/>
-        </w:rPr>
-        <w:instrText xml:space="preserve"> PAGEREF _Toc326657992 \h </w:instrText>
-      </w:r>
-      <w:r>
-        <w:rPr>
-          <w:noProof/>
-        </w:rPr>
-      </w:r>
-      <w:r>
-        <w:rPr>
-          <w:noProof/>
-        </w:rPr>
-        <w:fldChar w:fldCharType="separate"/>
-      </w:r>
-      <w:r>
-        <w:rPr>
-          <w:noProof/>
-        </w:rPr>
-        <w:t>3-3</w:t>
-      </w:r>
-      <w:r>
-        <w:rPr>
-          <w:noProof/>
-        </w:rPr>
-        <w:fldChar w:fldCharType="end"/>
-      </w:r>
-    </w:p>
-    <w:p>
-      <w:pPr>
-        <w:pStyle w:val="Verzeichnis1"/>
-        <w:rPr>
-          <w:rFonts w:asciiTheme="minorHAnsi" w:eastAsiaTheme="minorEastAsia" w:hAnsiTheme="minorHAnsi"/>
-          <w:b w:val="0"/>
-          <w:noProof/>
-          <w:sz w:val="22"/>
-          <w:lang w:eastAsia="de-CH"/>
-        </w:rPr>
-      </w:pPr>
-      <w:r>
-        <w:rPr>
-          <w:noProof/>
-        </w:rPr>
-        <w:t>4</w:t>
-      </w:r>
-      <w:r>
-        <w:rPr>
-          <w:rFonts w:asciiTheme="minorHAnsi" w:eastAsiaTheme="minorEastAsia" w:hAnsiTheme="minorHAnsi"/>
-          <w:b w:val="0"/>
-          <w:noProof/>
-          <w:sz w:val="22"/>
-          <w:lang w:eastAsia="de-CH"/>
-        </w:rPr>
-        <w:tab/>
-      </w:r>
-      <w:r>
-        <w:rPr>
-          <w:noProof/>
-        </w:rPr>
-        <w:t>Design</w:t>
-      </w:r>
-      <w:r>
-        <w:rPr>
-          <w:noProof/>
-        </w:rPr>
-        <w:tab/>
-      </w:r>
-      <w:r>
-        <w:rPr>
-          <w:noProof/>
-        </w:rPr>
-        <w:fldChar w:fldCharType="begin"/>
-      </w:r>
-      <w:r>
-        <w:rPr>
-          <w:noProof/>
-        </w:rPr>
-        <w:instrText xml:space="preserve"> PAGEREF _Toc326657993 \h </w:instrText>
-      </w:r>
-      <w:r>
-        <w:rPr>
-          <w:noProof/>
-        </w:rPr>
-      </w:r>
-      <w:r>
-        <w:rPr>
-          <w:noProof/>
-        </w:rPr>
-        <w:fldChar w:fldCharType="separate"/>
-      </w:r>
-      <w:r>
-        <w:rPr>
-          <w:noProof/>
-        </w:rPr>
-        <w:t>4-4</w:t>
-      </w:r>
-      <w:r>
-        <w:rPr>
-          <w:noProof/>
-        </w:rPr>
-        <w:fldChar w:fldCharType="end"/>
-      </w:r>
-    </w:p>
-    <w:p>
-      <w:pPr>
-        <w:pStyle w:val="Verzeichnis2"/>
-        <w:rPr>
-          <w:rFonts w:asciiTheme="minorHAnsi" w:eastAsiaTheme="minorEastAsia" w:hAnsiTheme="minorHAnsi"/>
-          <w:noProof/>
-          <w:sz w:val="22"/>
-          <w:lang w:eastAsia="de-CH"/>
-        </w:rPr>
-      </w:pPr>
-      <w:r>
-        <w:rPr>
-          <w:noProof/>
-        </w:rPr>
-        <w:t>4.1</w:t>
-      </w:r>
-      <w:r>
-        <w:rPr>
-          <w:rFonts w:asciiTheme="minorHAnsi" w:eastAsiaTheme="minorEastAsia" w:hAnsiTheme="minorHAnsi"/>
-          <w:noProof/>
-          <w:sz w:val="22"/>
-          <w:lang w:eastAsia="de-CH"/>
-        </w:rPr>
-        <w:tab/>
-      </w:r>
-      <w:r>
-        <w:rPr>
-          <w:noProof/>
-        </w:rPr>
-        <w:t>Grobdesign</w:t>
-      </w:r>
-      <w:r>
-        <w:rPr>
-          <w:noProof/>
-        </w:rPr>
-        <w:tab/>
-      </w:r>
-      <w:r>
-        <w:rPr>
-          <w:noProof/>
-        </w:rPr>
-        <w:fldChar w:fldCharType="begin"/>
-      </w:r>
-      <w:r>
-        <w:rPr>
-          <w:noProof/>
-        </w:rPr>
-        <w:instrText xml:space="preserve"> PAGEREF _Toc326657994 \h </w:instrText>
-      </w:r>
-      <w:r>
-        <w:rPr>
-          <w:noProof/>
-        </w:rPr>
-      </w:r>
-      <w:r>
-        <w:rPr>
-          <w:noProof/>
-        </w:rPr>
-        <w:fldChar w:fldCharType="separate"/>
-      </w:r>
-      <w:r>
-        <w:rPr>
-          <w:noProof/>
-        </w:rPr>
-        <w:t>4-4</w:t>
-      </w:r>
-      <w:r>
-        <w:rPr>
-          <w:noProof/>
-        </w:rPr>
-        <w:fldChar w:fldCharType="end"/>
-      </w:r>
-    </w:p>
-    <w:p>
-      <w:pPr>
-        <w:pStyle w:val="Verzeichnis2"/>
-        <w:rPr>
-          <w:rFonts w:asciiTheme="minorHAnsi" w:eastAsiaTheme="minorEastAsia" w:hAnsiTheme="minorHAnsi"/>
-          <w:noProof/>
-          <w:sz w:val="22"/>
-          <w:lang w:eastAsia="de-CH"/>
-        </w:rPr>
-      </w:pPr>
-      <w:r>
-        <w:rPr>
-          <w:noProof/>
-        </w:rPr>
-        <w:t>4.2</w:t>
-      </w:r>
-      <w:r>
-        <w:rPr>
-          <w:rFonts w:asciiTheme="minorHAnsi" w:eastAsiaTheme="minorEastAsia" w:hAnsiTheme="minorHAnsi"/>
-          <w:noProof/>
-          <w:sz w:val="22"/>
-          <w:lang w:eastAsia="de-CH"/>
-        </w:rPr>
-        <w:tab/>
-      </w:r>
-      <w:r>
-        <w:rPr>
-          <w:noProof/>
-        </w:rPr>
-        <w:t>Detaildesign</w:t>
-      </w:r>
-      <w:r>
-        <w:rPr>
-          <w:noProof/>
-        </w:rPr>
-        <w:tab/>
-      </w:r>
-      <w:r>
-        <w:rPr>
-          <w:noProof/>
-        </w:rPr>
-        <w:fldChar w:fldCharType="begin"/>
-      </w:r>
-      <w:r>
-        <w:rPr>
-          <w:noProof/>
-        </w:rPr>
-        <w:instrText xml:space="preserve"> PAGEREF _Toc326657995 \h </w:instrText>
-      </w:r>
-      <w:r>
-        <w:rPr>
-          <w:noProof/>
-        </w:rPr>
-      </w:r>
-      <w:r>
-        <w:rPr>
-          <w:noProof/>
-        </w:rPr>
-        <w:fldChar w:fldCharType="separate"/>
-      </w:r>
-      <w:r>
-        <w:rPr>
-          <w:noProof/>
-        </w:rPr>
-        <w:t>4-4</w:t>
-      </w:r>
-      <w:r>
-        <w:rPr>
-          <w:noProof/>
-        </w:rPr>
-        <w:fldChar w:fldCharType="end"/>
-      </w:r>
-    </w:p>
-    <w:p>
-      <w:pPr>
-        <w:pStyle w:val="Verzeichnis2"/>
-        <w:rPr>
-          <w:rFonts w:asciiTheme="minorHAnsi" w:eastAsiaTheme="minorEastAsia" w:hAnsiTheme="minorHAnsi"/>
-          <w:noProof/>
-          <w:sz w:val="22"/>
-          <w:lang w:eastAsia="de-CH"/>
-        </w:rPr>
-      </w:pPr>
-      <w:r>
-        <w:rPr>
-          <w:noProof/>
-        </w:rPr>
-        <w:t>4.3</w:t>
-      </w:r>
-      <w:r>
-        <w:rPr>
-          <w:rFonts w:asciiTheme="minorHAnsi" w:eastAsiaTheme="minorEastAsia" w:hAnsiTheme="minorHAnsi"/>
-          <w:noProof/>
-          <w:sz w:val="22"/>
-          <w:lang w:eastAsia="de-CH"/>
-        </w:rPr>
-        <w:tab/>
-      </w:r>
-      <w:r>
-        <w:rPr>
-          <w:noProof/>
-        </w:rPr>
-        <w:t>Modulbeschreibungen</w:t>
-      </w:r>
-      <w:r>
-        <w:rPr>
-          <w:noProof/>
-        </w:rPr>
-        <w:tab/>
-      </w:r>
-      <w:r>
-        <w:rPr>
-          <w:noProof/>
-        </w:rPr>
-        <w:fldChar w:fldCharType="begin"/>
-      </w:r>
-      <w:r>
-        <w:rPr>
-          <w:noProof/>
-        </w:rPr>
-        <w:instrText xml:space="preserve"> PAGEREF _Toc326657996 \h </w:instrText>
-      </w:r>
-      <w:r>
-        <w:rPr>
-          <w:noProof/>
-        </w:rPr>
-      </w:r>
-      <w:r>
-        <w:rPr>
-          <w:noProof/>
-        </w:rPr>
-        <w:fldChar w:fldCharType="separate"/>
-      </w:r>
-      <w:r>
-        <w:rPr>
-          <w:noProof/>
-        </w:rPr>
-        <w:t>4-4</w:t>
-      </w:r>
-      <w:r>
-        <w:rPr>
-          <w:noProof/>
-        </w:rPr>
-        <w:fldChar w:fldCharType="end"/>
-      </w:r>
-    </w:p>
-    <w:p>
-      <w:pPr>
-        <w:pStyle w:val="Verzeichnis2"/>
-        <w:rPr>
-          <w:rFonts w:asciiTheme="minorHAnsi" w:eastAsiaTheme="minorEastAsia" w:hAnsiTheme="minorHAnsi"/>
-          <w:noProof/>
-          <w:sz w:val="22"/>
-          <w:lang w:eastAsia="de-CH"/>
-        </w:rPr>
-      </w:pPr>
-      <w:r>
-        <w:rPr>
-          <w:noProof/>
-        </w:rPr>
-        <w:t>4.4</w:t>
-      </w:r>
-      <w:r>
-        <w:rPr>
-          <w:rFonts w:asciiTheme="minorHAnsi" w:eastAsiaTheme="minorEastAsia" w:hAnsiTheme="minorHAnsi"/>
-          <w:noProof/>
-          <w:sz w:val="22"/>
-          <w:lang w:eastAsia="de-CH"/>
-        </w:rPr>
-        <w:tab/>
-      </w:r>
-      <w:r>
-        <w:rPr>
-          <w:noProof/>
-        </w:rPr>
+      <w:proofErr w:type="spellStart"/>
+      <w:r>
+        <w:t>Grafik.c</w:t>
+      </w:r>
+      <w:proofErr w:type="spellEnd"/>
+    </w:p>
+    <w:p>
+      <w:pPr>
+        <w:pStyle w:val="berschrift2"/>
+      </w:pPr>
+      <w:bookmarkStart w:id="9" w:name="_Toc326657997"/>
+      <w:r>
         <w:t>Datenstrukturen</w:t>
       </w:r>
-      <w:r>
-        <w:rPr>
-          <w:noProof/>
-        </w:rPr>
-        <w:tab/>
-      </w:r>
-      <w:r>
-        <w:rPr>
-          <w:noProof/>
-        </w:rPr>
-        <w:fldChar w:fldCharType="begin"/>
-      </w:r>
-      <w:r>
-        <w:rPr>
-          <w:noProof/>
-        </w:rPr>
-        <w:instrText xml:space="preserve"> PAGEREF _Toc326657997 \h </w:instrText>
-      </w:r>
-      <w:r>
-        <w:rPr>
-          <w:noProof/>
-        </w:rPr>
-      </w:r>
-      <w:r>
-        <w:rPr>
-          <w:noProof/>
-        </w:rPr>
-        <w:fldChar w:fldCharType="separate"/>
-      </w:r>
-      <w:r>
-        <w:rPr>
-          <w:noProof/>
-        </w:rPr>
-        <w:t>4-4</w:t>
-      </w:r>
-      <w:r>
-        <w:rPr>
-          <w:noProof/>
-        </w:rPr>
-        <w:fldChar w:fldCharType="end"/>
-      </w:r>
-    </w:p>
-    <w:p>
-      <w:pPr>
-        <w:pStyle w:val="Verzeichnis1"/>
-        <w:rPr>
-          <w:rFonts w:asciiTheme="minorHAnsi" w:eastAsiaTheme="minorEastAsia" w:hAnsiTheme="minorHAnsi"/>
-          <w:b w:val="0"/>
-          <w:noProof/>
-          <w:sz w:val="22"/>
-          <w:lang w:eastAsia="de-CH"/>
-        </w:rPr>
-      </w:pPr>
-      <w:r>
-        <w:rPr>
-          <w:noProof/>
-        </w:rPr>
-        <w:t>5</w:t>
-      </w:r>
-      <w:r>
-        <w:rPr>
-          <w:rFonts w:asciiTheme="minorHAnsi" w:eastAsiaTheme="minorEastAsia" w:hAnsiTheme="minorHAnsi"/>
-          <w:b w:val="0"/>
-          <w:noProof/>
-          <w:sz w:val="22"/>
-          <w:lang w:eastAsia="de-CH"/>
-        </w:rPr>
-        <w:tab/>
-      </w:r>
-      <w:r>
-        <w:rPr>
-          <w:noProof/>
-        </w:rPr>
-        <w:t>Implementation</w:t>
-      </w:r>
-      <w:r>
-        <w:rPr>
-          <w:noProof/>
-        </w:rPr>
-        <w:tab/>
-      </w:r>
-      <w:r>
-        <w:rPr>
-          <w:noProof/>
-        </w:rPr>
-        <w:fldChar w:fldCharType="begin"/>
-      </w:r>
-      <w:r>
-        <w:rPr>
-          <w:noProof/>
-        </w:rPr>
-        <w:instrText xml:space="preserve"> PAGEREF _Toc326657998 \h </w:instrText>
-      </w:r>
-      <w:r>
-        <w:rPr>
-          <w:noProof/>
-        </w:rPr>
-      </w:r>
-      <w:r>
-        <w:rPr>
-          <w:noProof/>
-        </w:rPr>
-        <w:fldChar w:fldCharType="separate"/>
-      </w:r>
-      <w:r>
-        <w:rPr>
-          <w:noProof/>
-        </w:rPr>
-        <w:t>5-5</w:t>
-      </w:r>
-      <w:r>
-        <w:rPr>
-          <w:noProof/>
-        </w:rPr>
-        <w:fldChar w:fldCharType="end"/>
-      </w:r>
-    </w:p>
-    <w:p>
-      <w:pPr>
-        <w:pStyle w:val="Verzeichnis1"/>
-        <w:rPr>
-          <w:rFonts w:asciiTheme="minorHAnsi" w:eastAsiaTheme="minorEastAsia" w:hAnsiTheme="minorHAnsi"/>
-          <w:b w:val="0"/>
-          <w:noProof/>
-          <w:sz w:val="22"/>
-          <w:lang w:eastAsia="de-CH"/>
-        </w:rPr>
-      </w:pPr>
-      <w:r>
-        <w:rPr>
-          <w:noProof/>
-        </w:rPr>
-        <w:t>6</w:t>
-      </w:r>
-      <w:r>
-        <w:rPr>
-          <w:rFonts w:asciiTheme="minorHAnsi" w:eastAsiaTheme="minorEastAsia" w:hAnsiTheme="minorHAnsi"/>
-          <w:b w:val="0"/>
-          <w:noProof/>
-          <w:sz w:val="22"/>
-          <w:lang w:eastAsia="de-CH"/>
-        </w:rPr>
-        <w:tab/>
-      </w:r>
-      <w:r>
-        <w:rPr>
-          <w:noProof/>
-        </w:rPr>
-        <w:t>Test</w:t>
-      </w:r>
-      <w:r>
-        <w:rPr>
-          <w:noProof/>
-        </w:rPr>
-        <w:tab/>
-      </w:r>
-      <w:r>
-        <w:rPr>
-          <w:noProof/>
-        </w:rPr>
-        <w:fldChar w:fldCharType="begin"/>
-      </w:r>
-      <w:r>
-        <w:rPr>
-          <w:noProof/>
-        </w:rPr>
-        <w:instrText xml:space="preserve"> PAGEREF _Toc326657999 \h </w:instrText>
-      </w:r>
-      <w:r>
-        <w:rPr>
-          <w:noProof/>
-        </w:rPr>
-      </w:r>
-      <w:r>
-        <w:rPr>
-          <w:noProof/>
-        </w:rPr>
-        <w:fldChar w:fldCharType="separate"/>
-      </w:r>
-      <w:r>
-        <w:rPr>
-          <w:noProof/>
-        </w:rPr>
-        <w:t>6-6</w:t>
-      </w:r>
-      <w:r>
-        <w:rPr>
-          <w:noProof/>
-        </w:rPr>
-        <w:fldChar w:fldCharType="end"/>
-      </w:r>
-    </w:p>
-    <w:p>
-      <w:pPr>
-        <w:pStyle w:val="Verzeichnis1"/>
-        <w:rPr>
-          <w:rFonts w:asciiTheme="minorHAnsi" w:eastAsiaTheme="minorEastAsia" w:hAnsiTheme="minorHAnsi"/>
-          <w:b w:val="0"/>
-          <w:noProof/>
-          <w:sz w:val="22"/>
-          <w:lang w:eastAsia="de-CH"/>
-        </w:rPr>
-      </w:pPr>
-      <w:r>
-        <w:rPr>
-          <w:noProof/>
-        </w:rPr>
-        <w:t>7</w:t>
-      </w:r>
-      <w:r>
-        <w:rPr>
-          <w:rFonts w:asciiTheme="minorHAnsi" w:eastAsiaTheme="minorEastAsia" w:hAnsiTheme="minorHAnsi"/>
-          <w:b w:val="0"/>
-          <w:noProof/>
-          <w:sz w:val="22"/>
-          <w:lang w:eastAsia="de-CH"/>
-        </w:rPr>
-        <w:tab/>
-      </w:r>
-      <w:r>
-        <w:rPr>
-          <w:noProof/>
-        </w:rPr>
-        <w:t>Anhang</w:t>
-      </w:r>
-      <w:r>
-        <w:rPr>
-          <w:noProof/>
-        </w:rPr>
-        <w:tab/>
-      </w:r>
-      <w:r>
-        <w:rPr>
-          <w:noProof/>
-        </w:rPr>
-        <w:fldChar w:fldCharType="begin"/>
-      </w:r>
-      <w:r>
-        <w:rPr>
-          <w:noProof/>
-        </w:rPr>
-        <w:instrText xml:space="preserve"> PAGEREF _Toc326658000 \h </w:instrText>
-      </w:r>
-      <w:r>
-        <w:rPr>
-          <w:noProof/>
-        </w:rPr>
-      </w:r>
-      <w:r>
-        <w:rPr>
-          <w:noProof/>
-        </w:rPr>
-        <w:fldChar w:fldCharType="separate"/>
-      </w:r>
-      <w:r>
-        <w:rPr>
-          <w:noProof/>
-        </w:rPr>
-        <w:t>7-7</w:t>
-      </w:r>
-      <w:r>
-        <w:rPr>
-          <w:noProof/>
-        </w:rPr>
-        <w:fldChar w:fldCharType="end"/>
-      </w:r>
-    </w:p>
-    <w:p>
-      <w:pPr>
-        <w:sectPr>
-          <w:headerReference w:type="even" r:id="rId18"/>
-          <w:headerReference w:type="first" r:id="rId19"/>
-          <w:pgSz w:w="11906" w:h="16838"/>
-          <w:pgMar w:top="1669" w:right="1133" w:bottom="1276" w:left="1417" w:header="708" w:footer="708" w:gutter="0"/>
-          <w:pgNumType w:fmt="upperRoman" w:start="1"/>
-          <w:cols w:space="708"/>
-          <w:docGrid w:linePitch="360"/>
-        </w:sectPr>
-      </w:pPr>
-      <w:r>
-        <w:rPr>
-          <w:sz w:val="26"/>
-        </w:rPr>
-        <w:fldChar w:fldCharType="end"/>
-      </w:r>
-    </w:p>
-    <w:p>
-      <w:pPr>
-        <w:pStyle w:val="berschrift1"/>
-      </w:pPr>
-      <w:bookmarkStart w:id="1" w:name="_Toc326657990"/>
-      <w:r>
-        <w:lastRenderedPageBreak/>
-        <w:t>Aufgabenstellung</w:t>
-      </w:r>
-      <w:bookmarkEnd w:id="1"/>
+      <w:bookmarkEnd w:id="9"/>
     </w:p>
     <w:p>
       <w:pPr>
@@ -1099,232 +2427,11 @@
           <w:szCs w:val="28"/>
         </w:rPr>
       </w:pPr>
-      <w:r>
-        <w:br w:type="page"/>
-      </w:r>
-    </w:p>
-    <w:p>
-      <w:pPr>
-        <w:pStyle w:val="berschrift1"/>
-      </w:pPr>
-      <w:bookmarkStart w:id="2" w:name="_Toc326657991"/>
-      <w:r>
-        <w:lastRenderedPageBreak/>
-        <w:t>Richtlinien</w:t>
-      </w:r>
-      <w:bookmarkEnd w:id="2"/>
-    </w:p>
-    <w:p>
-      <w:bookmarkStart w:id="3" w:name="_Toc323756496"/>
-      <w:r>
-        <w:t>Für dieses Projekt gelten folgende Richtlinien:</w:t>
-      </w:r>
-    </w:p>
-    <w:p>
-      <w:r>
-        <w:t>Jedes Modul besteht grundsätzlich aus zwei Dateien, einer Schnittstellendefinitionsdatei (Headerdatei .h-File) und einer Implementationsdatei (.c-File). Die main()-Fuktion ist in der Haupt-C-Datei LaserChess.C enthalten. Alle projektweite Typendefinitionen sind in der Datei LaserChess.H enthalten. Die Namen der Header und der Implementationsdatei entsprechen jeweils dem Modulnamen, soweit möglich und sinnvoll.</w:t>
-      </w:r>
-    </w:p>
-    <w:p>
-      <w:r>
-        <w:t>Der Selbstschutz in den Headerdateien erfolgt in der Form</w:t>
-      </w:r>
-    </w:p>
-    <w:p>
-      <w:pPr>
-        <w:rPr>
-          <w:rFonts w:ascii="Courier New" w:hAnsi="Courier New" w:cs="Courier New"/>
-        </w:rPr>
-      </w:pPr>
-      <w:r>
-        <w:rPr>
-          <w:rFonts w:ascii="Courier New" w:hAnsi="Courier New" w:cs="Courier New"/>
-        </w:rPr>
-        <w:t>#ifndef NAME</w:t>
-      </w:r>
-    </w:p>
-    <w:p>
-      <w:pPr>
-        <w:rPr>
-          <w:rFonts w:ascii="Courier New" w:hAnsi="Courier New" w:cs="Courier New"/>
-        </w:rPr>
-      </w:pPr>
-      <w:r>
-        <w:rPr>
-          <w:rFonts w:ascii="Courier New" w:hAnsi="Courier New" w:cs="Courier New"/>
-        </w:rPr>
-        <w:t>#define NAME</w:t>
-      </w:r>
-    </w:p>
-    <w:p>
-      <w:pPr>
-        <w:rPr>
-          <w:rFonts w:ascii="Courier New" w:hAnsi="Courier New" w:cs="Courier New"/>
-        </w:rPr>
-      </w:pPr>
-      <w:r>
-        <w:rPr>
-          <w:rFonts w:ascii="Courier New" w:hAnsi="Courier New" w:cs="Courier New"/>
-        </w:rPr>
-        <w:t>&lt;</w:t>
-      </w:r>
-      <w:r>
-        <w:rPr>
-          <w:rFonts w:ascii="Courier New" w:hAnsi="Courier New" w:cs="Courier New"/>
-        </w:rPr>
-        <w:t>Schnittstellendefinition</w:t>
-      </w:r>
-      <w:r>
-        <w:rPr>
-          <w:rFonts w:ascii="Courier New" w:hAnsi="Courier New" w:cs="Courier New"/>
-        </w:rPr>
-        <w:t>&gt;</w:t>
-      </w:r>
-    </w:p>
-    <w:p>
-      <w:pPr>
-        <w:rPr>
-          <w:rFonts w:ascii="Courier New" w:hAnsi="Courier New" w:cs="Courier New"/>
-        </w:rPr>
-      </w:pPr>
-      <w:r>
-        <w:rPr>
-          <w:rFonts w:ascii="Courier New" w:hAnsi="Courier New" w:cs="Courier New"/>
-        </w:rPr>
-        <w:t>#endif</w:t>
-      </w:r>
-    </w:p>
-    <w:p>
-      <w:r>
-        <w:t xml:space="preserve">Wobei </w:t>
-      </w:r>
-      <w:r>
-        <w:rPr>
-          <w:rFonts w:ascii="Courier New" w:hAnsi="Courier New" w:cs="Courier New"/>
-        </w:rPr>
-        <w:t>NAME</w:t>
-      </w:r>
-      <w:r>
-        <w:t xml:space="preserve"> wie folgt aufgebaut ist </w:t>
-      </w:r>
-      <w:r>
-        <w:rPr>
-          <w:rFonts w:ascii="Courier New" w:hAnsi="Courier New" w:cs="Courier New"/>
-        </w:rPr>
-        <w:t>DATEINAME_H</w:t>
-      </w:r>
-      <w:r>
-        <w:t>. Jedes Modul ist mit einem Modulheader ausgestattet, jeweils in der Schnittstellen und der Impl</w:t>
-      </w:r>
-      <w:r>
-        <w:t>e</w:t>
-      </w:r>
-      <w:r>
-        <w:t xml:space="preserve">mentationsdatei. Der Header enthält den Modulnamen, den Dateinamen, einen kurzen Funktionsbeschrieb zum Modul, die Namen aller zur Verfügung gestellten Funktionen und den Namen des ursprünglichen Autors. Die History jedes Files kann auf </w:t>
-      </w:r>
-      <w:hyperlink r:id="rId20" w:history="1">
-        <w:r>
-          <w:rPr>
-            <w:rStyle w:val="Hyperlink"/>
-          </w:rPr>
-          <w:t>https://github.com/stocyr/LaserChess/tree/master/src</w:t>
-        </w:r>
-      </w:hyperlink>
-      <w:r>
-        <w:t xml:space="preserve"> angesehen werden. Zuerst klickt man auf den Namen des gewünschten Files, dann auf den Button </w:t>
-      </w:r>
-      <w:r>
-        <w:rPr>
-          <w:rFonts w:ascii="Courier New" w:hAnsi="Courier New" w:cs="Courier New"/>
-        </w:rPr>
-        <w:t>Blame</w:t>
-      </w:r>
-      <w:r>
-        <w:t xml:space="preserve"> oben rechts.</w:t>
-      </w:r>
-    </w:p>
-    <w:p>
-      <w:r>
-        <w:t>Jede Funktion ist mit einem Funktionsheader ausgestattet. Der Header enthält den Funktionsnamen, einen kurzen Funktionsbeschrieb, die N</w:t>
-      </w:r>
-      <w:r>
-        <w:t>a</w:t>
-      </w:r>
-      <w:r>
-        <w:t>men und Funktion der Argumente, eine Beschreibung des Rückgabewertes, und den Namen des Autors. Funktionen sollen klar definierte Au</w:t>
-      </w:r>
-      <w:r>
-        <w:t>f</w:t>
-      </w:r>
-      <w:r>
-        <w:t>gaben haben. Namen von Bezeichnern sollen Aussagekräftig sein, und die Funktion des entsprechenden Objektes erklären oder andeuten.</w:t>
-      </w:r>
-    </w:p>
-    <w:p>
-      <w:r>
-        <w:t xml:space="preserve">Modul- und Funktionsheader werden in englischer Sprache geschrieben. Kommentare im Code drin jedoch sind auf Deutsch verfasst und immer in der Art </w:t>
-      </w:r>
-      <w:r>
-        <w:rPr>
-          <w:rFonts w:ascii="Courier New" w:hAnsi="Courier New" w:cs="Courier New"/>
-        </w:rPr>
-        <w:t>// &lt;Kommentar&gt;</w:t>
-      </w:r>
-      <w:r>
-        <w:t xml:space="preserve">, damit ganze Codeblöcke zu debug-Zwecken mit </w:t>
-      </w:r>
-      <w:r>
-        <w:rPr>
-          <w:rFonts w:ascii="Courier New" w:hAnsi="Courier New" w:cs="Courier New"/>
-        </w:rPr>
-        <w:t>/* ... */</w:t>
-      </w:r>
-      <w:r>
-        <w:t xml:space="preserve"> auskommentiert werden können. Der Code ist grundsät</w:t>
-      </w:r>
-      <w:r>
-        <w:t>z</w:t>
-      </w:r>
-      <w:r>
-        <w:t>lich mit sinnvollem und aussagekräftigem Kommentar zu versehen.</w:t>
-      </w:r>
-    </w:p>
-    <w:p>
-      <w:r>
-        <w:t>Makros (</w:t>
-      </w:r>
-      <w:r>
-        <w:rPr>
-          <w:rFonts w:ascii="Courier New" w:hAnsi="Courier New" w:cs="Courier New"/>
-        </w:rPr>
-        <w:t>#define</w:t>
-      </w:r>
-      <w:r>
-        <w:t xml:space="preserve">) werden grundsätzlich in Grossbuchstaben geschrieben, zu Strukturierung können Underscores verwendet werden. Beispiele: </w:t>
-      </w:r>
-      <w:r>
-        <w:rPr>
-          <w:rFonts w:ascii="Courier New" w:hAnsi="Courier New" w:cs="Courier New"/>
-        </w:rPr>
-        <w:t>PI</w:t>
-      </w:r>
-      <w:r>
-        <w:t xml:space="preserve">, </w:t>
-      </w:r>
-      <w:r>
-        <w:rPr>
-          <w:rFonts w:ascii="Courier New" w:hAnsi="Courier New" w:cs="Courier New"/>
-        </w:rPr>
-        <w:t>MAXIMAL_FIELD_WIDTH</w:t>
-      </w:r>
-    </w:p>
-    <w:p>
-      <w:r>
-        <w:t>Enums werden grundsätzlich mit einem grossen Anfangsbuchstaben geschrieben. Structs werden grundsätzlich klein geschrieben. Variablen werden grundsätzlich klein geschribenen und nötigenfalls mit Underscore "_" in Wörter aufgeteilt. Funktionen werden grundsätzlich klein geschribenen und nötigenfalls mit Underscore "_" in Wörter aufgeteilt.</w:t>
-      </w:r>
-    </w:p>
-    <w:p>
-      <w:pPr>
+    </w:p>
+    <w:p>
+      <w:pPr>
+        <w:spacing w:after="200" w:line="276" w:lineRule="auto"/>
+        <w:jc w:val="left"/>
         <w:rPr>
           <w:rFonts w:eastAsiaTheme="majorEastAsia" w:cstheme="majorBidi"/>
           <w:b/>
@@ -1334,15 +2441,6 @@
         </w:rPr>
       </w:pPr>
       <w:r>
-        <w:t>Für jedes Modul ist grundsätzlich ein Programmierer verantwortlich. Dieser ist für die Sauberkeit und das Nachführen des Modulheaders zustä</w:t>
-      </w:r>
-      <w:r>
-        <w:t>n</w:t>
-      </w:r>
-      <w:r>
-        <w:t>dig. Andere Programmierer dürfen jedoch ebenfalls Änderungen in diesem Modul vornehmen.</w:t>
-      </w:r>
-      <w:r>
         <w:br w:type="page"/>
       </w:r>
     </w:p>
@@ -1350,104 +2448,14 @@
       <w:pPr>
         <w:pStyle w:val="berschrift1"/>
       </w:pPr>
-      <w:bookmarkStart w:id="4" w:name="_Toc326657992"/>
-      <w:r>
-        <w:lastRenderedPageBreak/>
-        <w:t>Analyse</w:t>
-      </w:r>
-      <w:bookmarkEnd w:id="4"/>
-    </w:p>
-    <w:p>
-      <w:pPr>
-        <w:pStyle w:val="berschrift1"/>
-      </w:pPr>
-      <w:bookmarkStart w:id="5" w:name="_Toc326657993"/>
-      <w:r>
-        <w:lastRenderedPageBreak/>
-        <w:t>Design</w:t>
-      </w:r>
-      <w:bookmarkEnd w:id="5"/>
-    </w:p>
-    <w:p/>
-    <w:p>
-      <w:pPr>
-        <w:pStyle w:val="berschrift2"/>
-      </w:pPr>
-      <w:bookmarkStart w:id="6" w:name="_Toc326657994"/>
-      <w:r>
-        <w:t>Grobdesign</w:t>
-      </w:r>
-      <w:bookmarkEnd w:id="6"/>
-    </w:p>
-    <w:p>
-      <w:pPr>
-        <w:pStyle w:val="berschrift2"/>
-      </w:pPr>
-      <w:bookmarkStart w:id="7" w:name="_Toc326657995"/>
-      <w:r>
-        <w:t>Detaildesign</w:t>
-      </w:r>
-      <w:bookmarkEnd w:id="7"/>
-    </w:p>
-    <w:p>
-      <w:pPr>
-        <w:pStyle w:val="berschrift2"/>
-      </w:pPr>
-      <w:bookmarkStart w:id="8" w:name="_Toc326657996"/>
-      <w:r>
-        <w:t>Modulbeschreibungen</w:t>
-      </w:r>
-      <w:bookmarkEnd w:id="8"/>
-    </w:p>
-    <w:p>
-      <w:pPr>
-        <w:pStyle w:val="berschrift2"/>
-      </w:pPr>
-      <w:bookmarkStart w:id="9" w:name="_Toc326657997"/>
-      <w:r>
-        <w:t>Datenstrukturen</w:t>
-      </w:r>
-      <w:bookmarkEnd w:id="9"/>
-    </w:p>
-    <w:p>
-      <w:pPr>
-        <w:spacing w:after="200" w:line="276" w:lineRule="auto"/>
-        <w:jc w:val="left"/>
-        <w:rPr>
-          <w:rFonts w:eastAsiaTheme="majorEastAsia" w:cstheme="majorBidi"/>
-          <w:b/>
-          <w:bCs/>
-          <w:sz w:val="48"/>
-          <w:szCs w:val="28"/>
-        </w:rPr>
-      </w:pPr>
-    </w:p>
-    <w:p>
-      <w:pPr>
-        <w:spacing w:after="200" w:line="276" w:lineRule="auto"/>
-        <w:jc w:val="left"/>
-        <w:rPr>
-          <w:rFonts w:eastAsiaTheme="majorEastAsia" w:cstheme="majorBidi"/>
-          <w:b/>
-          <w:bCs/>
-          <w:sz w:val="48"/>
-          <w:szCs w:val="28"/>
-        </w:rPr>
-      </w:pPr>
-      <w:r>
-        <w:br w:type="page"/>
-      </w:r>
-    </w:p>
-    <w:p>
-      <w:pPr>
-        <w:pStyle w:val="berschrift1"/>
-      </w:pPr>
       <w:bookmarkStart w:id="10" w:name="_Toc326657998"/>
+      <w:proofErr w:type="spellStart"/>
       <w:r>
         <w:lastRenderedPageBreak/>
         <w:t>Implementation</w:t>
       </w:r>
       <w:bookmarkEnd w:id="10"/>
+      <w:proofErr w:type="spellEnd"/>
     </w:p>
     <w:p/>
     <w:p>
@@ -1523,9 +2531,11 @@
           <w:numId w:val="41"/>
         </w:numPr>
       </w:pPr>
+      <w:proofErr w:type="spellStart"/>
       <w:r>
         <w:t>Styleguideline</w:t>
       </w:r>
+      <w:proofErr w:type="spellEnd"/>
     </w:p>
     <w:p>
       <w:pPr>
@@ -1534,8 +2544,8 @@
       </w:pPr>
     </w:p>
     <w:sectPr>
-      <w:headerReference w:type="even" r:id="rId21"/>
-      <w:headerReference w:type="default" r:id="rId22"/>
+      <w:headerReference w:type="even" r:id="rId29"/>
+      <w:headerReference w:type="default" r:id="rId30"/>
       <w:pgSz w:w="11906" w:h="16838"/>
       <w:pgMar w:top="1669" w:right="1133" w:bottom="1276" w:left="1417" w:header="708" w:footer="708" w:gutter="0"/>
       <w:pgNumType w:start="1" w:chapStyle="1"/>
@@ -1689,7 +2699,7 @@
                   <a:blip r:embed="rId1">
                     <a:extLst>
                       <a:ext uri="{28A0092B-C50C-407E-A947-70E740481C1C}">
-                        <a14:useLocalDpi xmlns:a14="http://schemas.microsoft.com/office/drawing/2010/main" xmlns:wps="http://schemas.microsoft.com/office/word/2010/wordprocessingShape" xmlns:wpi="http://schemas.microsoft.com/office/word/2010/wordprocessingInk" xmlns:wpg="http://schemas.microsoft.com/office/word/2010/wordprocessingGroup" xmlns:w14="http://schemas.microsoft.com/office/word/2010/wordml" xmlns:w="http://schemas.openxmlformats.org/wordprocessingml/2006/main" xmlns:w10="urn:schemas-microsoft-com:office:word" xmlns:wp14="http://schemas.microsoft.com/office/word/2010/wordprocessingDrawing" xmlns:v="urn:schemas-microsoft-com:vml" xmlns:o="urn:schemas-microsoft-com:office:office" xmlns:mc="http://schemas.openxmlformats.org/markup-compatibility/2006" xmlns:wpc="http://schemas.microsoft.com/office/word/2010/wordprocessingCanvas" xmlns="" val="0"/>
+                        <a14:useLocalDpi xmlns:a14="http://schemas.microsoft.com/office/drawing/2010/main" xmlns:wps="http://schemas.microsoft.com/office/word/2010/wordprocessingShape" xmlns:wpi="http://schemas.microsoft.com/office/word/2010/wordprocessingInk" xmlns:wpg="http://schemas.microsoft.com/office/word/2010/wordprocessingGroup" xmlns:w14="http://schemas.microsoft.com/office/word/2010/wordml" xmlns:w="http://schemas.openxmlformats.org/wordprocessingml/2006/main" xmlns:w10="urn:schemas-microsoft-com:office:word" xmlns:wp14="http://schemas.microsoft.com/office/word/2010/wordprocessingDrawing" xmlns:v="urn:schemas-microsoft-com:vml" xmlns:o="urn:schemas-microsoft-com:office:office" xmlns:mc="http://schemas.openxmlformats.org/markup-compatibility/2006" xmlns:wpc="http://schemas.microsoft.com/office/word/2010/wordprocessingCanvas" xmlns="" xmlns:arto="http://schemas.microsoft.com/office/word/2006/arto" val="0"/>
                       </a:ext>
                     </a:extLst>
                   </a:blip>
@@ -5109,1056 +6119,6 @@
 </w:styles>
 </file>
 
-<file path=word/stylesWithEffects.xml><?xml version="1.0" encoding="utf-8"?>
-<w:styles xmlns:wpc="http://schemas.microsoft.com/office/word/2010/wordprocessingCanvas" xmlns:mc="http://schemas.openxmlformats.org/markup-compatibility/2006" xmlns:o="urn:schemas-microsoft-com:office:office" xmlns:r="http://schemas.openxmlformats.org/officeDocument/2006/relationships" xmlns:m="http://schemas.openxmlformats.org/officeDocument/2006/math" xmlns:v="urn:schemas-microsoft-com:vml" xmlns:wp14="http://schemas.microsoft.com/office/word/2010/wordprocessingDrawing" xmlns:wp="http://schemas.openxmlformats.org/drawingml/2006/wordprocessingDrawing" xmlns:w10="urn:schemas-microsoft-com:office:word" xmlns:w="http://schemas.openxmlformats.org/wordprocessingml/2006/main" xmlns:w14="http://schemas.microsoft.com/office/word/2010/wordml" xmlns:wpg="http://schemas.microsoft.com/office/word/2010/wordprocessingGroup" xmlns:wpi="http://schemas.microsoft.com/office/word/2010/wordprocessingInk" xmlns:wne="http://schemas.microsoft.com/office/word/2006/wordml" xmlns:wps="http://schemas.microsoft.com/office/word/2010/wordprocessingShape" mc:Ignorable="w14 wp14">
-  <w:docDefaults>
-    <w:rPrDefault>
-      <w:rPr>
-        <w:rFonts w:asciiTheme="minorHAnsi" w:eastAsiaTheme="minorHAnsi" w:hAnsiTheme="minorHAnsi" w:cstheme="minorBidi"/>
-        <w:sz w:val="22"/>
-        <w:szCs w:val="22"/>
-        <w:lang w:val="de-CH" w:eastAsia="en-US" w:bidi="ar-SA"/>
-      </w:rPr>
-    </w:rPrDefault>
-    <w:pPrDefault>
-      <w:pPr>
-        <w:spacing w:after="200" w:line="276" w:lineRule="auto"/>
-      </w:pPr>
-    </w:pPrDefault>
-  </w:docDefaults>
-  <w:latentStyles w:defLockedState="0" w:defUIPriority="99" w:defSemiHidden="1" w:defUnhideWhenUsed="1" w:defQFormat="0" w:count="267">
-    <w:lsdException w:name="Normal" w:semiHidden="0" w:uiPriority="0" w:unhideWhenUsed="0" w:qFormat="1"/>
-    <w:lsdException w:name="heading 1" w:semiHidden="0" w:uiPriority="9" w:unhideWhenUsed="0" w:qFormat="1"/>
-    <w:lsdException w:name="heading 2" w:uiPriority="9" w:qFormat="1"/>
-    <w:lsdException w:name="heading 3" w:uiPriority="9" w:qFormat="1"/>
-    <w:lsdException w:name="heading 4" w:uiPriority="9" w:qFormat="1"/>
-    <w:lsdException w:name="heading 5" w:uiPriority="9"/>
-    <w:lsdException w:name="heading 6" w:uiPriority="9" w:qFormat="1"/>
-    <w:lsdException w:name="heading 7" w:uiPriority="9" w:qFormat="1"/>
-    <w:lsdException w:name="heading 8" w:uiPriority="9" w:qFormat="1"/>
-    <w:lsdException w:name="heading 9" w:uiPriority="9" w:qFormat="1"/>
-    <w:lsdException w:name="toc 1" w:uiPriority="39"/>
-    <w:lsdException w:name="toc 2" w:uiPriority="39"/>
-    <w:lsdException w:name="toc 3" w:uiPriority="39"/>
-    <w:lsdException w:name="toc 4" w:uiPriority="39"/>
-    <w:lsdException w:name="toc 5" w:uiPriority="39"/>
-    <w:lsdException w:name="toc 6" w:uiPriority="39"/>
-    <w:lsdException w:name="toc 7" w:uiPriority="39"/>
-    <w:lsdException w:name="toc 8" w:uiPriority="39"/>
-    <w:lsdException w:name="toc 9" w:uiPriority="39"/>
-    <w:lsdException w:name="header" w:uiPriority="0"/>
-    <w:lsdException w:name="caption" w:uiPriority="35" w:qFormat="1"/>
-    <w:lsdException w:name="Title" w:semiHidden="0" w:uiPriority="10" w:unhideWhenUsed="0" w:qFormat="1"/>
-    <w:lsdException w:name="Default Paragraph Font" w:uiPriority="1"/>
-    <w:lsdException w:name="Subtitle" w:semiHidden="0" w:uiPriority="11" w:unhideWhenUsed="0" w:qFormat="1"/>
-    <w:lsdException w:name="Strong" w:semiHidden="0" w:uiPriority="22" w:unhideWhenUsed="0"/>
-    <w:lsdException w:name="Emphasis" w:semiHidden="0" w:uiPriority="20" w:unhideWhenUsed="0" w:qFormat="1"/>
-    <w:lsdException w:name="Table Grid" w:semiHidden="0" w:uiPriority="59" w:unhideWhenUsed="0"/>
-    <w:lsdException w:name="Placeholder Text" w:unhideWhenUsed="0"/>
-    <w:lsdException w:name="No Spacing" w:semiHidden="0" w:uiPriority="1" w:unhideWhenUsed="0"/>
-    <w:lsdException w:name="Light Shading" w:semiHidden="0" w:uiPriority="60" w:unhideWhenUsed="0"/>
-    <w:lsdException w:name="Light List" w:semiHidden="0" w:uiPriority="61" w:unhideWhenUsed="0"/>
-    <w:lsdException w:name="Light Grid" w:semiHidden="0" w:uiPriority="62" w:unhideWhenUsed="0"/>
-    <w:lsdException w:name="Medium Shading 1" w:semiHidden="0" w:uiPriority="63" w:unhideWhenUsed="0"/>
-    <w:lsdException w:name="Medium Shading 2" w:semiHidden="0" w:uiPriority="64" w:unhideWhenUsed="0"/>
-    <w:lsdException w:name="Medium List 1" w:semiHidden="0" w:uiPriority="65" w:unhideWhenUsed="0"/>
-    <w:lsdException w:name="Medium List 2" w:semiHidden="0" w:uiPriority="66" w:unhideWhenUsed="0"/>
-    <w:lsdException w:name="Medium Grid 1" w:semiHidden="0" w:uiPriority="67" w:unhideWhenUsed="0"/>
-    <w:lsdException w:name="Medium Grid 2" w:semiHidden="0" w:uiPriority="68" w:unhideWhenUsed="0"/>
-    <w:lsdException w:name="Medium Grid 3" w:semiHidden="0" w:uiPriority="69" w:unhideWhenUsed="0"/>
-    <w:lsdException w:name="Dark List" w:semiHidden="0" w:uiPriority="70" w:unhideWhenUsed="0"/>
-    <w:lsdException w:name="Colorful Shading" w:semiHidden="0" w:uiPriority="71" w:unhideWhenUsed="0"/>
-    <w:lsdException w:name="Colorful List" w:semiHidden="0" w:uiPriority="72" w:unhideWhenUsed="0"/>
-    <w:lsdException w:name="Colorful Grid" w:semiHidden="0" w:uiPriority="73" w:unhideWhenUsed="0"/>
-    <w:lsdException w:name="Light Shading Accent 1" w:semiHidden="0" w:uiPriority="60" w:unhideWhenUsed="0"/>
-    <w:lsdException w:name="Light List Accent 1" w:semiHidden="0" w:uiPriority="61" w:unhideWhenUsed="0"/>
-    <w:lsdException w:name="Light Grid Accent 1" w:semiHidden="0" w:uiPriority="62" w:unhideWhenUsed="0"/>
-    <w:lsdException w:name="Medium Shading 1 Accent 1" w:semiHidden="0" w:uiPriority="63" w:unhideWhenUsed="0"/>
-    <w:lsdException w:name="Medium Shading 2 Accent 1" w:semiHidden="0" w:uiPriority="64" w:unhideWhenUsed="0"/>
-    <w:lsdException w:name="Medium List 1 Accent 1" w:semiHidden="0" w:uiPriority="65" w:unhideWhenUsed="0"/>
-    <w:lsdException w:name="Revision" w:unhideWhenUsed="0"/>
-    <w:lsdException w:name="List Paragraph" w:semiHidden="0" w:uiPriority="34" w:unhideWhenUsed="0"/>
-    <w:lsdException w:name="Quote" w:semiHidden="0" w:uiPriority="29" w:unhideWhenUsed="0" w:qFormat="1"/>
-    <w:lsdException w:name="Intense Quote" w:semiHidden="0" w:uiPriority="30" w:unhideWhenUsed="0"/>
-    <w:lsdException w:name="Medium List 2 Accent 1" w:semiHidden="0" w:uiPriority="66" w:unhideWhenUsed="0"/>
-    <w:lsdException w:name="Medium Grid 1 Accent 1" w:semiHidden="0" w:uiPriority="67" w:unhideWhenUsed="0"/>
-    <w:lsdException w:name="Medium Grid 2 Accent 1" w:semiHidden="0" w:uiPriority="68" w:unhideWhenUsed="0"/>
-    <w:lsdException w:name="Medium Grid 3 Accent 1" w:semiHidden="0" w:uiPriority="69" w:unhideWhenUsed="0"/>
-    <w:lsdException w:name="Dark List Accent 1" w:semiHidden="0" w:uiPriority="70" w:unhideWhenUsed="0"/>
-    <w:lsdException w:name="Colorful Shading Accent 1" w:semiHidden="0" w:uiPriority="71" w:unhideWhenUsed="0"/>
-    <w:lsdException w:name="Colorful List Accent 1" w:semiHidden="0" w:uiPriority="72" w:unhideWhenUsed="0"/>
-    <w:lsdException w:name="Colorful Grid Accent 1" w:semiHidden="0" w:uiPriority="73" w:unhideWhenUsed="0"/>
-    <w:lsdException w:name="Light Shading Accent 2" w:semiHidden="0" w:uiPriority="60" w:unhideWhenUsed="0"/>
-    <w:lsdException w:name="Light List Accent 2" w:semiHidden="0" w:uiPriority="61" w:unhideWhenUsed="0"/>
-    <w:lsdException w:name="Light Grid Accent 2" w:semiHidden="0" w:uiPriority="62" w:unhideWhenUsed="0"/>
-    <w:lsdException w:name="Medium Shading 1 Accent 2" w:semiHidden="0" w:uiPriority="63" w:unhideWhenUsed="0"/>
-    <w:lsdException w:name="Medium Shading 2 Accent 2" w:semiHidden="0" w:uiPriority="64" w:unhideWhenUsed="0"/>
-    <w:lsdException w:name="Medium List 1 Accent 2" w:semiHidden="0" w:uiPriority="65" w:unhideWhenUsed="0"/>
-    <w:lsdException w:name="Medium List 2 Accent 2" w:semiHidden="0" w:uiPriority="66" w:unhideWhenUsed="0"/>
-    <w:lsdException w:name="Medium Grid 1 Accent 2" w:semiHidden="0" w:uiPriority="67" w:unhideWhenUsed="0"/>
-    <w:lsdException w:name="Medium Grid 2 Accent 2" w:semiHidden="0" w:uiPriority="68" w:unhideWhenUsed="0"/>
-    <w:lsdException w:name="Medium Grid 3 Accent 2" w:semiHidden="0" w:uiPriority="69" w:unhideWhenUsed="0"/>
-    <w:lsdException w:name="Dark List Accent 2" w:semiHidden="0" w:uiPriority="70" w:unhideWhenUsed="0"/>
-    <w:lsdException w:name="Colorful Shading Accent 2" w:semiHidden="0" w:uiPriority="71" w:unhideWhenUsed="0"/>
-    <w:lsdException w:name="Colorful List Accent 2" w:semiHidden="0" w:uiPriority="72" w:unhideWhenUsed="0"/>
-    <w:lsdException w:name="Colorful Grid Accent 2" w:semiHidden="0" w:uiPriority="73" w:unhideWhenUsed="0"/>
-    <w:lsdException w:name="Light Shading Accent 3" w:semiHidden="0" w:uiPriority="60" w:unhideWhenUsed="0"/>
-    <w:lsdException w:name="Light List Accent 3" w:semiHidden="0" w:uiPriority="61" w:unhideWhenUsed="0"/>
-    <w:lsdException w:name="Light Grid Accent 3" w:semiHidden="0" w:uiPriority="62" w:unhideWhenUsed="0"/>
-    <w:lsdException w:name="Medium Shading 1 Accent 3" w:semiHidden="0" w:uiPriority="63" w:unhideWhenUsed="0"/>
-    <w:lsdException w:name="Medium Shading 2 Accent 3" w:semiHidden="0" w:uiPriority="64" w:unhideWhenUsed="0"/>
-    <w:lsdException w:name="Medium List 1 Accent 3" w:semiHidden="0" w:uiPriority="65" w:unhideWhenUsed="0"/>
-    <w:lsdException w:name="Medium List 2 Accent 3" w:semiHidden="0" w:uiPriority="66" w:unhideWhenUsed="0"/>
-    <w:lsdException w:name="Medium Grid 1 Accent 3" w:semiHidden="0" w:uiPriority="67" w:unhideWhenUsed="0"/>
-    <w:lsdException w:name="Medium Grid 2 Accent 3" w:semiHidden="0" w:uiPriority="68" w:unhideWhenUsed="0"/>
-    <w:lsdException w:name="Medium Grid 3 Accent 3" w:semiHidden="0" w:uiPriority="69" w:unhideWhenUsed="0"/>
-    <w:lsdException w:name="Dark List Accent 3" w:semiHidden="0" w:uiPriority="70" w:unhideWhenUsed="0"/>
-    <w:lsdException w:name="Colorful Shading Accent 3" w:semiHidden="0" w:uiPriority="71" w:unhideWhenUsed="0"/>
-    <w:lsdException w:name="Colorful List Accent 3" w:semiHidden="0" w:uiPriority="72" w:unhideWhenUsed="0"/>
-    <w:lsdException w:name="Colorful Grid Accent 3" w:semiHidden="0" w:uiPriority="73" w:unhideWhenUsed="0"/>
-    <w:lsdException w:name="Light Shading Accent 4" w:semiHidden="0" w:uiPriority="60" w:unhideWhenUsed="0"/>
-    <w:lsdException w:name="Light List Accent 4" w:semiHidden="0" w:uiPriority="61" w:unhideWhenUsed="0"/>
-    <w:lsdException w:name="Light Grid Accent 4" w:semiHidden="0" w:uiPriority="62" w:unhideWhenUsed="0"/>
-    <w:lsdException w:name="Medium Shading 1 Accent 4" w:semiHidden="0" w:uiPriority="63" w:unhideWhenUsed="0"/>
-    <w:lsdException w:name="Medium Shading 2 Accent 4" w:semiHidden="0" w:uiPriority="64" w:unhideWhenUsed="0"/>
-    <w:lsdException w:name="Medium List 1 Accent 4" w:semiHidden="0" w:uiPriority="65" w:unhideWhenUsed="0"/>
-    <w:lsdException w:name="Medium List 2 Accent 4" w:semiHidden="0" w:uiPriority="66" w:unhideWhenUsed="0"/>
-    <w:lsdException w:name="Medium Grid 1 Accent 4" w:semiHidden="0" w:uiPriority="67" w:unhideWhenUsed="0"/>
-    <w:lsdException w:name="Medium Grid 2 Accent 4" w:semiHidden="0" w:uiPriority="68" w:unhideWhenUsed="0"/>
-    <w:lsdException w:name="Medium Grid 3 Accent 4" w:semiHidden="0" w:uiPriority="69" w:unhideWhenUsed="0"/>
-    <w:lsdException w:name="Dark List Accent 4" w:semiHidden="0" w:uiPriority="70" w:unhideWhenUsed="0"/>
-    <w:lsdException w:name="Colorful Shading Accent 4" w:semiHidden="0" w:uiPriority="71" w:unhideWhenUsed="0"/>
-    <w:lsdException w:name="Colorful List Accent 4" w:semiHidden="0" w:uiPriority="72" w:unhideWhenUsed="0"/>
-    <w:lsdException w:name="Colorful Grid Accent 4" w:semiHidden="0" w:uiPriority="73" w:unhideWhenUsed="0"/>
-    <w:lsdException w:name="Light Shading Accent 5" w:semiHidden="0" w:uiPriority="60" w:unhideWhenUsed="0"/>
-    <w:lsdException w:name="Light List Accent 5" w:semiHidden="0" w:uiPriority="61" w:unhideWhenUsed="0"/>
-    <w:lsdException w:name="Light Grid Accent 5" w:semiHidden="0" w:uiPriority="62" w:unhideWhenUsed="0"/>
-    <w:lsdException w:name="Medium Shading 1 Accent 5" w:semiHidden="0" w:uiPriority="63" w:unhideWhenUsed="0"/>
-    <w:lsdException w:name="Medium Shading 2 Accent 5" w:semiHidden="0" w:uiPriority="64" w:unhideWhenUsed="0"/>
-    <w:lsdException w:name="Medium List 1 Accent 5" w:semiHidden="0" w:uiPriority="65" w:unhideWhenUsed="0"/>
-    <w:lsdException w:name="Medium List 2 Accent 5" w:semiHidden="0" w:uiPriority="66" w:unhideWhenUsed="0"/>
-    <w:lsdException w:name="Medium Grid 1 Accent 5" w:semiHidden="0" w:uiPriority="67" w:unhideWhenUsed="0"/>
-    <w:lsdException w:name="Medium Grid 2 Accent 5" w:semiHidden="0" w:uiPriority="68" w:unhideWhenUsed="0"/>
-    <w:lsdException w:name="Medium Grid 3 Accent 5" w:semiHidden="0" w:uiPriority="69" w:unhideWhenUsed="0"/>
-    <w:lsdException w:name="Dark List Accent 5" w:semiHidden="0" w:uiPriority="70" w:unhideWhenUsed="0"/>
-    <w:lsdException w:name="Colorful Shading Accent 5" w:semiHidden="0" w:uiPriority="71" w:unhideWhenUsed="0"/>
-    <w:lsdException w:name="Colorful List Accent 5" w:semiHidden="0" w:uiPriority="72" w:unhideWhenUsed="0"/>
-    <w:lsdException w:name="Colorful Grid Accent 5" w:semiHidden="0" w:uiPriority="73" w:unhideWhenUsed="0"/>
-    <w:lsdException w:name="Light Shading Accent 6" w:semiHidden="0" w:uiPriority="60" w:unhideWhenUsed="0"/>
-    <w:lsdException w:name="Light List Accent 6" w:semiHidden="0" w:uiPriority="61" w:unhideWhenUsed="0"/>
-    <w:lsdException w:name="Light Grid Accent 6" w:semiHidden="0" w:uiPriority="62" w:unhideWhenUsed="0"/>
-    <w:lsdException w:name="Medium Shading 1 Accent 6" w:semiHidden="0" w:uiPriority="63" w:unhideWhenUsed="0"/>
-    <w:lsdException w:name="Medium Shading 2 Accent 6" w:semiHidden="0" w:uiPriority="64" w:unhideWhenUsed="0"/>
-    <w:lsdException w:name="Medium List 1 Accent 6" w:semiHidden="0" w:uiPriority="65" w:unhideWhenUsed="0"/>
-    <w:lsdException w:name="Medium List 2 Accent 6" w:semiHidden="0" w:uiPriority="66" w:unhideWhenUsed="0"/>
-    <w:lsdException w:name="Medium Grid 1 Accent 6" w:semiHidden="0" w:uiPriority="67" w:unhideWhenUsed="0"/>
-    <w:lsdException w:name="Medium Grid 2 Accent 6" w:semiHidden="0" w:uiPriority="68" w:unhideWhenUsed="0"/>
-    <w:lsdException w:name="Medium Grid 3 Accent 6" w:semiHidden="0" w:uiPriority="69" w:unhideWhenUsed="0"/>
-    <w:lsdException w:name="Dark List Accent 6" w:semiHidden="0" w:uiPriority="70" w:unhideWhenUsed="0"/>
-    <w:lsdException w:name="Colorful Shading Accent 6" w:semiHidden="0" w:uiPriority="71" w:unhideWhenUsed="0"/>
-    <w:lsdException w:name="Colorful List Accent 6" w:semiHidden="0" w:uiPriority="72" w:unhideWhenUsed="0"/>
-    <w:lsdException w:name="Colorful Grid Accent 6" w:semiHidden="0" w:uiPriority="73" w:unhideWhenUsed="0"/>
-    <w:lsdException w:name="Subtle Emphasis" w:semiHidden="0" w:uiPriority="19" w:unhideWhenUsed="0"/>
-    <w:lsdException w:name="Intense Emphasis" w:semiHidden="0" w:uiPriority="21" w:unhideWhenUsed="0"/>
-    <w:lsdException w:name="Subtle Reference" w:semiHidden="0" w:uiPriority="31" w:unhideWhenUsed="0"/>
-    <w:lsdException w:name="Intense Reference" w:semiHidden="0" w:uiPriority="32" w:unhideWhenUsed="0"/>
-    <w:lsdException w:name="Book Title" w:semiHidden="0" w:uiPriority="33" w:unhideWhenUsed="0"/>
-    <w:lsdException w:name="Bibliography" w:uiPriority="37" w:qFormat="1"/>
-    <w:lsdException w:name="TOC Heading" w:uiPriority="39" w:qFormat="1"/>
-  </w:latentStyles>
-  <w:style w:type="paragraph" w:default="1" w:styleId="Standard">
-    <w:name w:val="Normal"/>
-    <w:qFormat/>
-    <w:rsid w:val="002F1C0E"/>
-    <w:pPr>
-      <w:spacing w:after="120" w:line="312" w:lineRule="auto"/>
-      <w:jc w:val="both"/>
-    </w:pPr>
-    <w:rPr>
-      <w:rFonts w:ascii="HelveticaNeue LT 45 Light" w:hAnsi="HelveticaNeue LT 45 Light"/>
-    </w:rPr>
-  </w:style>
-  <w:style w:type="paragraph" w:styleId="berschrift1">
-    <w:name w:val="heading 1"/>
-    <w:basedOn w:val="Standard"/>
-    <w:next w:val="Standard"/>
-    <w:link w:val="berschrift1Zchn"/>
-    <w:uiPriority w:val="9"/>
-    <w:qFormat/>
-    <w:rsid w:val="00364ACE"/>
-    <w:pPr>
-      <w:keepNext/>
-      <w:keepLines/>
-      <w:pageBreakBefore/>
-      <w:numPr>
-        <w:numId w:val="23"/>
-      </w:numPr>
-      <w:spacing w:before="480"/>
-      <w:ind w:left="567" w:hanging="567"/>
-      <w:jc w:val="center"/>
-      <w:outlineLvl w:val="0"/>
-    </w:pPr>
-    <w:rPr>
-      <w:rFonts w:eastAsiaTheme="majorEastAsia" w:cstheme="majorBidi"/>
-      <w:b/>
-      <w:bCs/>
-      <w:sz w:val="48"/>
-      <w:szCs w:val="28"/>
-    </w:rPr>
-  </w:style>
-  <w:style w:type="paragraph" w:styleId="berschrift2">
-    <w:name w:val="heading 2"/>
-    <w:basedOn w:val="berschrift1"/>
-    <w:next w:val="Standard"/>
-    <w:link w:val="berschrift2Zchn"/>
-    <w:uiPriority w:val="9"/>
-    <w:unhideWhenUsed/>
-    <w:qFormat/>
-    <w:rsid w:val="00364ACE"/>
-    <w:pPr>
-      <w:pageBreakBefore w:val="0"/>
-      <w:numPr>
-        <w:ilvl w:val="1"/>
-      </w:numPr>
-      <w:ind w:left="907" w:hanging="907"/>
-      <w:jc w:val="left"/>
-      <w:outlineLvl w:val="1"/>
-    </w:pPr>
-    <w:rPr>
-      <w:bCs w:val="0"/>
-      <w:sz w:val="36"/>
-      <w:szCs w:val="26"/>
-    </w:rPr>
-  </w:style>
-  <w:style w:type="paragraph" w:styleId="berschrift3">
-    <w:name w:val="heading 3"/>
-    <w:basedOn w:val="berschrift2"/>
-    <w:next w:val="Standard"/>
-    <w:link w:val="berschrift3Zchn"/>
-    <w:uiPriority w:val="9"/>
-    <w:unhideWhenUsed/>
-    <w:qFormat/>
-    <w:rsid w:val="00364ACE"/>
-    <w:pPr>
-      <w:numPr>
-        <w:ilvl w:val="2"/>
-      </w:numPr>
-      <w:spacing w:before="360"/>
-      <w:ind w:left="907" w:hanging="907"/>
-      <w:outlineLvl w:val="2"/>
-    </w:pPr>
-    <w:rPr>
-      <w:bCs/>
-      <w:sz w:val="24"/>
-    </w:rPr>
-  </w:style>
-  <w:style w:type="paragraph" w:styleId="berschrift4">
-    <w:name w:val="heading 4"/>
-    <w:basedOn w:val="berschrift3"/>
-    <w:next w:val="Standard"/>
-    <w:link w:val="berschrift4Zchn"/>
-    <w:uiPriority w:val="9"/>
-    <w:unhideWhenUsed/>
-    <w:qFormat/>
-    <w:rsid w:val="00910194"/>
-    <w:pPr>
-      <w:numPr>
-        <w:ilvl w:val="3"/>
-      </w:numPr>
-      <w:spacing w:before="240"/>
-      <w:outlineLvl w:val="3"/>
-    </w:pPr>
-    <w:rPr>
-      <w:b w:val="0"/>
-      <w:bCs w:val="0"/>
-      <w:i/>
-      <w:iCs/>
-      <w:sz w:val="22"/>
-    </w:rPr>
-  </w:style>
-  <w:style w:type="paragraph" w:styleId="berschrift5">
-    <w:name w:val="heading 5"/>
-    <w:basedOn w:val="Standard"/>
-    <w:next w:val="Standard"/>
-    <w:link w:val="berschrift5Zchn"/>
-    <w:uiPriority w:val="9"/>
-    <w:semiHidden/>
-    <w:unhideWhenUsed/>
-    <w:rsid w:val="0098569A"/>
-    <w:pPr>
-      <w:keepNext/>
-      <w:keepLines/>
-      <w:numPr>
-        <w:ilvl w:val="4"/>
-        <w:numId w:val="23"/>
-      </w:numPr>
-      <w:spacing w:before="200" w:after="0"/>
-      <w:outlineLvl w:val="4"/>
-    </w:pPr>
-    <w:rPr>
-      <w:rFonts w:asciiTheme="majorHAnsi" w:eastAsiaTheme="majorEastAsia" w:hAnsiTheme="majorHAnsi" w:cstheme="majorBidi"/>
-      <w:color w:val="243F60" w:themeColor="accent1" w:themeShade="7F"/>
-    </w:rPr>
-  </w:style>
-  <w:style w:type="paragraph" w:styleId="berschrift6">
-    <w:name w:val="heading 6"/>
-    <w:basedOn w:val="Standard"/>
-    <w:next w:val="Standard"/>
-    <w:link w:val="berschrift6Zchn"/>
-    <w:uiPriority w:val="9"/>
-    <w:semiHidden/>
-    <w:unhideWhenUsed/>
-    <w:qFormat/>
-    <w:rsid w:val="0098569A"/>
-    <w:pPr>
-      <w:keepNext/>
-      <w:keepLines/>
-      <w:numPr>
-        <w:ilvl w:val="5"/>
-        <w:numId w:val="23"/>
-      </w:numPr>
-      <w:spacing w:before="200" w:after="0"/>
-      <w:outlineLvl w:val="5"/>
-    </w:pPr>
-    <w:rPr>
-      <w:rFonts w:asciiTheme="majorHAnsi" w:eastAsiaTheme="majorEastAsia" w:hAnsiTheme="majorHAnsi" w:cstheme="majorBidi"/>
-      <w:i/>
-      <w:iCs/>
-      <w:color w:val="243F60" w:themeColor="accent1" w:themeShade="7F"/>
-    </w:rPr>
-  </w:style>
-  <w:style w:type="paragraph" w:styleId="berschrift7">
-    <w:name w:val="heading 7"/>
-    <w:basedOn w:val="Standard"/>
-    <w:next w:val="Standard"/>
-    <w:link w:val="berschrift7Zchn"/>
-    <w:uiPriority w:val="9"/>
-    <w:semiHidden/>
-    <w:unhideWhenUsed/>
-    <w:qFormat/>
-    <w:rsid w:val="0098569A"/>
-    <w:pPr>
-      <w:keepNext/>
-      <w:keepLines/>
-      <w:numPr>
-        <w:ilvl w:val="6"/>
-        <w:numId w:val="23"/>
-      </w:numPr>
-      <w:spacing w:before="200" w:after="0"/>
-      <w:outlineLvl w:val="6"/>
-    </w:pPr>
-    <w:rPr>
-      <w:rFonts w:asciiTheme="majorHAnsi" w:eastAsiaTheme="majorEastAsia" w:hAnsiTheme="majorHAnsi" w:cstheme="majorBidi"/>
-      <w:i/>
-      <w:iCs/>
-      <w:color w:val="404040" w:themeColor="text1" w:themeTint="BF"/>
-    </w:rPr>
-  </w:style>
-  <w:style w:type="paragraph" w:styleId="berschrift8">
-    <w:name w:val="heading 8"/>
-    <w:basedOn w:val="Standard"/>
-    <w:next w:val="Standard"/>
-    <w:link w:val="berschrift8Zchn"/>
-    <w:uiPriority w:val="9"/>
-    <w:semiHidden/>
-    <w:unhideWhenUsed/>
-    <w:qFormat/>
-    <w:rsid w:val="0098569A"/>
-    <w:pPr>
-      <w:keepNext/>
-      <w:keepLines/>
-      <w:numPr>
-        <w:ilvl w:val="7"/>
-        <w:numId w:val="23"/>
-      </w:numPr>
-      <w:spacing w:before="200" w:after="0"/>
-      <w:outlineLvl w:val="7"/>
-    </w:pPr>
-    <w:rPr>
-      <w:rFonts w:asciiTheme="majorHAnsi" w:eastAsiaTheme="majorEastAsia" w:hAnsiTheme="majorHAnsi" w:cstheme="majorBidi"/>
-      <w:color w:val="404040" w:themeColor="text1" w:themeTint="BF"/>
-      <w:sz w:val="20"/>
-      <w:szCs w:val="20"/>
-    </w:rPr>
-  </w:style>
-  <w:style w:type="paragraph" w:styleId="berschrift9">
-    <w:name w:val="heading 9"/>
-    <w:basedOn w:val="Standard"/>
-    <w:next w:val="Standard"/>
-    <w:link w:val="berschrift9Zchn"/>
-    <w:uiPriority w:val="9"/>
-    <w:semiHidden/>
-    <w:unhideWhenUsed/>
-    <w:qFormat/>
-    <w:rsid w:val="0098569A"/>
-    <w:pPr>
-      <w:keepNext/>
-      <w:keepLines/>
-      <w:numPr>
-        <w:ilvl w:val="8"/>
-        <w:numId w:val="23"/>
-      </w:numPr>
-      <w:spacing w:before="200" w:after="0"/>
-      <w:outlineLvl w:val="8"/>
-    </w:pPr>
-    <w:rPr>
-      <w:rFonts w:asciiTheme="majorHAnsi" w:eastAsiaTheme="majorEastAsia" w:hAnsiTheme="majorHAnsi" w:cstheme="majorBidi"/>
-      <w:i/>
-      <w:iCs/>
-      <w:color w:val="404040" w:themeColor="text1" w:themeTint="BF"/>
-      <w:sz w:val="20"/>
-      <w:szCs w:val="20"/>
-    </w:rPr>
-  </w:style>
-  <w:style w:type="character" w:default="1" w:styleId="Absatz-Standardschriftart">
-    <w:name w:val="Default Paragraph Font"/>
-    <w:uiPriority w:val="1"/>
-    <w:semiHidden/>
-    <w:unhideWhenUsed/>
-  </w:style>
-  <w:style w:type="table" w:default="1" w:styleId="NormaleTabelle">
-    <w:name w:val="Normal Table"/>
-    <w:uiPriority w:val="99"/>
-    <w:semiHidden/>
-    <w:unhideWhenUsed/>
-    <w:tblPr>
-      <w:tblInd w:w="0" w:type="dxa"/>
-      <w:tblCellMar>
-        <w:top w:w="0" w:type="dxa"/>
-        <w:left w:w="108" w:type="dxa"/>
-        <w:bottom w:w="0" w:type="dxa"/>
-        <w:right w:w="108" w:type="dxa"/>
-      </w:tblCellMar>
-    </w:tblPr>
-  </w:style>
-  <w:style w:type="numbering" w:default="1" w:styleId="KeineListe">
-    <w:name w:val="No List"/>
-    <w:uiPriority w:val="99"/>
-    <w:semiHidden/>
-    <w:unhideWhenUsed/>
-  </w:style>
-  <w:style w:type="paragraph" w:styleId="Kopfzeile">
-    <w:name w:val="header"/>
-    <w:basedOn w:val="Standard"/>
-    <w:link w:val="KopfzeileZchn"/>
-    <w:unhideWhenUsed/>
-    <w:rsid w:val="00A70844"/>
-    <w:pPr>
-      <w:tabs>
-        <w:tab w:val="center" w:pos="4536"/>
-        <w:tab w:val="right" w:pos="9072"/>
-      </w:tabs>
-      <w:spacing w:after="0" w:line="240" w:lineRule="auto"/>
-    </w:pPr>
-  </w:style>
-  <w:style w:type="character" w:customStyle="1" w:styleId="KopfzeileZchn">
-    <w:name w:val="Kopfzeile Zchn"/>
-    <w:basedOn w:val="Absatz-Standardschriftart"/>
-    <w:link w:val="Kopfzeile"/>
-    <w:uiPriority w:val="99"/>
-    <w:rsid w:val="00A70844"/>
-  </w:style>
-  <w:style w:type="paragraph" w:styleId="Fuzeile">
-    <w:name w:val="footer"/>
-    <w:basedOn w:val="Standard"/>
-    <w:link w:val="FuzeileZchn"/>
-    <w:uiPriority w:val="99"/>
-    <w:unhideWhenUsed/>
-    <w:rsid w:val="00A70844"/>
-    <w:pPr>
-      <w:tabs>
-        <w:tab w:val="center" w:pos="4536"/>
-        <w:tab w:val="right" w:pos="9072"/>
-      </w:tabs>
-      <w:spacing w:after="0" w:line="240" w:lineRule="auto"/>
-    </w:pPr>
-  </w:style>
-  <w:style w:type="character" w:customStyle="1" w:styleId="FuzeileZchn">
-    <w:name w:val="Fußzeile Zchn"/>
-    <w:basedOn w:val="Absatz-Standardschriftart"/>
-    <w:link w:val="Fuzeile"/>
-    <w:uiPriority w:val="99"/>
-    <w:rsid w:val="00A70844"/>
-  </w:style>
-  <w:style w:type="paragraph" w:styleId="Sprechblasentext">
-    <w:name w:val="Balloon Text"/>
-    <w:basedOn w:val="Standard"/>
-    <w:link w:val="SprechblasentextZchn"/>
-    <w:uiPriority w:val="99"/>
-    <w:semiHidden/>
-    <w:unhideWhenUsed/>
-    <w:rsid w:val="002456E2"/>
-    <w:pPr>
-      <w:spacing w:after="0" w:line="240" w:lineRule="auto"/>
-    </w:pPr>
-    <w:rPr>
-      <w:rFonts w:ascii="Tahoma" w:hAnsi="Tahoma" w:cs="Tahoma"/>
-      <w:sz w:val="16"/>
-      <w:szCs w:val="16"/>
-    </w:rPr>
-  </w:style>
-  <w:style w:type="character" w:customStyle="1" w:styleId="SprechblasentextZchn">
-    <w:name w:val="Sprechblasentext Zchn"/>
-    <w:basedOn w:val="Absatz-Standardschriftart"/>
-    <w:link w:val="Sprechblasentext"/>
-    <w:uiPriority w:val="99"/>
-    <w:semiHidden/>
-    <w:rsid w:val="002456E2"/>
-    <w:rPr>
-      <w:rFonts w:ascii="Tahoma" w:hAnsi="Tahoma" w:cs="Tahoma"/>
-      <w:sz w:val="16"/>
-      <w:szCs w:val="16"/>
-    </w:rPr>
-  </w:style>
-  <w:style w:type="character" w:customStyle="1" w:styleId="berschrift5Zchn">
-    <w:name w:val="Überschrift 5 Zchn"/>
-    <w:basedOn w:val="Absatz-Standardschriftart"/>
-    <w:link w:val="berschrift5"/>
-    <w:uiPriority w:val="9"/>
-    <w:semiHidden/>
-    <w:rsid w:val="0098569A"/>
-    <w:rPr>
-      <w:rFonts w:asciiTheme="majorHAnsi" w:eastAsiaTheme="majorEastAsia" w:hAnsiTheme="majorHAnsi" w:cstheme="majorBidi"/>
-      <w:color w:val="243F60" w:themeColor="accent1" w:themeShade="7F"/>
-    </w:rPr>
-  </w:style>
-  <w:style w:type="character" w:customStyle="1" w:styleId="berschrift1Zchn">
-    <w:name w:val="Überschrift 1 Zchn"/>
-    <w:basedOn w:val="Absatz-Standardschriftart"/>
-    <w:link w:val="berschrift1"/>
-    <w:uiPriority w:val="9"/>
-    <w:rsid w:val="00364ACE"/>
-    <w:rPr>
-      <w:rFonts w:ascii="HelveticaNeue LT 45 Light" w:eastAsiaTheme="majorEastAsia" w:hAnsi="HelveticaNeue LT 45 Light" w:cstheme="majorBidi"/>
-      <w:b/>
-      <w:bCs/>
-      <w:sz w:val="48"/>
-      <w:szCs w:val="28"/>
-    </w:rPr>
-  </w:style>
-  <w:style w:type="character" w:customStyle="1" w:styleId="berschrift2Zchn">
-    <w:name w:val="Überschrift 2 Zchn"/>
-    <w:basedOn w:val="Absatz-Standardschriftart"/>
-    <w:link w:val="berschrift2"/>
-    <w:uiPriority w:val="9"/>
-    <w:rsid w:val="00364ACE"/>
-    <w:rPr>
-      <w:rFonts w:ascii="HelveticaNeue LT 45 Light" w:eastAsiaTheme="majorEastAsia" w:hAnsi="HelveticaNeue LT 45 Light" w:cstheme="majorBidi"/>
-      <w:b/>
-      <w:sz w:val="36"/>
-      <w:szCs w:val="26"/>
-    </w:rPr>
-  </w:style>
-  <w:style w:type="character" w:customStyle="1" w:styleId="berschrift3Zchn">
-    <w:name w:val="Überschrift 3 Zchn"/>
-    <w:basedOn w:val="Absatz-Standardschriftart"/>
-    <w:link w:val="berschrift3"/>
-    <w:uiPriority w:val="9"/>
-    <w:rsid w:val="00364ACE"/>
-    <w:rPr>
-      <w:rFonts w:ascii="HelveticaNeue LT 45 Light" w:eastAsiaTheme="majorEastAsia" w:hAnsi="HelveticaNeue LT 45 Light" w:cstheme="majorBidi"/>
-      <w:b/>
-      <w:bCs/>
-      <w:sz w:val="24"/>
-      <w:szCs w:val="26"/>
-    </w:rPr>
-  </w:style>
-  <w:style w:type="character" w:customStyle="1" w:styleId="berschrift4Zchn">
-    <w:name w:val="Überschrift 4 Zchn"/>
-    <w:basedOn w:val="Absatz-Standardschriftart"/>
-    <w:link w:val="berschrift4"/>
-    <w:uiPriority w:val="9"/>
-    <w:rsid w:val="00910194"/>
-    <w:rPr>
-      <w:rFonts w:ascii="HelveticaNeue LT 45 Light" w:eastAsiaTheme="majorEastAsia" w:hAnsi="HelveticaNeue LT 45 Light" w:cstheme="majorBidi"/>
-      <w:i/>
-      <w:iCs/>
-      <w:szCs w:val="26"/>
-    </w:rPr>
-  </w:style>
-  <w:style w:type="character" w:customStyle="1" w:styleId="berschrift6Zchn">
-    <w:name w:val="Überschrift 6 Zchn"/>
-    <w:basedOn w:val="Absatz-Standardschriftart"/>
-    <w:link w:val="berschrift6"/>
-    <w:uiPriority w:val="9"/>
-    <w:semiHidden/>
-    <w:rsid w:val="0098569A"/>
-    <w:rPr>
-      <w:rFonts w:asciiTheme="majorHAnsi" w:eastAsiaTheme="majorEastAsia" w:hAnsiTheme="majorHAnsi" w:cstheme="majorBidi"/>
-      <w:i/>
-      <w:iCs/>
-      <w:color w:val="243F60" w:themeColor="accent1" w:themeShade="7F"/>
-    </w:rPr>
-  </w:style>
-  <w:style w:type="character" w:customStyle="1" w:styleId="berschrift7Zchn">
-    <w:name w:val="Überschrift 7 Zchn"/>
-    <w:basedOn w:val="Absatz-Standardschriftart"/>
-    <w:link w:val="berschrift7"/>
-    <w:uiPriority w:val="9"/>
-    <w:semiHidden/>
-    <w:rsid w:val="0098569A"/>
-    <w:rPr>
-      <w:rFonts w:asciiTheme="majorHAnsi" w:eastAsiaTheme="majorEastAsia" w:hAnsiTheme="majorHAnsi" w:cstheme="majorBidi"/>
-      <w:i/>
-      <w:iCs/>
-      <w:color w:val="404040" w:themeColor="text1" w:themeTint="BF"/>
-    </w:rPr>
-  </w:style>
-  <w:style w:type="character" w:customStyle="1" w:styleId="berschrift8Zchn">
-    <w:name w:val="Überschrift 8 Zchn"/>
-    <w:basedOn w:val="Absatz-Standardschriftart"/>
-    <w:link w:val="berschrift8"/>
-    <w:uiPriority w:val="9"/>
-    <w:semiHidden/>
-    <w:rsid w:val="0098569A"/>
-    <w:rPr>
-      <w:rFonts w:asciiTheme="majorHAnsi" w:eastAsiaTheme="majorEastAsia" w:hAnsiTheme="majorHAnsi" w:cstheme="majorBidi"/>
-      <w:color w:val="404040" w:themeColor="text1" w:themeTint="BF"/>
-      <w:sz w:val="20"/>
-      <w:szCs w:val="20"/>
-    </w:rPr>
-  </w:style>
-  <w:style w:type="character" w:customStyle="1" w:styleId="berschrift9Zchn">
-    <w:name w:val="Überschrift 9 Zchn"/>
-    <w:basedOn w:val="Absatz-Standardschriftart"/>
-    <w:link w:val="berschrift9"/>
-    <w:uiPriority w:val="9"/>
-    <w:semiHidden/>
-    <w:rsid w:val="0098569A"/>
-    <w:rPr>
-      <w:rFonts w:asciiTheme="majorHAnsi" w:eastAsiaTheme="majorEastAsia" w:hAnsiTheme="majorHAnsi" w:cstheme="majorBidi"/>
-      <w:i/>
-      <w:iCs/>
-      <w:color w:val="404040" w:themeColor="text1" w:themeTint="BF"/>
-      <w:sz w:val="20"/>
-      <w:szCs w:val="20"/>
-    </w:rPr>
-  </w:style>
-  <w:style w:type="paragraph" w:styleId="Titel">
-    <w:name w:val="Title"/>
-    <w:basedOn w:val="Standard"/>
-    <w:next w:val="Untertitel"/>
-    <w:link w:val="TitelZchn"/>
-    <w:uiPriority w:val="10"/>
-    <w:qFormat/>
-    <w:rsid w:val="003F4247"/>
-    <w:pPr>
-      <w:spacing w:after="600"/>
-      <w:contextualSpacing/>
-      <w:jc w:val="center"/>
-    </w:pPr>
-    <w:rPr>
-      <w:rFonts w:eastAsiaTheme="majorEastAsia" w:cstheme="majorBidi"/>
-      <w:b/>
-      <w:spacing w:val="5"/>
-      <w:kern w:val="28"/>
-      <w:sz w:val="72"/>
-      <w:szCs w:val="52"/>
-    </w:rPr>
-  </w:style>
-  <w:style w:type="character" w:customStyle="1" w:styleId="TitelZchn">
-    <w:name w:val="Titel Zchn"/>
-    <w:basedOn w:val="Absatz-Standardschriftart"/>
-    <w:link w:val="Titel"/>
-    <w:uiPriority w:val="10"/>
-    <w:rsid w:val="003F4247"/>
-    <w:rPr>
-      <w:rFonts w:ascii="HelveticaNeue LT 45 Light" w:eastAsiaTheme="majorEastAsia" w:hAnsi="HelveticaNeue LT 45 Light" w:cstheme="majorBidi"/>
-      <w:b/>
-      <w:spacing w:val="5"/>
-      <w:kern w:val="28"/>
-      <w:sz w:val="72"/>
-      <w:szCs w:val="52"/>
-    </w:rPr>
-  </w:style>
-  <w:style w:type="paragraph" w:styleId="Verzeichnis1">
-    <w:name w:val="toc 1"/>
-    <w:basedOn w:val="Standard"/>
-    <w:next w:val="Standard"/>
-    <w:autoRedefine/>
-    <w:uiPriority w:val="39"/>
-    <w:unhideWhenUsed/>
-    <w:rsid w:val="00364ACE"/>
-    <w:pPr>
-      <w:tabs>
-        <w:tab w:val="right" w:leader="dot" w:pos="9346"/>
-      </w:tabs>
-      <w:spacing w:before="240" w:after="0"/>
-      <w:ind w:left="709" w:hanging="709"/>
-    </w:pPr>
-    <w:rPr>
-      <w:b/>
-      <w:sz w:val="26"/>
-    </w:rPr>
-  </w:style>
-  <w:style w:type="paragraph" w:styleId="Verzeichnis2">
-    <w:name w:val="toc 2"/>
-    <w:basedOn w:val="Standard"/>
-    <w:next w:val="Standard"/>
-    <w:autoRedefine/>
-    <w:uiPriority w:val="39"/>
-    <w:unhideWhenUsed/>
-    <w:rsid w:val="00291507"/>
-    <w:pPr>
-      <w:tabs>
-        <w:tab w:val="left" w:pos="1134"/>
-        <w:tab w:val="right" w:leader="dot" w:pos="9346"/>
-      </w:tabs>
-      <w:spacing w:before="120" w:after="0"/>
-      <w:ind w:left="1304" w:hanging="567"/>
-    </w:pPr>
-    <w:rPr>
-      <w:sz w:val="24"/>
-    </w:rPr>
-  </w:style>
-  <w:style w:type="paragraph" w:styleId="Inhaltsverzeichnisberschrift">
-    <w:name w:val="TOC Heading"/>
-    <w:basedOn w:val="berschrift1"/>
-    <w:next w:val="Standard"/>
-    <w:uiPriority w:val="39"/>
-    <w:semiHidden/>
-    <w:unhideWhenUsed/>
-    <w:qFormat/>
-    <w:rsid w:val="0098569A"/>
-    <w:pPr>
-      <w:pageBreakBefore w:val="0"/>
-      <w:numPr>
-        <w:numId w:val="0"/>
-      </w:numPr>
-      <w:spacing w:after="0"/>
-      <w:outlineLvl w:val="9"/>
-    </w:pPr>
-    <w:rPr>
-      <w:rFonts w:asciiTheme="majorHAnsi" w:hAnsiTheme="majorHAnsi"/>
-      <w:color w:val="365F91" w:themeColor="accent1" w:themeShade="BF"/>
-      <w:sz w:val="28"/>
-      <w:lang w:eastAsia="de-CH"/>
-    </w:rPr>
-  </w:style>
-  <w:style w:type="paragraph" w:styleId="Zitat">
-    <w:name w:val="Quote"/>
-    <w:basedOn w:val="Standard"/>
-    <w:next w:val="Standard"/>
-    <w:link w:val="ZitatZchn"/>
-    <w:uiPriority w:val="29"/>
-    <w:qFormat/>
-    <w:rsid w:val="00910194"/>
-    <w:pPr>
-      <w:spacing w:before="120"/>
-    </w:pPr>
-    <w:rPr>
-      <w:i/>
-      <w:iCs/>
-    </w:rPr>
-  </w:style>
-  <w:style w:type="paragraph" w:styleId="Untertitel">
-    <w:name w:val="Subtitle"/>
-    <w:basedOn w:val="Standard"/>
-    <w:next w:val="Standard"/>
-    <w:link w:val="UntertitelZchn"/>
-    <w:uiPriority w:val="11"/>
-    <w:qFormat/>
-    <w:rsid w:val="009D15F5"/>
-    <w:pPr>
-      <w:numPr>
-        <w:ilvl w:val="1"/>
-      </w:numPr>
-    </w:pPr>
-    <w:rPr>
-      <w:rFonts w:eastAsiaTheme="majorEastAsia" w:cstheme="majorBidi"/>
-      <w:b/>
-      <w:iCs/>
-      <w:spacing w:val="15"/>
-      <w:sz w:val="24"/>
-      <w:szCs w:val="24"/>
-    </w:rPr>
-  </w:style>
-  <w:style w:type="character" w:customStyle="1" w:styleId="UntertitelZchn">
-    <w:name w:val="Untertitel Zchn"/>
-    <w:basedOn w:val="Absatz-Standardschriftart"/>
-    <w:link w:val="Untertitel"/>
-    <w:uiPriority w:val="11"/>
-    <w:rsid w:val="009D15F5"/>
-    <w:rPr>
-      <w:rFonts w:ascii="HelveticaNeue LT 45 Light" w:eastAsiaTheme="majorEastAsia" w:hAnsi="HelveticaNeue LT 45 Light" w:cstheme="majorBidi"/>
-      <w:b/>
-      <w:iCs/>
-      <w:spacing w:val="15"/>
-      <w:sz w:val="24"/>
-      <w:szCs w:val="24"/>
-    </w:rPr>
-  </w:style>
-  <w:style w:type="character" w:customStyle="1" w:styleId="ZitatZchn">
-    <w:name w:val="Zitat Zchn"/>
-    <w:basedOn w:val="Absatz-Standardschriftart"/>
-    <w:link w:val="Zitat"/>
-    <w:uiPriority w:val="29"/>
-    <w:rsid w:val="00910194"/>
-    <w:rPr>
-      <w:rFonts w:ascii="Arial" w:hAnsi="Arial"/>
-      <w:i/>
-      <w:iCs/>
-    </w:rPr>
-  </w:style>
-  <w:style w:type="paragraph" w:styleId="Verzeichnis3">
-    <w:name w:val="toc 3"/>
-    <w:basedOn w:val="Standard"/>
-    <w:next w:val="Standard"/>
-    <w:autoRedefine/>
-    <w:uiPriority w:val="39"/>
-    <w:unhideWhenUsed/>
-    <w:rsid w:val="00291507"/>
-    <w:pPr>
-      <w:spacing w:before="60" w:after="0"/>
-      <w:ind w:left="1758" w:hanging="624"/>
-    </w:pPr>
-    <w:rPr>
-      <w:i/>
-    </w:rPr>
-  </w:style>
-  <w:style w:type="character" w:styleId="Hyperlink">
-    <w:name w:val="Hyperlink"/>
-    <w:basedOn w:val="Absatz-Standardschriftart"/>
-    <w:uiPriority w:val="99"/>
-    <w:unhideWhenUsed/>
-    <w:rsid w:val="006760A6"/>
-    <w:rPr>
-      <w:color w:val="0000FF"/>
-      <w:u w:val="single"/>
-    </w:rPr>
-  </w:style>
-  <w:style w:type="character" w:styleId="BesuchterHyperlink">
-    <w:name w:val="FollowedHyperlink"/>
-    <w:basedOn w:val="Absatz-Standardschriftart"/>
-    <w:uiPriority w:val="99"/>
-    <w:semiHidden/>
-    <w:unhideWhenUsed/>
-    <w:rsid w:val="00F940C4"/>
-    <w:rPr>
-      <w:color w:val="800080" w:themeColor="followedHyperlink"/>
-      <w:u w:val="single"/>
-    </w:rPr>
-  </w:style>
-  <w:style w:type="character" w:customStyle="1" w:styleId="titel0">
-    <w:name w:val="titel"/>
-    <w:basedOn w:val="Absatz-Standardschriftart"/>
-    <w:rsid w:val="0072435B"/>
-  </w:style>
-  <w:style w:type="paragraph" w:styleId="Literaturverzeichnis">
-    <w:name w:val="Bibliography"/>
-    <w:basedOn w:val="Standard"/>
-    <w:uiPriority w:val="37"/>
-    <w:qFormat/>
-    <w:rsid w:val="00564F75"/>
-    <w:pPr>
-      <w:spacing w:line="276" w:lineRule="auto"/>
-      <w:ind w:left="709" w:hanging="709"/>
-      <w:jc w:val="left"/>
-    </w:pPr>
-  </w:style>
-  <w:style w:type="table" w:styleId="Tabellenraster">
-    <w:name w:val="Table Grid"/>
-    <w:basedOn w:val="NormaleTabelle"/>
-    <w:uiPriority w:val="59"/>
-    <w:rsid w:val="006928EF"/>
-    <w:pPr>
-      <w:spacing w:after="0" w:line="240" w:lineRule="auto"/>
-    </w:pPr>
-    <w:tblPr>
-      <w:tblInd w:w="0" w:type="dxa"/>
-      <w:tblBorders>
-        <w:top w:val="single" w:sz="4" w:space="0" w:color="auto"/>
-        <w:left w:val="single" w:sz="4" w:space="0" w:color="auto"/>
-        <w:bottom w:val="single" w:sz="4" w:space="0" w:color="auto"/>
-        <w:right w:val="single" w:sz="4" w:space="0" w:color="auto"/>
-        <w:insideH w:val="single" w:sz="4" w:space="0" w:color="auto"/>
-        <w:insideV w:val="single" w:sz="4" w:space="0" w:color="auto"/>
-      </w:tblBorders>
-      <w:tblCellMar>
-        <w:top w:w="0" w:type="dxa"/>
-        <w:left w:w="108" w:type="dxa"/>
-        <w:bottom w:w="0" w:type="dxa"/>
-        <w:right w:w="108" w:type="dxa"/>
-      </w:tblCellMar>
-    </w:tblPr>
-  </w:style>
-  <w:style w:type="paragraph" w:styleId="Listenabsatz">
-    <w:name w:val="List Paragraph"/>
-    <w:basedOn w:val="Standard"/>
-    <w:uiPriority w:val="34"/>
-    <w:rsid w:val="006928EF"/>
-    <w:pPr>
-      <w:ind w:left="720"/>
-      <w:contextualSpacing/>
-    </w:pPr>
-  </w:style>
-  <w:style w:type="numbering" w:customStyle="1" w:styleId="Formatvorlage1">
-    <w:name w:val="Formatvorlage1"/>
-    <w:uiPriority w:val="99"/>
-    <w:rsid w:val="00452C81"/>
-    <w:pPr>
-      <w:numPr>
-        <w:numId w:val="29"/>
-      </w:numPr>
-    </w:pPr>
-  </w:style>
-  <w:style w:type="numbering" w:customStyle="1" w:styleId="Formatvorlage2">
-    <w:name w:val="Formatvorlage2"/>
-    <w:uiPriority w:val="99"/>
-    <w:rsid w:val="00452C81"/>
-    <w:pPr>
-      <w:numPr>
-        <w:numId w:val="31"/>
-      </w:numPr>
-    </w:pPr>
-  </w:style>
-  <w:style w:type="character" w:customStyle="1" w:styleId="apple-converted-space">
-    <w:name w:val="apple-converted-space"/>
-    <w:basedOn w:val="Absatz-Standardschriftart"/>
-    <w:rsid w:val="00D652EB"/>
-  </w:style>
-  <w:style w:type="paragraph" w:styleId="Funotentext">
-    <w:name w:val="footnote text"/>
-    <w:basedOn w:val="Standard"/>
-    <w:link w:val="FunotentextZchn"/>
-    <w:uiPriority w:val="99"/>
-    <w:semiHidden/>
-    <w:unhideWhenUsed/>
-    <w:rsid w:val="001F5EF2"/>
-    <w:pPr>
-      <w:spacing w:after="0" w:line="240" w:lineRule="auto"/>
-    </w:pPr>
-    <w:rPr>
-      <w:sz w:val="20"/>
-      <w:szCs w:val="20"/>
-    </w:rPr>
-  </w:style>
-  <w:style w:type="character" w:customStyle="1" w:styleId="FunotentextZchn">
-    <w:name w:val="Fußnotentext Zchn"/>
-    <w:basedOn w:val="Absatz-Standardschriftart"/>
-    <w:link w:val="Funotentext"/>
-    <w:uiPriority w:val="99"/>
-    <w:semiHidden/>
-    <w:rsid w:val="001F5EF2"/>
-    <w:rPr>
-      <w:rFonts w:ascii="HelveticaNeue LT 45 Light" w:hAnsi="HelveticaNeue LT 45 Light"/>
-      <w:sz w:val="20"/>
-      <w:szCs w:val="20"/>
-    </w:rPr>
-  </w:style>
-  <w:style w:type="character" w:styleId="Funotenzeichen">
-    <w:name w:val="footnote reference"/>
-    <w:basedOn w:val="Absatz-Standardschriftart"/>
-    <w:uiPriority w:val="99"/>
-    <w:semiHidden/>
-    <w:unhideWhenUsed/>
-    <w:rsid w:val="001F5EF2"/>
-    <w:rPr>
-      <w:vertAlign w:val="superscript"/>
-    </w:rPr>
-  </w:style>
-  <w:style w:type="character" w:styleId="Kommentarzeichen">
-    <w:name w:val="annotation reference"/>
-    <w:basedOn w:val="Absatz-Standardschriftart"/>
-    <w:uiPriority w:val="99"/>
-    <w:semiHidden/>
-    <w:unhideWhenUsed/>
-    <w:rsid w:val="00685C87"/>
-    <w:rPr>
-      <w:sz w:val="16"/>
-      <w:szCs w:val="16"/>
-    </w:rPr>
-  </w:style>
-  <w:style w:type="paragraph" w:styleId="Kommentartext">
-    <w:name w:val="annotation text"/>
-    <w:basedOn w:val="Standard"/>
-    <w:link w:val="KommentartextZchn"/>
-    <w:uiPriority w:val="99"/>
-    <w:semiHidden/>
-    <w:unhideWhenUsed/>
-    <w:rsid w:val="00685C87"/>
-    <w:pPr>
-      <w:spacing w:line="240" w:lineRule="auto"/>
-    </w:pPr>
-    <w:rPr>
-      <w:sz w:val="20"/>
-      <w:szCs w:val="20"/>
-    </w:rPr>
-  </w:style>
-  <w:style w:type="character" w:customStyle="1" w:styleId="KommentartextZchn">
-    <w:name w:val="Kommentartext Zchn"/>
-    <w:basedOn w:val="Absatz-Standardschriftart"/>
-    <w:link w:val="Kommentartext"/>
-    <w:uiPriority w:val="99"/>
-    <w:semiHidden/>
-    <w:rsid w:val="00685C87"/>
-    <w:rPr>
-      <w:rFonts w:ascii="HelveticaNeue LT 45 Light" w:hAnsi="HelveticaNeue LT 45 Light"/>
-      <w:sz w:val="20"/>
-      <w:szCs w:val="20"/>
-    </w:rPr>
-  </w:style>
-  <w:style w:type="paragraph" w:styleId="Kommentarthema">
-    <w:name w:val="annotation subject"/>
-    <w:basedOn w:val="Kommentartext"/>
-    <w:next w:val="Kommentartext"/>
-    <w:link w:val="KommentarthemaZchn"/>
-    <w:uiPriority w:val="99"/>
-    <w:semiHidden/>
-    <w:unhideWhenUsed/>
-    <w:rsid w:val="00685C87"/>
-    <w:rPr>
-      <w:b/>
-      <w:bCs/>
-    </w:rPr>
-  </w:style>
-  <w:style w:type="character" w:customStyle="1" w:styleId="KommentarthemaZchn">
-    <w:name w:val="Kommentarthema Zchn"/>
-    <w:basedOn w:val="KommentartextZchn"/>
-    <w:link w:val="Kommentarthema"/>
-    <w:uiPriority w:val="99"/>
-    <w:semiHidden/>
-    <w:rsid w:val="00685C87"/>
-    <w:rPr>
-      <w:rFonts w:ascii="HelveticaNeue LT 45 Light" w:hAnsi="HelveticaNeue LT 45 Light"/>
-      <w:b/>
-      <w:bCs/>
-      <w:sz w:val="20"/>
-      <w:szCs w:val="20"/>
-    </w:rPr>
-  </w:style>
-  <w:style w:type="character" w:customStyle="1" w:styleId="st">
-    <w:name w:val="st"/>
-    <w:basedOn w:val="Absatz-Standardschriftart"/>
-    <w:rsid w:val="00180DD1"/>
-  </w:style>
-  <w:style w:type="character" w:styleId="Hervorhebung">
-    <w:name w:val="Emphasis"/>
-    <w:basedOn w:val="Absatz-Standardschriftart"/>
-    <w:uiPriority w:val="20"/>
-    <w:qFormat/>
-    <w:rsid w:val="00180DD1"/>
-    <w:rPr>
-      <w:i/>
-      <w:iCs/>
-    </w:rPr>
-  </w:style>
-  <w:style w:type="paragraph" w:styleId="berarbeitung">
-    <w:name w:val="Revision"/>
-    <w:hidden/>
-    <w:uiPriority w:val="99"/>
-    <w:semiHidden/>
-    <w:rsid w:val="00871799"/>
-    <w:pPr>
-      <w:spacing w:after="0" w:line="240" w:lineRule="auto"/>
-    </w:pPr>
-    <w:rPr>
-      <w:rFonts w:ascii="HelveticaNeue LT 45 Light" w:hAnsi="HelveticaNeue LT 45 Light"/>
-    </w:rPr>
-  </w:style>
-</w:styles>
-</file>
-
 <file path=word/theme/theme1.xml><?xml version="1.0" encoding="utf-8"?>
 <a:theme xmlns:a="http://schemas.openxmlformats.org/drawingml/2006/main" name="Larissa-Design">
   <a:themeElements>
@@ -6651,7 +6611,7 @@
 </file>
 
 <file path=customXml/itemProps1.xml><?xml version="1.0" encoding="utf-8"?>
-<ds:datastoreItem xmlns:ds="http://schemas.openxmlformats.org/officeDocument/2006/customXml" ds:itemID="{C39BA628-290A-479E-AD91-673621CC6065}">
+<ds:datastoreItem xmlns:ds="http://schemas.openxmlformats.org/officeDocument/2006/customXml" ds:itemID="{FD1E76E1-F6F7-4C94-BC4E-4F01FC5141B6}">
   <ds:schemaRefs>
     <ds:schemaRef ds:uri="http://schemas.openxmlformats.org/officeDocument/2006/bibliography"/>
   </ds:schemaRefs>
@@ -6659,7 +6619,7 @@
 </file>
 
 <file path=customXml/itemProps2.xml><?xml version="1.0" encoding="utf-8"?>
-<ds:datastoreItem xmlns:ds="http://schemas.openxmlformats.org/officeDocument/2006/customXml" ds:itemID="{FD1E76E1-F6F7-4C94-BC4E-4F01FC5141B6}">
+<ds:datastoreItem xmlns:ds="http://schemas.openxmlformats.org/officeDocument/2006/customXml" ds:itemID="{4EFDB8F3-2FF8-40F3-ABD4-A0904A0323FE}">
   <ds:schemaRefs>
     <ds:schemaRef ds:uri="http://schemas.openxmlformats.org/officeDocument/2006/bibliography"/>
   </ds:schemaRefs>
@@ -6667,7 +6627,7 @@
 </file>
 
 <file path=customXml/itemProps3.xml><?xml version="1.0" encoding="utf-8"?>
-<ds:datastoreItem xmlns:ds="http://schemas.openxmlformats.org/officeDocument/2006/customXml" ds:itemID="{C49300D3-EF00-4958-B190-43DD892B2DDD}">
+<ds:datastoreItem xmlns:ds="http://schemas.openxmlformats.org/officeDocument/2006/customXml" ds:itemID="{149BFAB9-9BFE-4B3B-8C01-4FC0CDE43F67}">
   <ds:schemaRefs>
     <ds:schemaRef ds:uri="http://schemas.openxmlformats.org/officeDocument/2006/bibliography"/>
   </ds:schemaRefs>
@@ -6675,7 +6635,7 @@
 </file>
 
 <file path=customXml/itemProps4.xml><?xml version="1.0" encoding="utf-8"?>
-<ds:datastoreItem xmlns:ds="http://schemas.openxmlformats.org/officeDocument/2006/customXml" ds:itemID="{84A034BF-8EB8-46CB-B997-40453254BA2B}">
+<ds:datastoreItem xmlns:ds="http://schemas.openxmlformats.org/officeDocument/2006/customXml" ds:itemID="{78DD1FF3-25CE-4251-9D31-439381F4FEA4}">
   <ds:schemaRefs>
     <ds:schemaRef ds:uri="http://schemas.openxmlformats.org/officeDocument/2006/bibliography"/>
   </ds:schemaRefs>
@@ -6683,7 +6643,7 @@
 </file>
 
 <file path=customXml/itemProps5.xml><?xml version="1.0" encoding="utf-8"?>
-<ds:datastoreItem xmlns:ds="http://schemas.openxmlformats.org/officeDocument/2006/customXml" ds:itemID="{8E12D4CE-ECA5-4F7D-B796-B6CC78DF8BF4}">
+<ds:datastoreItem xmlns:ds="http://schemas.openxmlformats.org/officeDocument/2006/customXml" ds:itemID="{E14A6F7D-DCEF-40D4-8139-C4DE1DCB9F55}">
   <ds:schemaRefs>
     <ds:schemaRef ds:uri="http://schemas.openxmlformats.org/officeDocument/2006/bibliography"/>
   </ds:schemaRefs>
@@ -6691,7 +6651,7 @@
 </file>
 
 <file path=customXml/itemProps6.xml><?xml version="1.0" encoding="utf-8"?>
-<ds:datastoreItem xmlns:ds="http://schemas.openxmlformats.org/officeDocument/2006/customXml" ds:itemID="{873D0A8A-2373-440E-AD93-ED9C1B0697AF}">
+<ds:datastoreItem xmlns:ds="http://schemas.openxmlformats.org/officeDocument/2006/customXml" ds:itemID="{EB62C52C-726A-42D7-826F-A7E3F43C1BFB}">
   <ds:schemaRefs>
     <ds:schemaRef ds:uri="http://schemas.openxmlformats.org/officeDocument/2006/bibliography"/>
   </ds:schemaRefs>
@@ -6699,7 +6659,7 @@
 </file>
 
 <file path=customXml/itemProps7.xml><?xml version="1.0" encoding="utf-8"?>
-<ds:datastoreItem xmlns:ds="http://schemas.openxmlformats.org/officeDocument/2006/customXml" ds:itemID="{13F6DC01-2EA6-4C88-8150-F91BF7F308F0}">
+<ds:datastoreItem xmlns:ds="http://schemas.openxmlformats.org/officeDocument/2006/customXml" ds:itemID="{67810DC4-CE7E-47EF-8FE0-B31D388966BF}">
   <ds:schemaRefs>
     <ds:schemaRef ds:uri="http://schemas.openxmlformats.org/officeDocument/2006/bibliography"/>
   </ds:schemaRefs>
@@ -6707,7 +6667,7 @@
 </file>
 
 <file path=customXml/itemProps8.xml><?xml version="1.0" encoding="utf-8"?>
-<ds:datastoreItem xmlns:ds="http://schemas.openxmlformats.org/officeDocument/2006/customXml" ds:itemID="{36E25D35-3AF0-41F7-9018-A2C07C36AC90}">
+<ds:datastoreItem xmlns:ds="http://schemas.openxmlformats.org/officeDocument/2006/customXml" ds:itemID="{9E97989C-C2EF-49B7-8FCA-9AC07D14A4CC}">
   <ds:schemaRefs>
     <ds:schemaRef ds:uri="http://schemas.openxmlformats.org/officeDocument/2006/bibliography"/>
   </ds:schemaRefs>

</xml_diff>

<commit_message>
added flowcharts to doc, modul logic.c done in #11
</commit_message>
<xml_diff>
--- a/docs/Softwaredoku.docx
+++ b/docs/Softwaredoku.docx
@@ -19,25 +19,28 @@
       <w:pPr>
         <w:pStyle w:val="Titel"/>
         <w:jc w:val="left"/>
+        <w:rPr>
+          <w:sz w:val="66"/>
+        </w:rPr>
       </w:pPr>
       <w:r>
         <w:rPr>
           <w:rFonts w:ascii="HelveticaNeue LT 65 Medium" w:hAnsi="HelveticaNeue LT 65 Medium"/>
-          <w:sz w:val="56"/>
+          <w:sz w:val="50"/>
         </w:rPr>
         <w:t>Software</w:t>
       </w:r>
       <w:r>
         <w:rPr>
           <w:rFonts w:ascii="HelveticaNeue LT 65 Medium" w:hAnsi="HelveticaNeue LT 65 Medium"/>
-          <w:sz w:val="56"/>
+          <w:sz w:val="50"/>
         </w:rPr>
         <w:t xml:space="preserve">dokumentation </w:t>
       </w:r>
       <w:r>
         <w:rPr>
           <w:rFonts w:ascii="HelveticaNeue LT 65 Medium" w:hAnsi="HelveticaNeue LT 65 Medium"/>
-          <w:sz w:val="56"/>
+          <w:sz w:val="50"/>
         </w:rPr>
         <w:br/>
       </w:r>
@@ -45,7 +48,7 @@
       <w:r>
         <w:rPr>
           <w:rFonts w:ascii="HelveticaNeue LT 65 Medium" w:hAnsi="HelveticaNeue LT 65 Medium"/>
-          <w:sz w:val="56"/>
+          <w:sz w:val="50"/>
         </w:rPr>
         <w:t>LaserChess</w:t>
       </w:r>
@@ -53,14 +56,14 @@
       <w:r>
         <w:rPr>
           <w:rFonts w:ascii="HelveticaNeue LT 65 Medium" w:hAnsi="HelveticaNeue LT 65 Medium"/>
-          <w:sz w:val="56"/>
+          <w:sz w:val="50"/>
         </w:rPr>
         <w:t xml:space="preserve"> V2.0</w:t>
       </w:r>
       <w:r>
         <w:rPr>
           <w:rFonts w:ascii="HelveticaNeue LT 65 Medium" w:hAnsi="HelveticaNeue LT 65 Medium"/>
-          <w:sz w:val="56"/>
+          <w:sz w:val="50"/>
         </w:rPr>
         <w:t xml:space="preserve"> </w:t>
       </w:r>
@@ -123,13 +126,26 @@
     </w:p>
     <w:p>
       <w:r>
+        <w:t xml:space="preserve">Website: </w:t>
+      </w:r>
+      <w:hyperlink r:id="rId16" w:history="1">
+        <w:r>
+          <w:rPr>
+            <w:rStyle w:val="Hyperlink"/>
+          </w:rPr>
+          <w:t>http://stocyr.github.com/LaserChess/</w:t>
+        </w:r>
+      </w:hyperlink>
+    </w:p>
+    <w:p/>
+    <w:p>
+      <w:r>
         <w:t xml:space="preserve">Dozent: </w:t>
       </w:r>
       <w:r>
         <w:t>Ivo Oesch</w:t>
       </w:r>
     </w:p>
-    <w:p/>
     <w:p>
       <w:r>
         <w:t>Autoren:</w:t>
@@ -164,8 +180,8 @@
     <w:p>
       <w:pPr>
         <w:sectPr>
-          <w:headerReference w:type="default" r:id="rId16"/>
-          <w:headerReference w:type="first" r:id="rId17"/>
+          <w:headerReference w:type="default" r:id="rId17"/>
+          <w:headerReference w:type="first" r:id="rId18"/>
           <w:pgSz w:w="11906" w:h="16838"/>
           <w:pgMar w:top="1669" w:right="1133" w:bottom="1276" w:left="1417" w:header="708" w:footer="708" w:gutter="0"/>
           <w:cols w:space="708"/>
@@ -1054,8 +1070,8 @@
     <w:p>
       <w:pPr>
         <w:sectPr>
-          <w:headerReference w:type="even" r:id="rId18"/>
-          <w:headerReference w:type="first" r:id="rId19"/>
+          <w:headerReference w:type="even" r:id="rId19"/>
+          <w:headerReference w:type="first" r:id="rId20"/>
           <w:pgSz w:w="11906" w:h="16838"/>
           <w:pgMar w:top="1669" w:right="1133" w:bottom="1276" w:left="1417" w:header="708" w:footer="708" w:gutter="0"/>
           <w:pgNumType w:fmt="upperRoman" w:start="1"/>
@@ -1318,7 +1334,7 @@
       <w:r>
         <w:t xml:space="preserve"> jedes Files kann auf </w:t>
       </w:r>
-      <w:hyperlink r:id="rId20" w:history="1">
+      <w:hyperlink r:id="rId21" w:history="1">
         <w:r>
           <w:rPr>
             <w:rStyle w:val="Hyperlink"/>
@@ -1549,6 +1565,59 @@
       <w:bookmarkEnd w:id="6"/>
     </w:p>
     <w:p>
+      <w:r>
+        <w:rPr>
+          <w:noProof/>
+          <w:lang w:eastAsia="de-CH"/>
+        </w:rPr>
+        <w:drawing>
+          <wp:inline distT="0" distB="0" distL="0" distR="0">
+            <wp:extent cx="5934710" cy="1302385"/>
+            <wp:effectExtent l="19050" t="0" r="8890" b="0"/>
+            <wp:docPr id="8" name="Bild 1" descr="D:\Programming\C\LaserChess\docs\img\Flowcharts\Übersicht.png"/>
+            <wp:cNvGraphicFramePr>
+              <a:graphicFrameLocks xmlns:a="http://schemas.openxmlformats.org/drawingml/2006/main" noChangeAspect="1"/>
+            </wp:cNvGraphicFramePr>
+            <a:graphic xmlns:a="http://schemas.openxmlformats.org/drawingml/2006/main">
+              <a:graphicData uri="http://schemas.openxmlformats.org/drawingml/2006/picture">
+                <pic:pic xmlns:pic="http://schemas.openxmlformats.org/drawingml/2006/picture">
+                  <pic:nvPicPr>
+                    <pic:cNvPr id="0" name="Picture 1" descr="D:\Programming\C\LaserChess\docs\img\Flowcharts\Übersicht.png"/>
+                    <pic:cNvPicPr>
+                      <a:picLocks noChangeAspect="1" noChangeArrowheads="1"/>
+                    </pic:cNvPicPr>
+                  </pic:nvPicPr>
+                  <pic:blipFill>
+                    <a:blip r:embed="rId22" cstate="print"/>
+                    <a:srcRect/>
+                    <a:stretch>
+                      <a:fillRect/>
+                    </a:stretch>
+                  </pic:blipFill>
+                  <pic:spPr bwMode="auto">
+                    <a:xfrm>
+                      <a:off x="0" y="0"/>
+                      <a:ext cx="5934710" cy="1302385"/>
+                    </a:xfrm>
+                    <a:prstGeom prst="rect">
+                      <a:avLst/>
+                    </a:prstGeom>
+                    <a:noFill/>
+                    <a:ln w="9525">
+                      <a:noFill/>
+                      <a:miter lim="800000"/>
+                      <a:headEnd/>
+                      <a:tailEnd/>
+                    </a:ln>
+                  </pic:spPr>
+                </pic:pic>
+              </a:graphicData>
+            </a:graphic>
+          </wp:inline>
+        </w:drawing>
+      </w:r>
+    </w:p>
+    <w:p>
       <w:pPr>
         <w:pStyle w:val="berschrift2"/>
       </w:pPr>
@@ -1598,10 +1667,64 @@
       <w:proofErr w:type="spellEnd"/>
     </w:p>
     <w:p>
+      <w:r>
+        <w:rPr>
+          <w:noProof/>
+          <w:lang w:eastAsia="de-CH"/>
+        </w:rPr>
+        <w:drawing>
+          <wp:inline distT="0" distB="0" distL="0" distR="0">
+            <wp:extent cx="5249008" cy="2829320"/>
+            <wp:effectExtent l="19050" t="0" r="8792" b="0"/>
+            <wp:docPr id="12" name="Bild 2" descr="D:\Programming\C\LaserChess\docs\img\Flowcharts\Initialisieren.png"/>
+            <wp:cNvGraphicFramePr>
+              <a:graphicFrameLocks xmlns:a="http://schemas.openxmlformats.org/drawingml/2006/main" noChangeAspect="1"/>
+            </wp:cNvGraphicFramePr>
+            <a:graphic xmlns:a="http://schemas.openxmlformats.org/drawingml/2006/main">
+              <a:graphicData uri="http://schemas.openxmlformats.org/drawingml/2006/picture">
+                <pic:pic xmlns:pic="http://schemas.openxmlformats.org/drawingml/2006/picture">
+                  <pic:nvPicPr>
+                    <pic:cNvPr id="0" name="Picture 2" descr="D:\Programming\C\LaserChess\docs\img\Flowcharts\Initialisieren.png"/>
+                    <pic:cNvPicPr>
+                      <a:picLocks noChangeAspect="1" noChangeArrowheads="1"/>
+                    </pic:cNvPicPr>
+                  </pic:nvPicPr>
+                  <pic:blipFill>
+                    <a:blip r:embed="rId23" cstate="print"/>
+                    <a:srcRect/>
+                    <a:stretch>
+                      <a:fillRect/>
+                    </a:stretch>
+                  </pic:blipFill>
+                  <pic:spPr bwMode="auto">
+                    <a:xfrm>
+                      <a:off x="0" y="0"/>
+                      <a:ext cx="5249008" cy="2829320"/>
+                    </a:xfrm>
+                    <a:prstGeom prst="rect">
+                      <a:avLst/>
+                    </a:prstGeom>
+                    <a:noFill/>
+                    <a:ln w="9525">
+                      <a:noFill/>
+                      <a:miter lim="800000"/>
+                      <a:headEnd/>
+                      <a:tailEnd/>
+                    </a:ln>
+                  </pic:spPr>
+                </pic:pic>
+              </a:graphicData>
+            </a:graphic>
+          </wp:inline>
+        </w:drawing>
+      </w:r>
+    </w:p>
+    <w:p>
       <w:pPr>
         <w:pStyle w:val="berschrift3"/>
       </w:pPr>
       <w:r>
+        <w:lastRenderedPageBreak/>
         <w:t>Modul</w:t>
       </w:r>
       <w:r>
@@ -1614,6 +1737,59 @@
       <w:proofErr w:type="spellEnd"/>
     </w:p>
     <w:p>
+      <w:r>
+        <w:rPr>
+          <w:noProof/>
+          <w:lang w:eastAsia="de-CH"/>
+        </w:rPr>
+        <w:drawing>
+          <wp:inline distT="0" distB="0" distL="0" distR="0">
+            <wp:extent cx="5368087" cy="3138926"/>
+            <wp:effectExtent l="19050" t="0" r="4013" b="0"/>
+            <wp:docPr id="14" name="Bild 3" descr="D:\Programming\C\LaserChess\docs\img\Flowcharts\Spiel.png"/>
+            <wp:cNvGraphicFramePr>
+              <a:graphicFrameLocks xmlns:a="http://schemas.openxmlformats.org/drawingml/2006/main" noChangeAspect="1"/>
+            </wp:cNvGraphicFramePr>
+            <a:graphic xmlns:a="http://schemas.openxmlformats.org/drawingml/2006/main">
+              <a:graphicData uri="http://schemas.openxmlformats.org/drawingml/2006/picture">
+                <pic:pic xmlns:pic="http://schemas.openxmlformats.org/drawingml/2006/picture">
+                  <pic:nvPicPr>
+                    <pic:cNvPr id="0" name="Picture 3" descr="D:\Programming\C\LaserChess\docs\img\Flowcharts\Spiel.png"/>
+                    <pic:cNvPicPr>
+                      <a:picLocks noChangeAspect="1" noChangeArrowheads="1"/>
+                    </pic:cNvPicPr>
+                  </pic:nvPicPr>
+                  <pic:blipFill>
+                    <a:blip r:embed="rId24" cstate="print"/>
+                    <a:srcRect/>
+                    <a:stretch>
+                      <a:fillRect/>
+                    </a:stretch>
+                  </pic:blipFill>
+                  <pic:spPr bwMode="auto">
+                    <a:xfrm>
+                      <a:off x="0" y="0"/>
+                      <a:ext cx="5368087" cy="3138926"/>
+                    </a:xfrm>
+                    <a:prstGeom prst="rect">
+                      <a:avLst/>
+                    </a:prstGeom>
+                    <a:noFill/>
+                    <a:ln w="9525">
+                      <a:noFill/>
+                      <a:miter lim="800000"/>
+                      <a:headEnd/>
+                      <a:tailEnd/>
+                    </a:ln>
+                  </pic:spPr>
+                </pic:pic>
+              </a:graphicData>
+            </a:graphic>
+          </wp:inline>
+        </w:drawing>
+      </w:r>
+    </w:p>
+    <w:p>
       <w:pPr>
         <w:pStyle w:val="berschrift3"/>
         <w:rPr>
@@ -1625,6 +1801,7 @@
         <w:rPr>
           <w:lang w:val="fr-CH"/>
         </w:rPr>
+        <w:lastRenderedPageBreak/>
         <w:t>Modul</w:t>
       </w:r>
       <w:proofErr w:type="spellEnd"/>
@@ -1667,23 +1844,54 @@
       </w:pPr>
       <w:r>
         <w:rPr>
-          <w:lang w:val="fr-CH"/>
-        </w:rPr>
-        <w:t>&lt;</w:t>
-      </w:r>
-      <w:proofErr w:type="spellStart"/>
-      <w:r>
-        <w:rPr>
-          <w:lang w:val="fr-CH"/>
-        </w:rPr>
-        <w:t>Flussdiagramm</w:t>
-      </w:r>
-      <w:proofErr w:type="spellEnd"/>
-      <w:r>
-        <w:rPr>
-          <w:lang w:val="fr-CH"/>
-        </w:rPr>
-        <w:t>&gt;</w:t>
+          <w:noProof/>
+          <w:lang w:eastAsia="de-CH"/>
+        </w:rPr>
+        <w:drawing>
+          <wp:inline distT="0" distB="0" distL="0" distR="0">
+            <wp:extent cx="4465944" cy="5540514"/>
+            <wp:effectExtent l="19050" t="0" r="0" b="0"/>
+            <wp:docPr id="15" name="Bild 4" descr="D:\Programming\C\LaserChess\docs\img\Flowcharts\Laser.png"/>
+            <wp:cNvGraphicFramePr>
+              <a:graphicFrameLocks xmlns:a="http://schemas.openxmlformats.org/drawingml/2006/main" noChangeAspect="1"/>
+            </wp:cNvGraphicFramePr>
+            <a:graphic xmlns:a="http://schemas.openxmlformats.org/drawingml/2006/main">
+              <a:graphicData uri="http://schemas.openxmlformats.org/drawingml/2006/picture">
+                <pic:pic xmlns:pic="http://schemas.openxmlformats.org/drawingml/2006/picture">
+                  <pic:nvPicPr>
+                    <pic:cNvPr id="0" name="Picture 4" descr="D:\Programming\C\LaserChess\docs\img\Flowcharts\Laser.png"/>
+                    <pic:cNvPicPr>
+                      <a:picLocks noChangeAspect="1" noChangeArrowheads="1"/>
+                    </pic:cNvPicPr>
+                  </pic:nvPicPr>
+                  <pic:blipFill>
+                    <a:blip r:embed="rId25" cstate="print"/>
+                    <a:srcRect/>
+                    <a:stretch>
+                      <a:fillRect/>
+                    </a:stretch>
+                  </pic:blipFill>
+                  <pic:spPr bwMode="auto">
+                    <a:xfrm>
+                      <a:off x="0" y="0"/>
+                      <a:ext cx="4465944" cy="5540514"/>
+                    </a:xfrm>
+                    <a:prstGeom prst="rect">
+                      <a:avLst/>
+                    </a:prstGeom>
+                    <a:noFill/>
+                    <a:ln w="9525">
+                      <a:noFill/>
+                      <a:miter lim="800000"/>
+                      <a:headEnd/>
+                      <a:tailEnd/>
+                    </a:ln>
+                  </pic:spPr>
+                </pic:pic>
+              </a:graphicData>
+            </a:graphic>
+          </wp:inline>
+        </w:drawing>
       </w:r>
     </w:p>
     <w:p>
@@ -1745,7 +1953,7 @@
                     </pic:cNvPicPr>
                   </pic:nvPicPr>
                   <pic:blipFill>
-                    <a:blip r:embed="rId21" cstate="print"/>
+                    <a:blip r:embed="rId26" cstate="print"/>
                     <a:stretch>
                       <a:fillRect/>
                     </a:stretch>
@@ -1829,7 +2037,7 @@
                     </pic:cNvPicPr>
                   </pic:nvPicPr>
                   <pic:blipFill>
-                    <a:blip r:embed="rId22" cstate="print"/>
+                    <a:blip r:embed="rId27" cstate="print"/>
                     <a:srcRect/>
                     <a:stretch>
                       <a:fillRect/>
@@ -1918,7 +2126,7 @@
                     </pic:cNvPicPr>
                   </pic:nvPicPr>
                   <pic:blipFill>
-                    <a:blip r:embed="rId23" cstate="print"/>
+                    <a:blip r:embed="rId28" cstate="print"/>
                     <a:srcRect/>
                     <a:stretch>
                       <a:fillRect/>
@@ -2006,7 +2214,7 @@
                     </pic:cNvPicPr>
                   </pic:nvPicPr>
                   <pic:blipFill>
-                    <a:blip r:embed="rId24" cstate="print"/>
+                    <a:blip r:embed="rId29" cstate="print"/>
                     <a:srcRect/>
                     <a:stretch>
                       <a:fillRect/>
@@ -2094,7 +2302,7 @@
                     </pic:cNvPicPr>
                   </pic:nvPicPr>
                   <pic:blipFill>
-                    <a:blip r:embed="rId25" cstate="print"/>
+                    <a:blip r:embed="rId30" cstate="print"/>
                     <a:srcRect/>
                     <a:stretch>
                       <a:fillRect/>
@@ -2182,7 +2390,7 @@
                     </pic:cNvPicPr>
                   </pic:nvPicPr>
                   <pic:blipFill>
-                    <a:blip r:embed="rId26" cstate="print"/>
+                    <a:blip r:embed="rId31" cstate="print"/>
                     <a:srcRect/>
                     <a:stretch>
                       <a:fillRect/>
@@ -2270,7 +2478,7 @@
                     </pic:cNvPicPr>
                   </pic:nvPicPr>
                   <pic:blipFill>
-                    <a:blip r:embed="rId27" cstate="print"/>
+                    <a:blip r:embed="rId32" cstate="print"/>
                     <a:srcRect/>
                     <a:stretch>
                       <a:fillRect/>
@@ -2359,7 +2567,7 @@
                     </pic:cNvPicPr>
                   </pic:nvPicPr>
                   <pic:blipFill>
-                    <a:blip r:embed="rId28" cstate="print"/>
+                    <a:blip r:embed="rId33" cstate="print"/>
                     <a:srcRect/>
                     <a:stretch>
                       <a:fillRect/>
@@ -2544,8 +2752,8 @@
       </w:pPr>
     </w:p>
     <w:sectPr>
-      <w:headerReference w:type="even" r:id="rId29"/>
-      <w:headerReference w:type="default" r:id="rId30"/>
+      <w:headerReference w:type="even" r:id="rId34"/>
+      <w:headerReference w:type="default" r:id="rId35"/>
       <w:pgSz w:w="11906" w:h="16838"/>
       <w:pgMar w:top="1669" w:right="1133" w:bottom="1276" w:left="1417" w:header="708" w:footer="708" w:gutter="0"/>
       <w:pgNumType w:start="1" w:chapStyle="1"/>
@@ -6611,7 +6819,7 @@
 </file>
 
 <file path=customXml/itemProps1.xml><?xml version="1.0" encoding="utf-8"?>
-<ds:datastoreItem xmlns:ds="http://schemas.openxmlformats.org/officeDocument/2006/customXml" ds:itemID="{FD1E76E1-F6F7-4C94-BC4E-4F01FC5141B6}">
+<ds:datastoreItem xmlns:ds="http://schemas.openxmlformats.org/officeDocument/2006/customXml" ds:itemID="{3D0F183E-226B-48F6-88B8-1DAE9BEAE63A}">
   <ds:schemaRefs>
     <ds:schemaRef ds:uri="http://schemas.openxmlformats.org/officeDocument/2006/bibliography"/>
   </ds:schemaRefs>
@@ -6627,7 +6835,7 @@
 </file>
 
 <file path=customXml/itemProps3.xml><?xml version="1.0" encoding="utf-8"?>
-<ds:datastoreItem xmlns:ds="http://schemas.openxmlformats.org/officeDocument/2006/customXml" ds:itemID="{149BFAB9-9BFE-4B3B-8C01-4FC0CDE43F67}">
+<ds:datastoreItem xmlns:ds="http://schemas.openxmlformats.org/officeDocument/2006/customXml" ds:itemID="{67810DC4-CE7E-47EF-8FE0-B31D388966BF}">
   <ds:schemaRefs>
     <ds:schemaRef ds:uri="http://schemas.openxmlformats.org/officeDocument/2006/bibliography"/>
   </ds:schemaRefs>
@@ -6659,7 +6867,7 @@
 </file>
 
 <file path=customXml/itemProps7.xml><?xml version="1.0" encoding="utf-8"?>
-<ds:datastoreItem xmlns:ds="http://schemas.openxmlformats.org/officeDocument/2006/customXml" ds:itemID="{67810DC4-CE7E-47EF-8FE0-B31D388966BF}">
+<ds:datastoreItem xmlns:ds="http://schemas.openxmlformats.org/officeDocument/2006/customXml" ds:itemID="{6181B9BC-AF6B-4437-8A4B-2889DE9A116E}">
   <ds:schemaRefs>
     <ds:schemaRef ds:uri="http://schemas.openxmlformats.org/officeDocument/2006/bibliography"/>
   </ds:schemaRefs>
@@ -6667,7 +6875,7 @@
 </file>
 
 <file path=customXml/itemProps8.xml><?xml version="1.0" encoding="utf-8"?>
-<ds:datastoreItem xmlns:ds="http://schemas.openxmlformats.org/officeDocument/2006/customXml" ds:itemID="{9E97989C-C2EF-49B7-8FCA-9AC07D14A4CC}">
+<ds:datastoreItem xmlns:ds="http://schemas.openxmlformats.org/officeDocument/2006/customXml" ds:itemID="{D6BA92E4-F605-4E7E-8215-EA9FFA08BE00}">
   <ds:schemaRefs>
     <ds:schemaRef ds:uri="http://schemas.openxmlformats.org/officeDocument/2006/bibliography"/>
   </ds:schemaRefs>

</xml_diff>

<commit_message>
updated software doc with "blame" button picture
</commit_message>
<xml_diff>
--- a/docs/Softwaredoku.docx
+++ b/docs/Softwaredoku.docx
@@ -1354,7 +1354,56 @@
       </w:r>
       <w:proofErr w:type="spellEnd"/>
       <w:r>
-        <w:t xml:space="preserve"> oben rechts.</w:t>
+        <w:t xml:space="preserve"> oben rechts:</w:t>
+      </w:r>
+    </w:p>
+    <w:p>
+      <w:r>
+        <w:rPr>
+          <w:noProof/>
+          <w:lang w:eastAsia="de-CH"/>
+        </w:rPr>
+        <w:drawing>
+          <wp:inline distT="0" distB="0" distL="0" distR="0">
+            <wp:extent cx="5941060" cy="2404412"/>
+            <wp:effectExtent l="19050" t="0" r="2540" b="0"/>
+            <wp:docPr id="16" name="Bild 1" descr="D:\Programming\C\LaserChess\docs\img\Github_Blame.png"/>
+            <wp:cNvGraphicFramePr>
+              <a:graphicFrameLocks xmlns:a="http://schemas.openxmlformats.org/drawingml/2006/main" noChangeAspect="1"/>
+            </wp:cNvGraphicFramePr>
+            <a:graphic xmlns:a="http://schemas.openxmlformats.org/drawingml/2006/main">
+              <a:graphicData uri="http://schemas.openxmlformats.org/drawingml/2006/picture">
+                <pic:pic xmlns:pic="http://schemas.openxmlformats.org/drawingml/2006/picture">
+                  <pic:nvPicPr>
+                    <pic:cNvPr id="0" name="Picture 1" descr="D:\Programming\C\LaserChess\docs\img\Github_Blame.png"/>
+                    <pic:cNvPicPr>
+                      <a:picLocks noChangeAspect="1" noChangeArrowheads="1"/>
+                    </pic:cNvPicPr>
+                  </pic:nvPicPr>
+                  <pic:blipFill>
+                    <a:blip r:embed="rId22" cstate="print"/>
+                    <a:stretch>
+                      <a:fillRect/>
+                    </a:stretch>
+                  </pic:blipFill>
+                  <pic:spPr bwMode="auto">
+                    <a:xfrm>
+                      <a:off x="0" y="0"/>
+                      <a:ext cx="5941060" cy="2404412"/>
+                    </a:xfrm>
+                    <a:prstGeom prst="rect">
+                      <a:avLst/>
+                    </a:prstGeom>
+                    <a:noFill/>
+                    <a:ln>
+                      <a:noFill/>
+                    </a:ln>
+                  </pic:spPr>
+                </pic:pic>
+              </a:graphicData>
+            </a:graphic>
+          </wp:inline>
+        </w:drawing>
       </w:r>
     </w:p>
     <w:p>
@@ -1365,18 +1414,36 @@
         <w:t>a</w:t>
       </w:r>
       <w:r>
-        <w:t>men und Funktion der Argumente, eine Beschreibung des Rückgabewertes, und den Namen des Autors. Funktionen sollen klar definierte Au</w:t>
-      </w:r>
-      <w:r>
-        <w:t>f</w:t>
-      </w:r>
-      <w:r>
-        <w:t>gaben haben. Namen von Bezeichnern sollen Aussagekräftig sein, und die Funktion des entsprechenden Objektes erklären oder andeuten.</w:t>
-      </w:r>
-    </w:p>
-    <w:p>
-      <w:r>
-        <w:t xml:space="preserve">Modul- und Funktionsheader werden in englischer Sprache geschrieben. Kommentare im Code drin jedoch sind auf Deutsch verfasst und immer in der Art </w:t>
+        <w:t xml:space="preserve">men und Funktion der Argumente, eine </w:t>
+      </w:r>
+      <w:r>
+        <w:t>Beschreibung des Rückgabewertes</w:t>
+      </w:r>
+      <w:r>
+        <w:t xml:space="preserve"> und den Namen des Autors. Funktionen sollen klar definierte Aufg</w:t>
+      </w:r>
+      <w:r>
+        <w:t>a</w:t>
+      </w:r>
+      <w:r>
+        <w:t>ben haben. Namen von Bezeich</w:t>
+      </w:r>
+      <w:r>
+        <w:t>nern sollen Aussagekräftig sein,</w:t>
+      </w:r>
+      <w:r>
+        <w:t xml:space="preserve"> und die Funktion des entsprechenden Objektes erklären oder andeuten.</w:t>
+      </w:r>
+    </w:p>
+    <w:p>
+      <w:r>
+        <w:t xml:space="preserve">Modul- und Funktionsheader werden in englischer Sprache geschrieben. Kommentare im Code drin jedoch sind auf Deutsch verfasst und immer </w:t>
+      </w:r>
+      <w:r>
+        <w:t>von</w:t>
+      </w:r>
+      <w:r>
+        <w:t xml:space="preserve"> der Art </w:t>
       </w:r>
       <w:r>
         <w:rPr>
@@ -1385,7 +1452,7 @@
         <w:t>// &lt;Kommentar&gt;</w:t>
       </w:r>
       <w:r>
-        <w:t xml:space="preserve">, damit ganze Codeblöcke zu </w:t>
+        <w:t xml:space="preserve"> damit ganze Codeblöcke zu </w:t>
       </w:r>
       <w:proofErr w:type="spellStart"/>
       <w:r>
@@ -1407,6 +1474,7 @@
     </w:p>
     <w:p>
       <w:r>
+        <w:lastRenderedPageBreak/>
         <w:t>Makros (</w:t>
       </w:r>
       <w:r>
@@ -1441,9 +1509,15 @@
         <w:t>PI</w:t>
       </w:r>
       <w:r>
+        <w:rPr>
+          <w:rFonts w:ascii="Courier New" w:hAnsi="Courier New" w:cs="Courier New"/>
+        </w:rPr>
         <w:t xml:space="preserve">, </w:t>
       </w:r>
       <w:r>
+        <w:t xml:space="preserve"> </w:t>
+      </w:r>
+      <w:r>
         <w:rPr>
           <w:rFonts w:ascii="Courier New" w:hAnsi="Courier New" w:cs="Courier New"/>
         </w:rPr>
@@ -1467,35 +1541,35 @@
       <w:r>
         <w:t xml:space="preserve"> werden grundsätzlich </w:t>
       </w:r>
+      <w:r>
+        <w:t>kleingeschrieben</w:t>
+      </w:r>
+      <w:r>
+        <w:t xml:space="preserve">. Variablen werden grundsätzlich </w:t>
+      </w:r>
+      <w:r>
+        <w:t>kleingeschriebenen</w:t>
+      </w:r>
+      <w:r>
+        <w:t xml:space="preserve"> und nötigenfalls mit </w:t>
+      </w:r>
       <w:proofErr w:type="spellStart"/>
       <w:r>
-        <w:t>klein geschrieben</w:t>
+        <w:t>Underscore</w:t>
       </w:r>
       <w:proofErr w:type="spellEnd"/>
       <w:r>
-        <w:t xml:space="preserve">. Variablen werden grundsätzlich klein </w:t>
-      </w:r>
-      <w:proofErr w:type="spellStart"/>
-      <w:r>
-        <w:t>geschribenen</w:t>
-      </w:r>
-      <w:proofErr w:type="spellEnd"/>
-      <w:r>
-        <w:t xml:space="preserve"> und nötigenfalls mit </w:t>
-      </w:r>
-      <w:proofErr w:type="spellStart"/>
-      <w:r>
-        <w:t>Underscore</w:t>
-      </w:r>
-      <w:proofErr w:type="spellEnd"/>
-      <w:r>
-        <w:t xml:space="preserve"> "_" in Wörter aufgeteilt. Funktionen werden grundsätzlich klein </w:t>
-      </w:r>
-      <w:proofErr w:type="spellStart"/>
-      <w:r>
-        <w:t>geschribenen</w:t>
-      </w:r>
-      <w:proofErr w:type="spellEnd"/>
+        <w:t xml:space="preserve"> "_" in Wörter aufgeteilt. Funktionen werden grundsätzlich </w:t>
+      </w:r>
+      <w:r>
+        <w:t>kleing</w:t>
+      </w:r>
+      <w:r>
+        <w:t>e</w:t>
+      </w:r>
+      <w:r>
+        <w:t>schriebenen</w:t>
+      </w:r>
       <w:r>
         <w:t xml:space="preserve"> und nötigenfalls mit </w:t>
       </w:r>
@@ -1564,17 +1638,63 @@
       </w:r>
       <w:bookmarkEnd w:id="6"/>
     </w:p>
-    <w:p>
-      <w:r>
-        <w:rPr>
-          <w:noProof/>
-          <w:lang w:eastAsia="de-CH"/>
-        </w:rPr>
+    <w:p/>
+    <w:p>
+      <w:pPr>
+        <w:pStyle w:val="berschrift2"/>
+      </w:pPr>
+      <w:bookmarkStart w:id="7" w:name="_Toc326657995"/>
+      <w:r>
+        <w:t>Detaildesign</w:t>
+      </w:r>
+      <w:bookmarkEnd w:id="7"/>
+    </w:p>
+    <w:p>
+      <w:pPr>
+        <w:pStyle w:val="berschrift2"/>
+      </w:pPr>
+      <w:bookmarkStart w:id="8" w:name="_Toc326657996"/>
+      <w:r>
+        <w:t>Modulbeschreibungen</w:t>
+      </w:r>
+      <w:bookmarkEnd w:id="8"/>
+    </w:p>
+    <w:p>
+      <w:pPr>
+        <w:pStyle w:val="berschrift2"/>
+      </w:pPr>
+      <w:proofErr w:type="spellStart"/>
+      <w:r>
+        <w:t>Struktogramme</w:t>
+      </w:r>
+      <w:proofErr w:type="spellEnd"/>
+      <w:r>
+        <w:t xml:space="preserve"> und Flussdiagramme</w:t>
+      </w:r>
+    </w:p>
+    <w:p>
+      <w:pPr>
+        <w:pStyle w:val="berschrift3"/>
+      </w:pPr>
+      <w:r>
+        <w:t>Modul</w:t>
+      </w:r>
+      <w:r>
+        <w:t xml:space="preserve"> </w:t>
+      </w:r>
+      <w:proofErr w:type="spellStart"/>
+      <w:r>
+        <w:t>LaserChess.c</w:t>
+      </w:r>
+      <w:proofErr w:type="spellEnd"/>
+    </w:p>
+    <w:p>
+      <w:r>
         <w:drawing>
           <wp:inline distT="0" distB="0" distL="0" distR="0">
             <wp:extent cx="5934710" cy="1302385"/>
             <wp:effectExtent l="19050" t="0" r="8890" b="0"/>
-            <wp:docPr id="8" name="Bild 1" descr="D:\Programming\C\LaserChess\docs\img\Flowcharts\Übersicht.png"/>
+            <wp:docPr id="17" name="Bild 1" descr="D:\Programming\C\LaserChess\docs\img\Flowcharts\Übersicht.png"/>
             <wp:cNvGraphicFramePr>
               <a:graphicFrameLocks xmlns:a="http://schemas.openxmlformats.org/drawingml/2006/main" noChangeAspect="1"/>
             </wp:cNvGraphicFramePr>
@@ -1588,7 +1708,7 @@
                     </pic:cNvPicPr>
                   </pic:nvPicPr>
                   <pic:blipFill>
-                    <a:blip r:embed="rId22" cstate="print"/>
+                    <a:blip r:embed="rId23" cstate="print"/>
                     <a:srcRect/>
                     <a:stretch>
                       <a:fillRect/>
@@ -1617,61 +1737,14 @@
         </w:drawing>
       </w:r>
     </w:p>
-    <w:p>
-      <w:pPr>
-        <w:pStyle w:val="berschrift2"/>
-      </w:pPr>
-      <w:bookmarkStart w:id="7" w:name="_Toc326657995"/>
-      <w:r>
-        <w:t>Detaildesign</w:t>
-      </w:r>
-      <w:bookmarkEnd w:id="7"/>
-    </w:p>
-    <w:p>
-      <w:pPr>
-        <w:pStyle w:val="berschrift2"/>
-      </w:pPr>
-      <w:bookmarkStart w:id="8" w:name="_Toc326657996"/>
-      <w:r>
-        <w:t>Modulbeschreibungen</w:t>
-      </w:r>
-      <w:bookmarkEnd w:id="8"/>
-    </w:p>
-    <w:p>
-      <w:pPr>
-        <w:pStyle w:val="berschrift2"/>
-      </w:pPr>
-      <w:proofErr w:type="spellStart"/>
-      <w:r>
-        <w:t>Struktogramme</w:t>
-      </w:r>
-      <w:proofErr w:type="spellEnd"/>
-      <w:r>
-        <w:t xml:space="preserve"> und Flussdiagramme</w:t>
-      </w:r>
-    </w:p>
-    <w:p>
-      <w:pPr>
-        <w:pStyle w:val="berschrift3"/>
-      </w:pPr>
-      <w:r>
-        <w:t>Modul</w:t>
-      </w:r>
-      <w:r>
-        <w:t xml:space="preserve"> </w:t>
-      </w:r>
-      <w:proofErr w:type="spellStart"/>
-      <w:r>
-        <w:t>LaserChess.c</w:t>
-      </w:r>
-      <w:proofErr w:type="spellEnd"/>
-    </w:p>
+    <w:p/>
     <w:p>
       <w:r>
         <w:rPr>
           <w:noProof/>
           <w:lang w:eastAsia="de-CH"/>
         </w:rPr>
+        <w:lastRenderedPageBreak/>
         <w:drawing>
           <wp:inline distT="0" distB="0" distL="0" distR="0">
             <wp:extent cx="5249008" cy="2829320"/>
@@ -1690,7 +1763,7 @@
                     </pic:cNvPicPr>
                   </pic:nvPicPr>
                   <pic:blipFill>
-                    <a:blip r:embed="rId23" cstate="print"/>
+                    <a:blip r:embed="rId24" cstate="print"/>
                     <a:srcRect/>
                     <a:stretch>
                       <a:fillRect/>
@@ -1724,7 +1797,6 @@
         <w:pStyle w:val="berschrift3"/>
       </w:pPr>
       <w:r>
-        <w:lastRenderedPageBreak/>
         <w:t>Modul</w:t>
       </w:r>
       <w:r>
@@ -1760,7 +1832,7 @@
                     </pic:cNvPicPr>
                   </pic:nvPicPr>
                   <pic:blipFill>
-                    <a:blip r:embed="rId24" cstate="print"/>
+                    <a:blip r:embed="rId25" cstate="print"/>
                     <a:srcRect/>
                     <a:stretch>
                       <a:fillRect/>
@@ -1865,7 +1937,7 @@
                     </pic:cNvPicPr>
                   </pic:nvPicPr>
                   <pic:blipFill>
-                    <a:blip r:embed="rId25" cstate="print"/>
+                    <a:blip r:embed="rId26" cstate="print"/>
                     <a:srcRect/>
                     <a:stretch>
                       <a:fillRect/>
@@ -1953,7 +2025,7 @@
                     </pic:cNvPicPr>
                   </pic:nvPicPr>
                   <pic:blipFill>
-                    <a:blip r:embed="rId26" cstate="print"/>
+                    <a:blip r:embed="rId27" cstate="print"/>
                     <a:stretch>
                       <a:fillRect/>
                     </a:stretch>
@@ -2037,7 +2109,7 @@
                     </pic:cNvPicPr>
                   </pic:nvPicPr>
                   <pic:blipFill>
-                    <a:blip r:embed="rId27" cstate="print"/>
+                    <a:blip r:embed="rId28" cstate="print"/>
                     <a:srcRect/>
                     <a:stretch>
                       <a:fillRect/>
@@ -2126,7 +2198,7 @@
                     </pic:cNvPicPr>
                   </pic:nvPicPr>
                   <pic:blipFill>
-                    <a:blip r:embed="rId28" cstate="print"/>
+                    <a:blip r:embed="rId29" cstate="print"/>
                     <a:srcRect/>
                     <a:stretch>
                       <a:fillRect/>
@@ -2214,7 +2286,7 @@
                     </pic:cNvPicPr>
                   </pic:nvPicPr>
                   <pic:blipFill>
-                    <a:blip r:embed="rId29" cstate="print"/>
+                    <a:blip r:embed="rId30" cstate="print"/>
                     <a:srcRect/>
                     <a:stretch>
                       <a:fillRect/>
@@ -2302,7 +2374,7 @@
                     </pic:cNvPicPr>
                   </pic:nvPicPr>
                   <pic:blipFill>
-                    <a:blip r:embed="rId30" cstate="print"/>
+                    <a:blip r:embed="rId31" cstate="print"/>
                     <a:srcRect/>
                     <a:stretch>
                       <a:fillRect/>
@@ -2390,7 +2462,7 @@
                     </pic:cNvPicPr>
                   </pic:nvPicPr>
                   <pic:blipFill>
-                    <a:blip r:embed="rId31" cstate="print"/>
+                    <a:blip r:embed="rId32" cstate="print"/>
                     <a:srcRect/>
                     <a:stretch>
                       <a:fillRect/>
@@ -2478,7 +2550,7 @@
                     </pic:cNvPicPr>
                   </pic:nvPicPr>
                   <pic:blipFill>
-                    <a:blip r:embed="rId32" cstate="print"/>
+                    <a:blip r:embed="rId33" cstate="print"/>
                     <a:srcRect/>
                     <a:stretch>
                       <a:fillRect/>
@@ -2567,7 +2639,7 @@
                     </pic:cNvPicPr>
                   </pic:nvPicPr>
                   <pic:blipFill>
-                    <a:blip r:embed="rId33" cstate="print"/>
+                    <a:blip r:embed="rId34" cstate="print"/>
                     <a:srcRect/>
                     <a:stretch>
                       <a:fillRect/>
@@ -2752,8 +2824,8 @@
       </w:pPr>
     </w:p>
     <w:sectPr>
-      <w:headerReference w:type="even" r:id="rId34"/>
-      <w:headerReference w:type="default" r:id="rId35"/>
+      <w:headerReference w:type="even" r:id="rId35"/>
+      <w:headerReference w:type="default" r:id="rId36"/>
       <w:pgSz w:w="11906" w:h="16838"/>
       <w:pgMar w:top="1669" w:right="1133" w:bottom="1276" w:left="1417" w:header="708" w:footer="708" w:gutter="0"/>
       <w:pgNumType w:start="1" w:chapStyle="1"/>
@@ -2907,7 +2979,7 @@
                   <a:blip r:embed="rId1">
                     <a:extLst>
                       <a:ext uri="{28A0092B-C50C-407E-A947-70E740481C1C}">
-                        <a14:useLocalDpi xmlns:a14="http://schemas.microsoft.com/office/drawing/2010/main" xmlns:wps="http://schemas.microsoft.com/office/word/2010/wordprocessingShape" xmlns:wpi="http://schemas.microsoft.com/office/word/2010/wordprocessingInk" xmlns:wpg="http://schemas.microsoft.com/office/word/2010/wordprocessingGroup" xmlns:w14="http://schemas.microsoft.com/office/word/2010/wordml" xmlns:w="http://schemas.openxmlformats.org/wordprocessingml/2006/main" xmlns:w10="urn:schemas-microsoft-com:office:word" xmlns:wp14="http://schemas.microsoft.com/office/word/2010/wordprocessingDrawing" xmlns:v="urn:schemas-microsoft-com:vml" xmlns:o="urn:schemas-microsoft-com:office:office" xmlns:mc="http://schemas.openxmlformats.org/markup-compatibility/2006" xmlns:wpc="http://schemas.microsoft.com/office/word/2010/wordprocessingCanvas" xmlns="" xmlns:arto="http://schemas.microsoft.com/office/word/2006/arto" val="0"/>
+                        <a14:useLocalDpi xmlns:arto="http://schemas.microsoft.com/office/word/2006/arto" xmlns="" xmlns:wpc="http://schemas.microsoft.com/office/word/2010/wordprocessingCanvas" xmlns:mc="http://schemas.openxmlformats.org/markup-compatibility/2006" xmlns:o="urn:schemas-microsoft-com:office:office" xmlns:v="urn:schemas-microsoft-com:vml" xmlns:wp14="http://schemas.microsoft.com/office/word/2010/wordprocessingDrawing" xmlns:w10="urn:schemas-microsoft-com:office:word" xmlns:w="http://schemas.openxmlformats.org/wordprocessingml/2006/main" xmlns:w14="http://schemas.microsoft.com/office/word/2010/wordml" xmlns:wpg="http://schemas.microsoft.com/office/word/2010/wordprocessingGroup" xmlns:wpi="http://schemas.microsoft.com/office/word/2010/wordprocessingInk" xmlns:wps="http://schemas.microsoft.com/office/word/2010/wordprocessingShape" xmlns:a14="http://schemas.microsoft.com/office/drawing/2010/main" val="0"/>
                       </a:ext>
                     </a:extLst>
                   </a:blip>
@@ -6819,7 +6891,7 @@
 </file>
 
 <file path=customXml/itemProps1.xml><?xml version="1.0" encoding="utf-8"?>
-<ds:datastoreItem xmlns:ds="http://schemas.openxmlformats.org/officeDocument/2006/customXml" ds:itemID="{3D0F183E-226B-48F6-88B8-1DAE9BEAE63A}">
+<ds:datastoreItem xmlns:ds="http://schemas.openxmlformats.org/officeDocument/2006/customXml" ds:itemID="{6181B9BC-AF6B-4437-8A4B-2889DE9A116E}">
   <ds:schemaRefs>
     <ds:schemaRef ds:uri="http://schemas.openxmlformats.org/officeDocument/2006/bibliography"/>
   </ds:schemaRefs>
@@ -6835,7 +6907,7 @@
 </file>
 
 <file path=customXml/itemProps3.xml><?xml version="1.0" encoding="utf-8"?>
-<ds:datastoreItem xmlns:ds="http://schemas.openxmlformats.org/officeDocument/2006/customXml" ds:itemID="{67810DC4-CE7E-47EF-8FE0-B31D388966BF}">
+<ds:datastoreItem xmlns:ds="http://schemas.openxmlformats.org/officeDocument/2006/customXml" ds:itemID="{3D0F183E-226B-48F6-88B8-1DAE9BEAE63A}">
   <ds:schemaRefs>
     <ds:schemaRef ds:uri="http://schemas.openxmlformats.org/officeDocument/2006/bibliography"/>
   </ds:schemaRefs>
@@ -6843,7 +6915,7 @@
 </file>
 
 <file path=customXml/itemProps4.xml><?xml version="1.0" encoding="utf-8"?>
-<ds:datastoreItem xmlns:ds="http://schemas.openxmlformats.org/officeDocument/2006/customXml" ds:itemID="{78DD1FF3-25CE-4251-9D31-439381F4FEA4}">
+<ds:datastoreItem xmlns:ds="http://schemas.openxmlformats.org/officeDocument/2006/customXml" ds:itemID="{EB62C52C-726A-42D7-826F-A7E3F43C1BFB}">
   <ds:schemaRefs>
     <ds:schemaRef ds:uri="http://schemas.openxmlformats.org/officeDocument/2006/bibliography"/>
   </ds:schemaRefs>
@@ -6859,7 +6931,7 @@
 </file>
 
 <file path=customXml/itemProps6.xml><?xml version="1.0" encoding="utf-8"?>
-<ds:datastoreItem xmlns:ds="http://schemas.openxmlformats.org/officeDocument/2006/customXml" ds:itemID="{EB62C52C-726A-42D7-826F-A7E3F43C1BFB}">
+<ds:datastoreItem xmlns:ds="http://schemas.openxmlformats.org/officeDocument/2006/customXml" ds:itemID="{78DD1FF3-25CE-4251-9D31-439381F4FEA4}">
   <ds:schemaRefs>
     <ds:schemaRef ds:uri="http://schemas.openxmlformats.org/officeDocument/2006/bibliography"/>
   </ds:schemaRefs>
@@ -6867,7 +6939,7 @@
 </file>
 
 <file path=customXml/itemProps7.xml><?xml version="1.0" encoding="utf-8"?>
-<ds:datastoreItem xmlns:ds="http://schemas.openxmlformats.org/officeDocument/2006/customXml" ds:itemID="{6181B9BC-AF6B-4437-8A4B-2889DE9A116E}">
+<ds:datastoreItem xmlns:ds="http://schemas.openxmlformats.org/officeDocument/2006/customXml" ds:itemID="{616B5847-01A1-48CF-B9B0-9D2083F618CC}">
   <ds:schemaRefs>
     <ds:schemaRef ds:uri="http://schemas.openxmlformats.org/officeDocument/2006/bibliography"/>
   </ds:schemaRefs>
@@ -6875,7 +6947,7 @@
 </file>
 
 <file path=customXml/itemProps8.xml><?xml version="1.0" encoding="utf-8"?>
-<ds:datastoreItem xmlns:ds="http://schemas.openxmlformats.org/officeDocument/2006/customXml" ds:itemID="{D6BA92E4-F605-4E7E-8215-EA9FFA08BE00}">
+<ds:datastoreItem xmlns:ds="http://schemas.openxmlformats.org/officeDocument/2006/customXml" ds:itemID="{CC009ACA-4104-46D2-9AE2-462BB7BB1CBC}">
   <ds:schemaRefs>
     <ds:schemaRef ds:uri="http://schemas.openxmlformats.org/officeDocument/2006/bibliography"/>
   </ds:schemaRefs>

</xml_diff>